<commit_message>
added comments from JW
</commit_message>
<xml_diff>
--- a/documents/STIX_Report_Draft.docx
+++ b/documents/STIX_Report_Draft.docx
@@ -1,6 +1,6 @@
 
 <file path=word/document.xml><?xml version="1.0" encoding="utf-8"?>
-<w:document xmlns:wpc="http://schemas.microsoft.com/office/word/2010/wordprocessingCanvas" xmlns:mc="http://schemas.openxmlformats.org/markup-compatibility/2006" xmlns:o="urn:schemas-microsoft-com:office:office" xmlns:r="http://schemas.openxmlformats.org/officeDocument/2006/relationships" xmlns:m="http://schemas.openxmlformats.org/officeDocument/2006/math" xmlns:v="urn:schemas-microsoft-com:vml" xmlns:wp14="http://schemas.microsoft.com/office/word/2010/wordprocessingDrawing" xmlns:wp="http://schemas.openxmlformats.org/drawingml/2006/wordprocessingDrawing" xmlns:w10="urn:schemas-microsoft-com:office:word" xmlns:w="http://schemas.openxmlformats.org/wordprocessingml/2006/main" xmlns:w14="http://schemas.microsoft.com/office/word/2010/wordml" xmlns:w15="http://schemas.microsoft.com/office/word/2012/wordml" xmlns:wpg="http://schemas.microsoft.com/office/word/2010/wordprocessingGroup" xmlns:wpi="http://schemas.microsoft.com/office/word/2010/wordprocessingInk" xmlns:wne="http://schemas.microsoft.com/office/word/2006/wordml" xmlns:wps="http://schemas.microsoft.com/office/word/2010/wordprocessingShape" mc:Ignorable="w14 w15 wp14">
+<w:document xmlns:wpc="http://schemas.microsoft.com/office/word/2010/wordprocessingCanvas" xmlns:mo="http://schemas.microsoft.com/office/mac/office/2008/main" xmlns:mc="http://schemas.openxmlformats.org/markup-compatibility/2006" xmlns:mv="urn:schemas-microsoft-com:mac:vml" xmlns:o="urn:schemas-microsoft-com:office:office" xmlns:r="http://schemas.openxmlformats.org/officeDocument/2006/relationships" xmlns:m="http://schemas.openxmlformats.org/officeDocument/2006/math" xmlns:v="urn:schemas-microsoft-com:vml" xmlns:wp14="http://schemas.microsoft.com/office/word/2010/wordprocessingDrawing" xmlns:wp="http://schemas.openxmlformats.org/drawingml/2006/wordprocessingDrawing" xmlns:w10="urn:schemas-microsoft-com:office:word" xmlns:w="http://schemas.openxmlformats.org/wordprocessingml/2006/main" xmlns:w14="http://schemas.microsoft.com/office/word/2010/wordml" xmlns:wpg="http://schemas.microsoft.com/office/word/2010/wordprocessingGroup" xmlns:wpi="http://schemas.microsoft.com/office/word/2010/wordprocessingInk" xmlns:wne="http://schemas.microsoft.com/office/word/2006/wordml" xmlns:wps="http://schemas.microsoft.com/office/word/2010/wordprocessingShape" mc:Ignorable="w14 wp14">
   <w:body>
     <w:p/>
     <w:p>
@@ -339,12 +339,12 @@
           <w:sz w:val="28"/>
         </w:rPr>
         <w:sectPr>
-          <w:headerReference w:type="even" r:id="rId8"/>
-          <w:headerReference w:type="default" r:id="rId9"/>
-          <w:footerReference w:type="even" r:id="rId10"/>
-          <w:footerReference w:type="default" r:id="rId11"/>
-          <w:headerReference w:type="first" r:id="rId12"/>
-          <w:footerReference w:type="first" r:id="rId13"/>
+          <w:headerReference w:type="even" r:id="rId9"/>
+          <w:headerReference w:type="default" r:id="rId10"/>
+          <w:footerReference w:type="even" r:id="rId11"/>
+          <w:footerReference w:type="default" r:id="rId12"/>
+          <w:headerReference w:type="first" r:id="rId13"/>
+          <w:footerReference w:type="first" r:id="rId14"/>
           <w:pgSz w:w="12240" w:h="15840"/>
           <w:pgMar w:top="1440" w:right="1800" w:bottom="1440" w:left="1800" w:header="720" w:footer="720" w:gutter="0"/>
           <w:cols w:space="720"/>
@@ -526,8 +526,8 @@
           <w:sz w:val="28"/>
         </w:rPr>
         <w:sectPr>
-          <w:headerReference w:type="first" r:id="rId14"/>
-          <w:footerReference w:type="first" r:id="rId15"/>
+          <w:headerReference w:type="first" r:id="rId15"/>
+          <w:footerReference w:type="first" r:id="rId16"/>
           <w:type w:val="continuous"/>
           <w:pgSz w:w="12240" w:h="15840"/>
           <w:pgMar w:top="1530" w:right="1800" w:bottom="1440" w:left="1800" w:header="720" w:footer="720" w:gutter="0"/>
@@ -3586,8 +3586,8 @@
         </w:numPr>
         <w:ind w:left="360"/>
         <w:sectPr>
-          <w:headerReference w:type="first" r:id="rId16"/>
-          <w:footerReference w:type="first" r:id="rId17"/>
+          <w:headerReference w:type="first" r:id="rId17"/>
+          <w:footerReference w:type="first" r:id="rId18"/>
           <w:type w:val="oddPage"/>
           <w:pgSz w:w="12240" w:h="15840"/>
           <w:pgMar w:top="1530" w:right="1800" w:bottom="1440" w:left="1800" w:header="720" w:footer="720" w:gutter="0"/>
@@ -4045,7 +4045,7 @@
                     <pic:cNvPicPr/>
                   </pic:nvPicPr>
                   <pic:blipFill rotWithShape="1">
-                    <a:blip r:embed="rId18">
+                    <a:blip r:embed="rId19">
                       <a:extLst>
                         <a:ext uri="{28A0092B-C50C-407E-A947-70E740481C1C}">
                           <a14:useLocalDpi xmlns:a14="http://schemas.microsoft.com/office/drawing/2010/main" val="0"/>
@@ -4067,7 +4067,7 @@
                       <a:noFill/>
                     </a:ln>
                     <a:extLst>
-                      <a:ext uri="{53640926-AAD7-44D8-BBD7-CCE9431645EC}">
+                      <a:ext uri="{53640926-AAD7-44d8-BBD7-CCE9431645EC}">
                         <a14:shadowObscured xmlns:a14="http://schemas.microsoft.com/office/drawing/2010/main"/>
                       </a:ext>
                     </a:extLst>
@@ -4504,21 +4504,7 @@
         <w:rPr>
           <w:rFonts w:ascii="Courier New" w:hAnsi="Courier New" w:cs="Courier New"/>
         </w:rPr>
-        <w:t>stixCommon</w:t>
-      </w:r>
-      <w:proofErr w:type="gramStart"/>
-      <w:r>
-        <w:rPr>
-          <w:rFonts w:ascii="Courier New" w:hAnsi="Courier New" w:cs="Courier New"/>
-        </w:rPr>
-        <w:t>:StatementType</w:t>
-      </w:r>
-      <w:proofErr w:type="gramEnd"/>
-      <w:r>
-        <w:rPr>
-          <w:rFonts w:ascii="Courier New" w:hAnsi="Courier New" w:cs="Courier New"/>
-        </w:rPr>
-        <w:t xml:space="preserve"> </w:t>
+        <w:t xml:space="preserve">stixCommon:StatementType </w:t>
       </w:r>
     </w:p>
     <w:p>
@@ -4669,17 +4655,8 @@
           <w:rFonts w:ascii="Courier New" w:hAnsi="Courier New" w:cs="Courier New"/>
           <w:sz w:val="22"/>
         </w:rPr>
-        <w:t>package_prefix</w:t>
-      </w:r>
-      <w:proofErr w:type="gramStart"/>
-      <w:r>
-        <w:rPr>
-          <w:rFonts w:ascii="Courier New" w:hAnsi="Courier New" w:cs="Courier New"/>
-          <w:sz w:val="22"/>
-        </w:rPr>
-        <w:t>:class</w:t>
-      </w:r>
-      <w:proofErr w:type="gramEnd"/>
+        <w:t>package_prefix:class</w:t>
+      </w:r>
       <w:r>
         <w:t xml:space="preserve">, where </w:t>
       </w:r>
@@ -5181,7 +5158,7 @@
                           </pic:cNvPicPr>
                         </pic:nvPicPr>
                         <pic:blipFill>
-                          <a:blip r:embed="rId19">
+                          <a:blip r:embed="rId20">
                             <a:extLst>
                               <a:ext uri="{28A0092B-C50C-407E-A947-70E740481C1C}">
                                 <a14:useLocalDpi xmlns:a14="http://schemas.microsoft.com/office/drawing/2010/main" val="0"/>
@@ -5286,8 +5263,8 @@
                   <v:path o:extrusionok="f" gradientshapeok="t" o:connecttype="rect"/>
                   <o:lock v:ext="edit" aspectratio="t"/>
                 </v:shapetype>
-                <v:shape id="_x0000_i1025" type="#_x0000_t75" style="width:21.75pt;height:21.75pt">
-                  <v:imagedata r:id="rId20" o:title=""/>
+                <v:shape id="_x0000_i1025" type="#_x0000_t75" style="width:22pt;height:22pt">
+                  <v:imagedata r:id="rId21" o:title=""/>
                 </v:shape>
               </w:pict>
             </w:r>
@@ -5371,7 +5348,7 @@
                           </pic:cNvPicPr>
                         </pic:nvPicPr>
                         <pic:blipFill rotWithShape="1">
-                          <a:blip r:embed="rId21"/>
+                          <a:blip r:embed="rId22"/>
                           <a:srcRect l="8356" t="44994" r="84429" b="32932"/>
                           <a:stretch/>
                         </pic:blipFill>
@@ -5454,8 +5431,8 @@
             </w:pPr>
             <w:r>
               <w:pict w14:anchorId="3E0F41B4">
-                <v:shape id="_x0000_i1026" type="#_x0000_t75" style="width:14.25pt;height:14.25pt">
-                  <v:imagedata r:id="rId22" o:title=""/>
+                <v:shape id="_x0000_i1026" type="#_x0000_t75" style="width:14pt;height:14pt">
+                  <v:imagedata r:id="rId23" o:title=""/>
                 </v:shape>
               </w:pict>
             </w:r>
@@ -5511,8 +5488,8 @@
             </w:pPr>
             <w:r>
               <w:pict w14:anchorId="36EC863D">
-                <v:shape id="_x0000_i1027" type="#_x0000_t75" style="width:14.25pt;height:14.25pt">
-                  <v:imagedata r:id="rId23" o:title=""/>
+                <v:shape id="_x0000_i1027" type="#_x0000_t75" style="width:14pt;height:14pt">
+                  <v:imagedata r:id="rId24" o:title=""/>
                 </v:shape>
               </w:pict>
             </w:r>
@@ -5632,7 +5609,7 @@
                     </wp:anchor>
                   </w:drawing>
                 </mc:Choice>
-                <mc:Fallback>
+                <mc:Fallback xmlns:w15="http://schemas.microsoft.com/office/word/2012/wordml">
                   <w:pict>
                     <v:shapetype w14:anchorId="54C7CC23" id="_x0000_t32" coordsize="21600,21600" o:spt="32" o:oned="t" path="m,l21600,21600e" filled="f">
                       <v:path arrowok="t" fillok="f" o:connecttype="none"/>
@@ -5703,8 +5680,8 @@
                 <w:color w:val="000000" w:themeColor="text1"/>
               </w:rPr>
               <w:pict w14:anchorId="5B2A2FFA">
-                <v:shape id="_x0000_i1028" type="#_x0000_t75" style="width:57.75pt;height:36pt">
-                  <v:imagedata r:id="rId24" o:title=""/>
+                <v:shape id="_x0000_i1028" type="#_x0000_t75" style="width:58pt;height:36pt">
+                  <v:imagedata r:id="rId25" o:title=""/>
                 </v:shape>
               </w:pict>
             </w:r>
@@ -5833,7 +5810,7 @@
                     <pic:cNvPicPr/>
                   </pic:nvPicPr>
                   <pic:blipFill>
-                    <a:blip r:embed="rId25">
+                    <a:blip r:embed="rId26">
                       <a:extLst>
                         <a:ext uri="{28A0092B-C50C-407E-A947-70E740481C1C}">
                           <a14:useLocalDpi xmlns:a14="http://schemas.microsoft.com/office/drawing/2010/main" val="0"/>
@@ -6135,15 +6112,7 @@
         <w:t>B</w:t>
       </w:r>
       <w:r>
-        <w:t>, the expression “</w:t>
-      </w:r>
-      <w:proofErr w:type="gramStart"/>
-      <w:r>
-        <w:t>A(</w:t>
-      </w:r>
-      <w:proofErr w:type="gramEnd"/>
-      <w:r>
-        <w:t xml:space="preserve">1)|B(0..1)” will indicate that the </w:t>
+        <w:t xml:space="preserve">, the expression “A(1)|B(0..1)” will indicate that the </w:t>
       </w:r>
       <w:r>
         <w:rPr>
@@ -6855,7 +6824,7 @@
                     <pic:cNvPicPr/>
                   </pic:nvPicPr>
                   <pic:blipFill rotWithShape="1">
-                    <a:blip r:embed="rId26">
+                    <a:blip r:embed="rId27">
                       <a:extLst>
                         <a:ext uri="{28A0092B-C50C-407E-A947-70E740481C1C}">
                           <a14:useLocalDpi xmlns:a14="http://schemas.microsoft.com/office/drawing/2010/main" val="0"/>
@@ -6877,7 +6846,7 @@
                       <a:noFill/>
                     </a:ln>
                     <a:extLst>
-                      <a:ext uri="{53640926-AAD7-44D8-BBD7-CCE9431645EC}">
+                      <a:ext uri="{53640926-AAD7-44d8-BBD7-CCE9431645EC}">
                         <a14:shadowObscured xmlns:a14="http://schemas.microsoft.com/office/drawing/2010/main"/>
                       </a:ext>
                     </a:extLst>
@@ -7022,6 +6991,7 @@
       <w:pPr>
         <w:spacing w:after="240"/>
       </w:pPr>
+      <w:commentRangeStart w:id="52"/>
       <w:r>
         <w:t xml:space="preserve">Because a Report is not simply a container, there is an </w:t>
       </w:r>
@@ -7090,23 +7060,30 @@
       </w:r>
       <w:r>
         <w:t xml:space="preserve">. </w:t>
+      </w:r>
+      <w:commentRangeEnd w:id="52"/>
+      <w:r>
+        <w:rPr>
+          <w:rStyle w:val="CommentReference"/>
+        </w:rPr>
+        <w:commentReference w:id="52"/>
       </w:r>
     </w:p>
     <w:p>
       <w:pPr>
         <w:pStyle w:val="Heading2"/>
       </w:pPr>
-      <w:bookmarkStart w:id="52" w:name="_Ref397948143"/>
-      <w:bookmarkStart w:id="53" w:name="_Toc416005584"/>
-      <w:bookmarkStart w:id="54" w:name="_Toc420660199"/>
-      <w:bookmarkStart w:id="55" w:name="_Toc421131708"/>
+      <w:bookmarkStart w:id="53" w:name="_Ref397948143"/>
+      <w:bookmarkStart w:id="54" w:name="_Toc416005584"/>
+      <w:bookmarkStart w:id="55" w:name="_Toc420660199"/>
+      <w:bookmarkStart w:id="56" w:name="_Toc421131708"/>
       <w:r>
         <w:t>Component Data Models</w:t>
       </w:r>
-      <w:bookmarkEnd w:id="52"/>
       <w:bookmarkEnd w:id="53"/>
       <w:bookmarkEnd w:id="54"/>
       <w:bookmarkEnd w:id="55"/>
+      <w:bookmarkEnd w:id="56"/>
     </w:p>
     <w:p>
       <w:pPr>
@@ -7133,16 +7110,16 @@
       <w:pPr>
         <w:pStyle w:val="Heading3"/>
       </w:pPr>
-      <w:bookmarkStart w:id="56" w:name="_Toc416005585"/>
-      <w:bookmarkStart w:id="57" w:name="_Toc420660200"/>
-      <w:bookmarkStart w:id="58" w:name="_Toc421131709"/>
+      <w:bookmarkStart w:id="57" w:name="_Toc416005585"/>
+      <w:bookmarkStart w:id="58" w:name="_Toc420660200"/>
+      <w:bookmarkStart w:id="59" w:name="_Toc421131709"/>
       <w:r>
         <w:lastRenderedPageBreak/>
         <w:t>Observable</w:t>
       </w:r>
-      <w:bookmarkEnd w:id="56"/>
       <w:bookmarkEnd w:id="57"/>
       <w:bookmarkEnd w:id="58"/>
+      <w:bookmarkEnd w:id="59"/>
     </w:p>
     <w:p>
       <w:pPr>
@@ -7201,15 +7178,15 @@
       <w:pPr>
         <w:pStyle w:val="Heading3"/>
       </w:pPr>
-      <w:bookmarkStart w:id="59" w:name="_Toc416005586"/>
-      <w:bookmarkStart w:id="60" w:name="_Toc420660201"/>
-      <w:bookmarkStart w:id="61" w:name="_Toc421131710"/>
+      <w:bookmarkStart w:id="60" w:name="_Toc416005586"/>
+      <w:bookmarkStart w:id="61" w:name="_Toc420660201"/>
+      <w:bookmarkStart w:id="62" w:name="_Toc421131710"/>
       <w:r>
         <w:t>Indicator</w:t>
       </w:r>
-      <w:bookmarkEnd w:id="59"/>
       <w:bookmarkEnd w:id="60"/>
       <w:bookmarkEnd w:id="61"/>
+      <w:bookmarkEnd w:id="62"/>
     </w:p>
     <w:p>
       <w:pPr>
@@ -7247,15 +7224,15 @@
       <w:pPr>
         <w:pStyle w:val="Heading3"/>
       </w:pPr>
-      <w:bookmarkStart w:id="62" w:name="_Toc416005587"/>
-      <w:bookmarkStart w:id="63" w:name="_Toc420660202"/>
-      <w:bookmarkStart w:id="64" w:name="_Toc421131711"/>
+      <w:bookmarkStart w:id="63" w:name="_Toc416005587"/>
+      <w:bookmarkStart w:id="64" w:name="_Toc420660202"/>
+      <w:bookmarkStart w:id="65" w:name="_Toc421131711"/>
       <w:r>
         <w:t>Incident</w:t>
       </w:r>
-      <w:bookmarkEnd w:id="62"/>
       <w:bookmarkEnd w:id="63"/>
       <w:bookmarkEnd w:id="64"/>
+      <w:bookmarkEnd w:id="65"/>
     </w:p>
     <w:p>
       <w:pPr>
@@ -7278,15 +7255,15 @@
       <w:pPr>
         <w:pStyle w:val="Heading3"/>
       </w:pPr>
-      <w:bookmarkStart w:id="65" w:name="_Toc416005588"/>
-      <w:bookmarkStart w:id="66" w:name="_Toc420660203"/>
-      <w:bookmarkStart w:id="67" w:name="_Toc421131712"/>
+      <w:bookmarkStart w:id="66" w:name="_Toc416005588"/>
+      <w:bookmarkStart w:id="67" w:name="_Toc420660203"/>
+      <w:bookmarkStart w:id="68" w:name="_Toc421131712"/>
       <w:r>
         <w:t>Tactics, Techniques and Procedures (TTP)</w:t>
       </w:r>
-      <w:bookmarkEnd w:id="65"/>
       <w:bookmarkEnd w:id="66"/>
       <w:bookmarkEnd w:id="67"/>
+      <w:bookmarkEnd w:id="68"/>
     </w:p>
     <w:p>
       <w:pPr>
@@ -7309,15 +7286,15 @@
       <w:pPr>
         <w:pStyle w:val="Heading3"/>
       </w:pPr>
-      <w:bookmarkStart w:id="68" w:name="_Toc416005589"/>
-      <w:bookmarkStart w:id="69" w:name="_Toc420660204"/>
-      <w:bookmarkStart w:id="70" w:name="_Toc421131713"/>
+      <w:bookmarkStart w:id="69" w:name="_Toc416005589"/>
+      <w:bookmarkStart w:id="70" w:name="_Toc420660204"/>
+      <w:bookmarkStart w:id="71" w:name="_Toc421131713"/>
       <w:r>
         <w:t>Campaign</w:t>
       </w:r>
-      <w:bookmarkEnd w:id="68"/>
       <w:bookmarkEnd w:id="69"/>
       <w:bookmarkEnd w:id="70"/>
+      <w:bookmarkEnd w:id="71"/>
     </w:p>
     <w:p>
       <w:pPr>
@@ -7326,7 +7303,7 @@
       <w:r>
         <w:t xml:space="preserve">A STIX </w:t>
       </w:r>
-      <w:hyperlink r:id="rId27" w:history="1">
+      <w:hyperlink r:id="rId29" w:history="1">
         <w:r>
           <w:t>Campaign</w:t>
         </w:r>
@@ -7348,15 +7325,15 @@
       <w:pPr>
         <w:pStyle w:val="Heading3"/>
       </w:pPr>
-      <w:bookmarkStart w:id="71" w:name="_Toc416005590"/>
-      <w:bookmarkStart w:id="72" w:name="_Toc420660205"/>
-      <w:bookmarkStart w:id="73" w:name="_Toc421131714"/>
+      <w:bookmarkStart w:id="72" w:name="_Toc416005590"/>
+      <w:bookmarkStart w:id="73" w:name="_Toc420660205"/>
+      <w:bookmarkStart w:id="74" w:name="_Toc421131714"/>
       <w:r>
         <w:t>Threat Actor</w:t>
       </w:r>
-      <w:bookmarkEnd w:id="71"/>
       <w:bookmarkEnd w:id="72"/>
       <w:bookmarkEnd w:id="73"/>
+      <w:bookmarkEnd w:id="74"/>
     </w:p>
     <w:p>
       <w:pPr>
@@ -7379,16 +7356,16 @@
       <w:pPr>
         <w:pStyle w:val="Heading3"/>
       </w:pPr>
-      <w:bookmarkStart w:id="74" w:name="_Toc416005591"/>
-      <w:bookmarkStart w:id="75" w:name="_Toc420660206"/>
-      <w:bookmarkStart w:id="76" w:name="_Toc421131715"/>
+      <w:bookmarkStart w:id="75" w:name="_Toc416005591"/>
+      <w:bookmarkStart w:id="76" w:name="_Toc420660206"/>
+      <w:bookmarkStart w:id="77" w:name="_Toc421131715"/>
       <w:r>
         <w:lastRenderedPageBreak/>
         <w:t>Exploit Target</w:t>
       </w:r>
-      <w:bookmarkEnd w:id="74"/>
       <w:bookmarkEnd w:id="75"/>
       <w:bookmarkEnd w:id="76"/>
+      <w:bookmarkEnd w:id="77"/>
     </w:p>
     <w:p>
       <w:pPr>
@@ -7411,15 +7388,15 @@
       <w:pPr>
         <w:pStyle w:val="Heading3"/>
       </w:pPr>
-      <w:bookmarkStart w:id="77" w:name="_Toc416005592"/>
-      <w:bookmarkStart w:id="78" w:name="_Toc420660207"/>
-      <w:bookmarkStart w:id="79" w:name="_Toc421131716"/>
+      <w:bookmarkStart w:id="78" w:name="_Toc416005592"/>
+      <w:bookmarkStart w:id="79" w:name="_Toc420660207"/>
+      <w:bookmarkStart w:id="80" w:name="_Toc421131716"/>
       <w:r>
         <w:t>Course of Action (COA)</w:t>
       </w:r>
-      <w:bookmarkEnd w:id="77"/>
       <w:bookmarkEnd w:id="78"/>
       <w:bookmarkEnd w:id="79"/>
+      <w:bookmarkEnd w:id="80"/>
     </w:p>
     <w:p>
       <w:pPr>
@@ -7428,7 +7405,7 @@
       <w:r>
         <w:t xml:space="preserve">A STIX </w:t>
       </w:r>
-      <w:hyperlink r:id="rId28" w:history="1">
+      <w:hyperlink r:id="rId30" w:history="1">
         <w:r>
           <w:t>Course of Action</w:t>
         </w:r>
@@ -7460,7 +7437,7 @@
         </w:numPr>
         <w:ind w:left="360"/>
         <w:sectPr>
-          <w:footerReference w:type="default" r:id="rId29"/>
+          <w:footerReference w:type="default" r:id="rId31"/>
           <w:pgSz w:w="12240" w:h="15840"/>
           <w:pgMar w:top="1440" w:right="1620" w:bottom="1440" w:left="1710" w:header="720" w:footer="720" w:gutter="0"/>
           <w:pgNumType w:start="1"/>
@@ -7468,15 +7445,15 @@
           <w:docGrid w:linePitch="360"/>
         </w:sectPr>
       </w:pPr>
-      <w:bookmarkStart w:id="80" w:name="_Ref398290980"/>
+      <w:bookmarkStart w:id="81" w:name="_Ref398290980"/>
     </w:p>
     <w:p>
       <w:pPr>
         <w:pStyle w:val="Heading1"/>
       </w:pPr>
-      <w:bookmarkStart w:id="81" w:name="_Ref400102126"/>
-      <w:bookmarkStart w:id="82" w:name="_Ref400102202"/>
-      <w:bookmarkStart w:id="83" w:name="_Toc421131717"/>
+      <w:bookmarkStart w:id="82" w:name="_Ref400102126"/>
+      <w:bookmarkStart w:id="83" w:name="_Ref400102202"/>
+      <w:bookmarkStart w:id="84" w:name="_Toc421131717"/>
       <w:r>
         <w:lastRenderedPageBreak/>
         <w:t xml:space="preserve">STIX </w:t>
@@ -7495,10 +7472,10 @@
       </w:r>
       <w:bookmarkEnd w:id="49"/>
       <w:bookmarkEnd w:id="50"/>
-      <w:bookmarkEnd w:id="80"/>
       <w:bookmarkEnd w:id="81"/>
       <w:bookmarkEnd w:id="82"/>
       <w:bookmarkEnd w:id="83"/>
+      <w:bookmarkEnd w:id="84"/>
     </w:p>
     <w:p>
       <w:pPr>
@@ -7854,7 +7831,7 @@
                     <pic:cNvPicPr/>
                   </pic:nvPicPr>
                   <pic:blipFill>
-                    <a:blip r:embed="rId30">
+                    <a:blip r:embed="rId32">
                       <a:extLst>
                         <a:ext uri="{28A0092B-C50C-407E-A947-70E740481C1C}">
                           <a14:useLocalDpi xmlns:a14="http://schemas.microsoft.com/office/drawing/2010/main" val="0"/>
@@ -7893,8 +7870,8 @@
           <w:szCs w:val="24"/>
         </w:rPr>
       </w:pPr>
-      <w:bookmarkStart w:id="84" w:name="_Ref394447695"/>
-      <w:bookmarkStart w:id="85" w:name="_Ref421095430"/>
+      <w:bookmarkStart w:id="85" w:name="_Ref394447695"/>
+      <w:bookmarkStart w:id="86" w:name="_Ref421095430"/>
       <w:r>
         <w:rPr>
           <w:color w:val="auto"/>
@@ -7963,7 +7940,7 @@
       <w:r>
         <w:fldChar w:fldCharType="end"/>
       </w:r>
-      <w:bookmarkEnd w:id="84"/>
+      <w:bookmarkEnd w:id="85"/>
       <w:r>
         <w:rPr>
           <w:color w:val="auto"/>
@@ -8000,7 +7977,7 @@
         </w:rPr>
         <w:t xml:space="preserve"> class</w:t>
       </w:r>
-      <w:bookmarkEnd w:id="85"/>
+      <w:bookmarkEnd w:id="86"/>
     </w:p>
     <w:p>
       <w:pPr>
@@ -8016,8 +7993,8 @@
           <w:szCs w:val="24"/>
         </w:rPr>
       </w:pPr>
-      <w:bookmarkStart w:id="86" w:name="_Ref420947756"/>
-      <w:bookmarkStart w:id="87" w:name="_Ref421095476"/>
+      <w:bookmarkStart w:id="87" w:name="_Ref420947756"/>
+      <w:bookmarkStart w:id="88" w:name="_Ref421095476"/>
       <w:r>
         <w:rPr>
           <w:color w:val="auto"/>
@@ -8105,7 +8082,7 @@
         </w:rPr>
         <w:fldChar w:fldCharType="end"/>
       </w:r>
-      <w:bookmarkEnd w:id="86"/>
+      <w:bookmarkEnd w:id="87"/>
       <w:r>
         <w:rPr>
           <w:color w:val="auto"/>
@@ -8142,7 +8119,7 @@
         </w:rPr>
         <w:t xml:space="preserve"> class</w:t>
       </w:r>
-      <w:bookmarkEnd w:id="87"/>
+      <w:bookmarkEnd w:id="88"/>
     </w:p>
     <w:tbl>
       <w:tblPr>
@@ -8537,6 +8514,7 @@
                 <w:szCs w:val="22"/>
               </w:rPr>
             </w:pPr>
+            <w:commentRangeStart w:id="89"/>
             <w:r>
               <w:rPr>
                 <w:sz w:val="22"/>
@@ -8567,6 +8545,13 @@
                 <w:sz w:val="22"/>
               </w:rPr>
               <w:t>cyber observables.</w:t>
+            </w:r>
+            <w:commentRangeEnd w:id="89"/>
+            <w:r>
+              <w:rPr>
+                <w:rStyle w:val="CommentReference"/>
+              </w:rPr>
+              <w:commentReference w:id="89"/>
             </w:r>
           </w:p>
         </w:tc>
@@ -9484,16 +9469,16 @@
       <w:pPr>
         <w:pStyle w:val="Heading2"/>
       </w:pPr>
-      <w:bookmarkStart w:id="88" w:name="_Ref421012926"/>
-      <w:bookmarkStart w:id="89" w:name="_Toc421131718"/>
-      <w:bookmarkStart w:id="90" w:name="_Ref399154163"/>
-      <w:bookmarkStart w:id="91" w:name="_Ref399407503"/>
+      <w:bookmarkStart w:id="90" w:name="_Ref421012926"/>
+      <w:bookmarkStart w:id="91" w:name="_Toc421131718"/>
+      <w:bookmarkStart w:id="92" w:name="_Ref399154163"/>
+      <w:bookmarkStart w:id="93" w:name="_Ref399407503"/>
       <w:r>
         <w:lastRenderedPageBreak/>
         <w:t>ReportVersionEnum Enumeration</w:t>
       </w:r>
-      <w:bookmarkEnd w:id="88"/>
-      <w:bookmarkEnd w:id="89"/>
+      <w:bookmarkEnd w:id="90"/>
+      <w:bookmarkEnd w:id="91"/>
     </w:p>
     <w:p>
       <w:pPr>
@@ -9508,19 +9493,19 @@
         </w:rPr>
         <w:t>ReportVersion</w:t>
       </w:r>
-      <w:commentRangeStart w:id="92"/>
+      <w:commentRangeStart w:id="94"/>
       <w:r>
         <w:rPr>
           <w:rFonts w:ascii="Courier New" w:hAnsi="Courier New" w:cs="Courier New"/>
         </w:rPr>
         <w:t>Enum</w:t>
       </w:r>
-      <w:commentRangeEnd w:id="92"/>
+      <w:commentRangeEnd w:id="94"/>
       <w:r>
         <w:rPr>
           <w:rStyle w:val="CommentReference"/>
         </w:rPr>
-        <w:commentReference w:id="92"/>
+        <w:commentReference w:id="94"/>
       </w:r>
       <w:r>
         <w:t xml:space="preserve"> enumeration is an inventory of all versions of the Report data model, all of which are valid in STIX Version 1.2.</w:t>
@@ -9581,7 +9566,7 @@
         <w:spacing w:after="120"/>
         <w:jc w:val="center"/>
       </w:pPr>
-      <w:bookmarkStart w:id="93" w:name="_Ref420658526"/>
+      <w:bookmarkStart w:id="95" w:name="_Ref420658526"/>
       <w:r>
         <w:rPr>
           <w:color w:val="auto"/>
@@ -9650,7 +9635,7 @@
       <w:r>
         <w:fldChar w:fldCharType="end"/>
       </w:r>
-      <w:bookmarkEnd w:id="93"/>
+      <w:bookmarkEnd w:id="95"/>
       <w:r>
         <w:rPr>
           <w:color w:val="auto"/>
@@ -9767,8 +9752,6 @@
             </w:r>
           </w:p>
         </w:tc>
-        <w:bookmarkStart w:id="94" w:name="_GoBack"/>
-        <w:bookmarkEnd w:id="94"/>
       </w:tr>
       <w:tr>
         <w:trPr>
@@ -9835,8 +9818,8 @@
       <w:pPr>
         <w:pStyle w:val="Heading2"/>
       </w:pPr>
-      <w:bookmarkStart w:id="95" w:name="_Ref421016955"/>
-      <w:bookmarkStart w:id="96" w:name="_Toc421131719"/>
+      <w:bookmarkStart w:id="96" w:name="_Ref421016955"/>
+      <w:bookmarkStart w:id="97" w:name="_Toc421131719"/>
       <w:r>
         <w:t>Header</w:t>
       </w:r>
@@ -9846,10 +9829,10 @@
       <w:r>
         <w:t xml:space="preserve"> Class</w:t>
       </w:r>
-      <w:bookmarkEnd w:id="90"/>
-      <w:bookmarkEnd w:id="91"/>
-      <w:bookmarkEnd w:id="95"/>
+      <w:bookmarkEnd w:id="92"/>
+      <w:bookmarkEnd w:id="93"/>
       <w:bookmarkEnd w:id="96"/>
+      <w:bookmarkEnd w:id="97"/>
     </w:p>
     <w:p>
       <w:pPr>
@@ -9951,7 +9934,7 @@
           <w:szCs w:val="24"/>
         </w:rPr>
       </w:pPr>
-      <w:bookmarkStart w:id="97" w:name="_Ref420947234"/>
+      <w:bookmarkStart w:id="98" w:name="_Ref420947234"/>
       <w:r>
         <w:rPr>
           <w:color w:val="auto"/>
@@ -10038,7 +10021,7 @@
         </w:rPr>
         <w:fldChar w:fldCharType="end"/>
       </w:r>
-      <w:bookmarkEnd w:id="97"/>
+      <w:bookmarkEnd w:id="98"/>
       <w:r>
         <w:rPr>
           <w:color w:val="auto"/>
@@ -10507,18 +10490,8 @@
                 <w:sz w:val="22"/>
                 <w:szCs w:val="22"/>
               </w:rPr>
-              <w:t>stixCommon</w:t>
-            </w:r>
-            <w:proofErr w:type="gramStart"/>
-            <w:r>
-              <w:rPr>
-                <w:rFonts w:ascii="Courier New" w:hAnsi="Courier New" w:cs="Courier New"/>
-                <w:sz w:val="22"/>
-                <w:szCs w:val="22"/>
-              </w:rPr>
-              <w:t>:ControlledVocabularyStringType</w:t>
-            </w:r>
-            <w:proofErr w:type="gramEnd"/>
+              <w:t>stixCommon:ControlledVocabularyStringType</w:t>
+            </w:r>
             <w:r>
               <w:rPr>
                 <w:rFonts w:ascii="Calibri" w:hAnsi="Calibri"/>
@@ -11094,7 +11067,33 @@
                 <w:sz w:val="22"/>
                 <w:szCs w:val="22"/>
               </w:rPr>
-              <w:t xml:space="preserve"> property characterizes the source of the Report and all of its contained information.  Examples of details captured include identitifying characteristics, time-related attributes, and a list of the tools used to collect the information</w:t>
+              <w:t xml:space="preserve"> property characterizes the source of the Report and </w:t>
+            </w:r>
+            <w:commentRangeStart w:id="99"/>
+            <w:r>
+              <w:rPr>
+                <w:rFonts w:ascii="Calibri" w:hAnsi="Calibri"/>
+                <w:color w:val="000000"/>
+                <w:sz w:val="22"/>
+                <w:szCs w:val="22"/>
+              </w:rPr>
+              <w:t>all of its contained information</w:t>
+            </w:r>
+            <w:commentRangeEnd w:id="99"/>
+            <w:r>
+              <w:rPr>
+                <w:rStyle w:val="CommentReference"/>
+              </w:rPr>
+              <w:commentReference w:id="99"/>
+            </w:r>
+            <w:r>
+              <w:rPr>
+                <w:rFonts w:ascii="Calibri" w:hAnsi="Calibri"/>
+                <w:color w:val="000000"/>
+                <w:sz w:val="22"/>
+                <w:szCs w:val="22"/>
+              </w:rPr>
+              <w:t>.  Examples of details captured include identitifying characteristics, time-related attributes, and a list of the tools used to collect the information</w:t>
             </w:r>
             <w:r>
               <w:rPr>
@@ -11110,14 +11109,14 @@
       <w:pPr>
         <w:pStyle w:val="Heading2"/>
       </w:pPr>
-      <w:bookmarkStart w:id="98" w:name="_Toc420660211"/>
-      <w:bookmarkStart w:id="99" w:name="_Toc421131720"/>
-      <w:bookmarkStart w:id="100" w:name="_Ref399154173"/>
+      <w:bookmarkStart w:id="101" w:name="_Toc420660211"/>
+      <w:bookmarkStart w:id="102" w:name="_Toc421131720"/>
+      <w:bookmarkStart w:id="103" w:name="_Ref399154173"/>
       <w:r>
         <w:t>Content Aggregation Types</w:t>
       </w:r>
-      <w:bookmarkEnd w:id="98"/>
-      <w:bookmarkEnd w:id="99"/>
+      <w:bookmarkEnd w:id="101"/>
+      <w:bookmarkEnd w:id="102"/>
     </w:p>
     <w:p>
       <w:r>
@@ -11127,16 +11126,8 @@
         <w:rPr>
           <w:rFonts w:ascii="Courier New" w:hAnsi="Courier New" w:cs="Courier New"/>
         </w:rPr>
-        <w:t>cybox_core</w:t>
-      </w:r>
-      <w:proofErr w:type="gramStart"/>
-      <w:r>
-        <w:rPr>
-          <w:rFonts w:ascii="Courier New" w:hAnsi="Courier New" w:cs="Courier New"/>
-        </w:rPr>
-        <w:t>:ObservablesType</w:t>
-      </w:r>
-      <w:proofErr w:type="gramEnd"/>
+        <w:t>cybox_core:ObservablesType</w:t>
+      </w:r>
       <w:r>
         <w:rPr>
           <w:rFonts w:cs="Courier New"/>
@@ -11160,7 +11151,7 @@
       <w:pPr>
         <w:pStyle w:val="Heading3"/>
       </w:pPr>
-      <w:bookmarkStart w:id="101" w:name="_Toc421131721"/>
+      <w:bookmarkStart w:id="104" w:name="_Toc421131721"/>
       <w:r>
         <w:lastRenderedPageBreak/>
         <w:t>IndicatorsType</w:t>
@@ -11168,11 +11159,11 @@
       <w:r>
         <w:t xml:space="preserve"> Class</w:t>
       </w:r>
-      <w:bookmarkStart w:id="102" w:name="_Toc389570600"/>
-      <w:bookmarkStart w:id="103" w:name="_Toc389581070"/>
-      <w:bookmarkStart w:id="104" w:name="_Toc391386568"/>
-      <w:bookmarkEnd w:id="100"/>
-      <w:bookmarkEnd w:id="101"/>
+      <w:bookmarkStart w:id="105" w:name="_Toc389570600"/>
+      <w:bookmarkStart w:id="106" w:name="_Toc389581070"/>
+      <w:bookmarkStart w:id="107" w:name="_Toc391386568"/>
+      <w:bookmarkEnd w:id="103"/>
+      <w:bookmarkEnd w:id="104"/>
     </w:p>
     <w:p>
       <w:pPr>
@@ -11280,7 +11271,7 @@
           <w:szCs w:val="24"/>
         </w:rPr>
       </w:pPr>
-      <w:bookmarkStart w:id="105" w:name="_Ref420947977"/>
+      <w:bookmarkStart w:id="108" w:name="_Ref420947977"/>
       <w:r>
         <w:rPr>
           <w:color w:val="auto"/>
@@ -11367,7 +11358,7 @@
         </w:rPr>
         <w:fldChar w:fldCharType="end"/>
       </w:r>
-      <w:bookmarkEnd w:id="105"/>
+      <w:bookmarkEnd w:id="108"/>
       <w:r>
         <w:rPr>
           <w:color w:val="auto"/>
@@ -11626,43 +11617,23 @@
                 <w:sz w:val="22"/>
                 <w:szCs w:val="22"/>
               </w:rPr>
-              <w:t>stixCommon</w:t>
-            </w:r>
-            <w:proofErr w:type="gramStart"/>
+              <w:t>stixCommon:IndicatorBaseType</w:t>
+            </w:r>
+            <w:r>
+              <w:rPr>
+                <w:sz w:val="22"/>
+                <w:szCs w:val="22"/>
+              </w:rPr>
+              <w:t xml:space="preserve"> class is a minimal base class that is intended to be extended.  The default and strongly recommended class to fully implement an Indicator is the </w:t>
+            </w:r>
             <w:r>
               <w:rPr>
                 <w:rFonts w:ascii="Courier New" w:hAnsi="Courier New" w:cs="Courier New"/>
                 <w:sz w:val="22"/>
                 <w:szCs w:val="22"/>
               </w:rPr>
-              <w:t>:IndicatorBaseType</w:t>
-            </w:r>
-            <w:proofErr w:type="gramEnd"/>
-            <w:r>
-              <w:rPr>
-                <w:sz w:val="22"/>
-                <w:szCs w:val="22"/>
-              </w:rPr>
-              <w:t xml:space="preserve"> class is a minimal base class that is intended to be extended.  The default and strongly recommended class to fully implement an Indicator is the </w:t>
-            </w:r>
-            <w:r>
-              <w:rPr>
-                <w:rFonts w:ascii="Courier New" w:hAnsi="Courier New" w:cs="Courier New"/>
-                <w:sz w:val="22"/>
-                <w:szCs w:val="22"/>
-              </w:rPr>
-              <w:t>indicator</w:t>
-            </w:r>
-            <w:proofErr w:type="gramStart"/>
-            <w:r>
-              <w:rPr>
-                <w:rFonts w:ascii="Courier New" w:hAnsi="Courier New" w:cs="Courier New"/>
-                <w:sz w:val="22"/>
-                <w:szCs w:val="22"/>
-              </w:rPr>
-              <w:t>:IndicatorType</w:t>
-            </w:r>
-            <w:proofErr w:type="gramEnd"/>
+              <w:t>indicator:IndicatorType</w:t>
+            </w:r>
             <w:r>
               <w:rPr>
                 <w:sz w:val="22"/>
@@ -11721,18 +11692,8 @@
                 <w:sz w:val="22"/>
                 <w:szCs w:val="22"/>
               </w:rPr>
-              <w:t>stixCommon</w:t>
-            </w:r>
-            <w:proofErr w:type="gramStart"/>
-            <w:r>
-              <w:rPr>
-                <w:rFonts w:ascii="Courier New" w:hAnsi="Courier New" w:cs="Courier New"/>
-                <w:sz w:val="22"/>
-                <w:szCs w:val="22"/>
-              </w:rPr>
-              <w:t>:IndicatorBaseType</w:t>
-            </w:r>
-            <w:proofErr w:type="gramEnd"/>
+              <w:t>stixCommon:IndicatorBaseType</w:t>
+            </w:r>
             <w:r>
               <w:rPr>
                 <w:sz w:val="22"/>
@@ -11748,11 +11709,11 @@
       <w:pPr>
         <w:pStyle w:val="Heading3"/>
       </w:pPr>
-      <w:bookmarkStart w:id="106" w:name="_Toc421131722"/>
+      <w:bookmarkStart w:id="109" w:name="_Toc421131722"/>
       <w:r>
         <w:t>TTPsType Class</w:t>
       </w:r>
-      <w:bookmarkEnd w:id="106"/>
+      <w:bookmarkEnd w:id="109"/>
     </w:p>
     <w:p>
       <w:pPr>
@@ -11847,7 +11808,7 @@
           <w:szCs w:val="24"/>
         </w:rPr>
       </w:pPr>
-      <w:bookmarkStart w:id="107" w:name="_Ref420947965"/>
+      <w:bookmarkStart w:id="110" w:name="_Ref420947965"/>
       <w:r>
         <w:rPr>
           <w:color w:val="auto"/>
@@ -11934,7 +11895,7 @@
         </w:rPr>
         <w:fldChar w:fldCharType="end"/>
       </w:r>
-      <w:bookmarkEnd w:id="107"/>
+      <w:bookmarkEnd w:id="110"/>
       <w:r>
         <w:rPr>
           <w:color w:val="auto"/>
@@ -12174,18 +12135,8 @@
                 <w:sz w:val="22"/>
                 <w:szCs w:val="22"/>
               </w:rPr>
-              <w:t>stixCommon</w:t>
-            </w:r>
-            <w:proofErr w:type="gramStart"/>
-            <w:r>
-              <w:rPr>
-                <w:rFonts w:ascii="Courier New" w:hAnsi="Courier New" w:cs="Courier New"/>
-                <w:sz w:val="22"/>
-                <w:szCs w:val="22"/>
-              </w:rPr>
-              <w:t>:TTPBaseType</w:t>
-            </w:r>
-            <w:proofErr w:type="gramEnd"/>
+              <w:t>stixCommon:TTPBaseType</w:t>
+            </w:r>
             <w:r>
               <w:rPr>
                 <w:sz w:val="22"/>
@@ -12207,18 +12158,8 @@
                 <w:sz w:val="22"/>
                 <w:szCs w:val="22"/>
               </w:rPr>
-              <w:t>ttp</w:t>
-            </w:r>
-            <w:proofErr w:type="gramStart"/>
-            <w:r>
-              <w:rPr>
-                <w:rFonts w:ascii="Courier New" w:hAnsi="Courier New" w:cs="Courier New"/>
-                <w:sz w:val="22"/>
-                <w:szCs w:val="22"/>
-              </w:rPr>
-              <w:t>:TTPType</w:t>
-            </w:r>
-            <w:proofErr w:type="gramEnd"/>
+              <w:t>ttp:TTPType</w:t>
+            </w:r>
             <w:r>
               <w:rPr>
                 <w:sz w:val="22"/>
@@ -12277,18 +12218,8 @@
                 <w:sz w:val="22"/>
                 <w:szCs w:val="22"/>
               </w:rPr>
-              <w:t>stixCommon</w:t>
-            </w:r>
-            <w:proofErr w:type="gramStart"/>
-            <w:r>
-              <w:rPr>
-                <w:rFonts w:ascii="Courier New" w:hAnsi="Courier New" w:cs="Courier New"/>
-                <w:sz w:val="22"/>
-                <w:szCs w:val="22"/>
-              </w:rPr>
-              <w:t>:TTPBaseType</w:t>
-            </w:r>
-            <w:proofErr w:type="gramEnd"/>
+              <w:t>stixCommon:TTPBaseType</w:t>
+            </w:r>
             <w:r>
               <w:rPr>
                 <w:sz w:val="22"/>
@@ -12304,12 +12235,12 @@
       <w:pPr>
         <w:pStyle w:val="Heading3"/>
       </w:pPr>
-      <w:bookmarkStart w:id="108" w:name="_Toc421131723"/>
+      <w:bookmarkStart w:id="111" w:name="_Toc421131723"/>
       <w:r>
         <w:lastRenderedPageBreak/>
         <w:t>IncidentsType Class</w:t>
       </w:r>
-      <w:bookmarkEnd w:id="108"/>
+      <w:bookmarkEnd w:id="111"/>
     </w:p>
     <w:p>
       <w:pPr>
@@ -12413,7 +12344,7 @@
           <w:szCs w:val="24"/>
         </w:rPr>
       </w:pPr>
-      <w:bookmarkStart w:id="109" w:name="_Ref420947945"/>
+      <w:bookmarkStart w:id="112" w:name="_Ref420947945"/>
       <w:r>
         <w:rPr>
           <w:color w:val="auto"/>
@@ -12500,7 +12431,7 @@
         </w:rPr>
         <w:fldChar w:fldCharType="end"/>
       </w:r>
-      <w:bookmarkEnd w:id="109"/>
+      <w:bookmarkEnd w:id="112"/>
       <w:r>
         <w:rPr>
           <w:color w:val="auto"/>
@@ -12758,43 +12689,23 @@
                 <w:sz w:val="22"/>
                 <w:szCs w:val="22"/>
               </w:rPr>
-              <w:t>stixCommon</w:t>
-            </w:r>
-            <w:proofErr w:type="gramStart"/>
+              <w:t>stixCommon:IncidentBaseType</w:t>
+            </w:r>
+            <w:r>
+              <w:rPr>
+                <w:sz w:val="22"/>
+                <w:szCs w:val="22"/>
+              </w:rPr>
+              <w:t xml:space="preserve"> class is a minimal base class that is intended to be extended.  The default and strongly recommended class to fully implement an Incident is the </w:t>
+            </w:r>
             <w:r>
               <w:rPr>
                 <w:rFonts w:ascii="Courier New" w:hAnsi="Courier New" w:cs="Courier New"/>
                 <w:sz w:val="22"/>
                 <w:szCs w:val="22"/>
               </w:rPr>
-              <w:t>:IncidentBaseType</w:t>
-            </w:r>
-            <w:proofErr w:type="gramEnd"/>
-            <w:r>
-              <w:rPr>
-                <w:sz w:val="22"/>
-                <w:szCs w:val="22"/>
-              </w:rPr>
-              <w:t xml:space="preserve"> class is a minimal base class that is intended to be extended.  The default and strongly recommended class to fully implement an Incident is the </w:t>
-            </w:r>
-            <w:r>
-              <w:rPr>
-                <w:rFonts w:ascii="Courier New" w:hAnsi="Courier New" w:cs="Courier New"/>
-                <w:sz w:val="22"/>
-                <w:szCs w:val="22"/>
-              </w:rPr>
-              <w:t>incident</w:t>
-            </w:r>
-            <w:proofErr w:type="gramStart"/>
-            <w:r>
-              <w:rPr>
-                <w:rFonts w:ascii="Courier New" w:hAnsi="Courier New" w:cs="Courier New"/>
-                <w:sz w:val="22"/>
-                <w:szCs w:val="22"/>
-              </w:rPr>
-              <w:t>:IncidentType</w:t>
-            </w:r>
-            <w:proofErr w:type="gramEnd"/>
+              <w:t>incident:IncidentType</w:t>
+            </w:r>
             <w:r>
               <w:rPr>
                 <w:sz w:val="22"/>
@@ -12853,18 +12764,8 @@
                 <w:sz w:val="22"/>
                 <w:szCs w:val="22"/>
               </w:rPr>
-              <w:t>stixCommon</w:t>
-            </w:r>
-            <w:proofErr w:type="gramStart"/>
-            <w:r>
-              <w:rPr>
-                <w:rFonts w:ascii="Courier New" w:hAnsi="Courier New" w:cs="Courier New"/>
-                <w:sz w:val="22"/>
-                <w:szCs w:val="22"/>
-              </w:rPr>
-              <w:t>:IncidentBaseType</w:t>
-            </w:r>
-            <w:proofErr w:type="gramEnd"/>
+              <w:t>stixCommon:IncidentBaseType</w:t>
+            </w:r>
             <w:r>
               <w:rPr>
                 <w:sz w:val="22"/>
@@ -12880,11 +12781,11 @@
       <w:pPr>
         <w:pStyle w:val="Heading3"/>
       </w:pPr>
-      <w:bookmarkStart w:id="110" w:name="_Toc421131724"/>
+      <w:bookmarkStart w:id="113" w:name="_Toc421131724"/>
       <w:r>
         <w:t>CoursesOfActionType Class</w:t>
       </w:r>
-      <w:bookmarkEnd w:id="110"/>
+      <w:bookmarkEnd w:id="113"/>
     </w:p>
     <w:p>
       <w:pPr>
@@ -12997,7 +12898,7 @@
           <w:szCs w:val="24"/>
         </w:rPr>
       </w:pPr>
-      <w:bookmarkStart w:id="111" w:name="_Ref420947935"/>
+      <w:bookmarkStart w:id="114" w:name="_Ref420947935"/>
       <w:r>
         <w:rPr>
           <w:color w:val="auto"/>
@@ -13085,7 +12986,7 @@
         </w:rPr>
         <w:fldChar w:fldCharType="end"/>
       </w:r>
-      <w:bookmarkEnd w:id="111"/>
+      <w:bookmarkEnd w:id="114"/>
       <w:r>
         <w:rPr>
           <w:color w:val="auto"/>
@@ -13377,43 +13278,23 @@
                 <w:sz w:val="22"/>
                 <w:szCs w:val="22"/>
               </w:rPr>
-              <w:t>stixCommon</w:t>
-            </w:r>
-            <w:proofErr w:type="gramStart"/>
+              <w:t>stixCommon:CourseOfActionBaseType</w:t>
+            </w:r>
+            <w:r>
+              <w:rPr>
+                <w:sz w:val="22"/>
+                <w:szCs w:val="22"/>
+              </w:rPr>
+              <w:t xml:space="preserve"> class is a minimal base class that is intended to be extended.  The default and strongly RECOMMENDED class to fully implement a Course of Action is the </w:t>
+            </w:r>
             <w:r>
               <w:rPr>
                 <w:rFonts w:ascii="Courier New" w:hAnsi="Courier New" w:cs="Courier New"/>
                 <w:sz w:val="22"/>
                 <w:szCs w:val="22"/>
               </w:rPr>
-              <w:t>:CourseOfActionBaseType</w:t>
-            </w:r>
-            <w:proofErr w:type="gramEnd"/>
-            <w:r>
-              <w:rPr>
-                <w:sz w:val="22"/>
-                <w:szCs w:val="22"/>
-              </w:rPr>
-              <w:t xml:space="preserve"> class is a minimal base class that is intended to be extended.  The default and strongly RECOMMENDED class to fully implement a Course of Action is the </w:t>
-            </w:r>
-            <w:r>
-              <w:rPr>
-                <w:rFonts w:ascii="Courier New" w:hAnsi="Courier New" w:cs="Courier New"/>
-                <w:sz w:val="22"/>
-                <w:szCs w:val="22"/>
-              </w:rPr>
-              <w:t>coa</w:t>
-            </w:r>
-            <w:proofErr w:type="gramStart"/>
-            <w:r>
-              <w:rPr>
-                <w:rFonts w:ascii="Courier New" w:hAnsi="Courier New" w:cs="Courier New"/>
-                <w:sz w:val="22"/>
-                <w:szCs w:val="22"/>
-              </w:rPr>
-              <w:t>:CourseOfActionType</w:t>
-            </w:r>
-            <w:proofErr w:type="gramEnd"/>
+              <w:t>coa:CourseOfActionType</w:t>
+            </w:r>
             <w:r>
               <w:rPr>
                 <w:sz w:val="22"/>
@@ -13457,18 +13338,8 @@
                 <w:sz w:val="22"/>
                 <w:szCs w:val="22"/>
               </w:rPr>
-              <w:t>stixCommon</w:t>
-            </w:r>
-            <w:proofErr w:type="gramStart"/>
-            <w:r>
-              <w:rPr>
-                <w:rFonts w:ascii="Courier New" w:hAnsi="Courier New" w:cs="Courier New"/>
-                <w:sz w:val="22"/>
-                <w:szCs w:val="22"/>
-              </w:rPr>
-              <w:t>:CourseOfActionBaseType</w:t>
-            </w:r>
-            <w:proofErr w:type="gramEnd"/>
+              <w:t>stixCommon:CourseOfActionBaseType</w:t>
+            </w:r>
             <w:r>
               <w:rPr>
                 <w:rFonts w:ascii="Segoe UI" w:hAnsi="Segoe UI" w:cs="Segoe UI"/>
@@ -13492,11 +13363,11 @@
       <w:pPr>
         <w:pStyle w:val="Heading3"/>
       </w:pPr>
-      <w:bookmarkStart w:id="112" w:name="_Toc421131725"/>
+      <w:bookmarkStart w:id="115" w:name="_Toc421131725"/>
       <w:r>
         <w:t>CampaignsType Class</w:t>
       </w:r>
-      <w:bookmarkEnd w:id="112"/>
+      <w:bookmarkEnd w:id="115"/>
     </w:p>
     <w:p>
       <w:pPr>
@@ -13609,7 +13480,7 @@
           <w:szCs w:val="24"/>
         </w:rPr>
       </w:pPr>
-      <w:bookmarkStart w:id="113" w:name="_Ref420947927"/>
+      <w:bookmarkStart w:id="116" w:name="_Ref420947927"/>
       <w:r>
         <w:rPr>
           <w:color w:val="auto"/>
@@ -13696,7 +13567,7 @@
         </w:rPr>
         <w:fldChar w:fldCharType="end"/>
       </w:r>
-      <w:bookmarkEnd w:id="113"/>
+      <w:bookmarkEnd w:id="116"/>
       <w:r>
         <w:rPr>
           <w:color w:val="auto"/>
@@ -13957,43 +13828,23 @@
                 <w:sz w:val="22"/>
                 <w:szCs w:val="22"/>
               </w:rPr>
-              <w:t>stixCommon</w:t>
-            </w:r>
-            <w:proofErr w:type="gramStart"/>
+              <w:t>stixCommon:CampaignBaseType</w:t>
+            </w:r>
+            <w:r>
+              <w:rPr>
+                <w:sz w:val="22"/>
+                <w:szCs w:val="22"/>
+              </w:rPr>
+              <w:t xml:space="preserve"> class is a minimal base class that is intended to be extended.  The default and strongly recommended class to fully implement a Campaign is the </w:t>
+            </w:r>
             <w:r>
               <w:rPr>
                 <w:rFonts w:ascii="Courier New" w:hAnsi="Courier New" w:cs="Courier New"/>
                 <w:sz w:val="22"/>
                 <w:szCs w:val="22"/>
               </w:rPr>
-              <w:t>:CampaignBaseType</w:t>
-            </w:r>
-            <w:proofErr w:type="gramEnd"/>
-            <w:r>
-              <w:rPr>
-                <w:sz w:val="22"/>
-                <w:szCs w:val="22"/>
-              </w:rPr>
-              <w:t xml:space="preserve"> class is a minimal base class that is intended to be extended.  The default and strongly recommended class to fully implement a Campaign is the </w:t>
-            </w:r>
-            <w:r>
-              <w:rPr>
-                <w:rFonts w:ascii="Courier New" w:hAnsi="Courier New" w:cs="Courier New"/>
-                <w:sz w:val="22"/>
-                <w:szCs w:val="22"/>
-              </w:rPr>
-              <w:t>campaign</w:t>
-            </w:r>
-            <w:proofErr w:type="gramStart"/>
-            <w:r>
-              <w:rPr>
-                <w:rFonts w:ascii="Courier New" w:hAnsi="Courier New" w:cs="Courier New"/>
-                <w:sz w:val="22"/>
-                <w:szCs w:val="22"/>
-              </w:rPr>
-              <w:t>:CampaignType</w:t>
-            </w:r>
-            <w:proofErr w:type="gramEnd"/>
+              <w:t>campaign:CampaignType</w:t>
+            </w:r>
             <w:r>
               <w:rPr>
                 <w:sz w:val="22"/>
@@ -14060,18 +13911,8 @@
                 <w:sz w:val="22"/>
                 <w:szCs w:val="22"/>
               </w:rPr>
-              <w:t>stixCommon</w:t>
-            </w:r>
-            <w:proofErr w:type="gramStart"/>
-            <w:r>
-              <w:rPr>
-                <w:rFonts w:ascii="Courier New" w:hAnsi="Courier New" w:cs="Courier New"/>
-                <w:sz w:val="22"/>
-                <w:szCs w:val="22"/>
-              </w:rPr>
-              <w:t>:CampaignBaseType</w:t>
-            </w:r>
-            <w:proofErr w:type="gramEnd"/>
+              <w:t>stixCommon:CampaignBaseType</w:t>
+            </w:r>
             <w:r>
               <w:rPr>
                 <w:rFonts w:ascii="Segoe UI" w:hAnsi="Segoe UI" w:cs="Segoe UI"/>
@@ -14095,12 +13936,12 @@
       <w:pPr>
         <w:pStyle w:val="Heading3"/>
       </w:pPr>
-      <w:bookmarkStart w:id="114" w:name="_Toc421131726"/>
+      <w:bookmarkStart w:id="117" w:name="_Toc421131726"/>
       <w:r>
         <w:lastRenderedPageBreak/>
         <w:t>ThreatActorsType Class</w:t>
       </w:r>
-      <w:bookmarkEnd w:id="114"/>
+      <w:bookmarkEnd w:id="117"/>
     </w:p>
     <w:p>
       <w:pPr>
@@ -14198,7 +14039,7 @@
           <w:szCs w:val="24"/>
         </w:rPr>
       </w:pPr>
-      <w:bookmarkStart w:id="115" w:name="_Ref420947918"/>
+      <w:bookmarkStart w:id="118" w:name="_Ref420947918"/>
       <w:r>
         <w:rPr>
           <w:color w:val="auto"/>
@@ -14285,7 +14126,7 @@
         </w:rPr>
         <w:fldChar w:fldCharType="end"/>
       </w:r>
-      <w:bookmarkEnd w:id="115"/>
+      <w:bookmarkEnd w:id="118"/>
       <w:r>
         <w:rPr>
           <w:color w:val="auto"/>
@@ -14547,43 +14388,23 @@
                 <w:sz w:val="22"/>
                 <w:szCs w:val="22"/>
               </w:rPr>
-              <w:t>stixCommon</w:t>
-            </w:r>
-            <w:proofErr w:type="gramStart"/>
+              <w:t>stixCommon:ThreatActorBaseType</w:t>
+            </w:r>
+            <w:r>
+              <w:rPr>
+                <w:sz w:val="22"/>
+                <w:szCs w:val="22"/>
+              </w:rPr>
+              <w:t xml:space="preserve"> class is a minimal base class that is intended to be extended.  The default and strongly recommended class to fully implement an ThreatActor is the </w:t>
+            </w:r>
             <w:r>
               <w:rPr>
                 <w:rFonts w:ascii="Courier New" w:hAnsi="Courier New" w:cs="Courier New"/>
                 <w:sz w:val="22"/>
                 <w:szCs w:val="22"/>
               </w:rPr>
-              <w:t>:ThreatActorBaseType</w:t>
-            </w:r>
-            <w:proofErr w:type="gramEnd"/>
-            <w:r>
-              <w:rPr>
-                <w:sz w:val="22"/>
-                <w:szCs w:val="22"/>
-              </w:rPr>
-              <w:t xml:space="preserve"> class is a minimal base class that is intended to be extended.  The default and strongly recommended class to fully implement an ThreatActor is the </w:t>
-            </w:r>
-            <w:r>
-              <w:rPr>
-                <w:rFonts w:ascii="Courier New" w:hAnsi="Courier New" w:cs="Courier New"/>
-                <w:sz w:val="22"/>
-                <w:szCs w:val="22"/>
-              </w:rPr>
-              <w:t>ta</w:t>
-            </w:r>
-            <w:proofErr w:type="gramStart"/>
-            <w:r>
-              <w:rPr>
-                <w:rFonts w:ascii="Courier New" w:hAnsi="Courier New" w:cs="Courier New"/>
-                <w:sz w:val="22"/>
-                <w:szCs w:val="22"/>
-              </w:rPr>
-              <w:t>:ThreatActorType</w:t>
-            </w:r>
-            <w:proofErr w:type="gramEnd"/>
+              <w:t>ta:ThreatActorType</w:t>
+            </w:r>
             <w:r>
               <w:rPr>
                 <w:sz w:val="22"/>
@@ -14627,18 +14448,8 @@
                 <w:sz w:val="22"/>
                 <w:szCs w:val="22"/>
               </w:rPr>
-              <w:t>stixCommon</w:t>
-            </w:r>
-            <w:proofErr w:type="gramStart"/>
-            <w:r>
-              <w:rPr>
-                <w:rFonts w:ascii="Courier New" w:hAnsi="Courier New" w:cs="Courier New"/>
-                <w:sz w:val="22"/>
-                <w:szCs w:val="22"/>
-              </w:rPr>
-              <w:t>:ThreatActorBaseType</w:t>
-            </w:r>
-            <w:proofErr w:type="gramEnd"/>
+              <w:t>stixCommon:ThreatActorBaseType</w:t>
+            </w:r>
             <w:r>
               <w:rPr>
                 <w:sz w:val="22"/>
@@ -14654,13 +14465,13 @@
       <w:pPr>
         <w:pStyle w:val="Heading3"/>
       </w:pPr>
-      <w:bookmarkStart w:id="116" w:name="_Ref421012933"/>
-      <w:bookmarkStart w:id="117" w:name="_Toc421131727"/>
+      <w:bookmarkStart w:id="119" w:name="_Ref421012933"/>
+      <w:bookmarkStart w:id="120" w:name="_Toc421131727"/>
       <w:r>
         <w:t>RelatedReportsType Class</w:t>
       </w:r>
-      <w:bookmarkEnd w:id="116"/>
-      <w:bookmarkEnd w:id="117"/>
+      <w:bookmarkEnd w:id="119"/>
+      <w:bookmarkEnd w:id="120"/>
     </w:p>
     <w:p>
       <w:pPr>
@@ -14857,7 +14668,7 @@
           <w:szCs w:val="24"/>
         </w:rPr>
       </w:pPr>
-      <w:bookmarkStart w:id="118" w:name="_Ref420947898"/>
+      <w:bookmarkStart w:id="121" w:name="_Ref420947898"/>
       <w:r>
         <w:rPr>
           <w:bCs w:val="0"/>
@@ -14968,7 +14779,7 @@
         </w:rPr>
         <w:fldChar w:fldCharType="end"/>
       </w:r>
-      <w:bookmarkEnd w:id="118"/>
+      <w:bookmarkEnd w:id="121"/>
       <w:r>
         <w:rPr>
           <w:color w:val="auto"/>
@@ -15138,7 +14949,7 @@
           <w:szCs w:val="24"/>
         </w:rPr>
       </w:pPr>
-      <w:bookmarkStart w:id="119" w:name="_Ref420947910"/>
+      <w:bookmarkStart w:id="122" w:name="_Ref420947910"/>
       <w:r>
         <w:rPr>
           <w:color w:val="auto"/>
@@ -15225,7 +15036,7 @@
         </w:rPr>
         <w:fldChar w:fldCharType="end"/>
       </w:r>
-      <w:bookmarkEnd w:id="119"/>
+      <w:bookmarkEnd w:id="122"/>
       <w:r>
         <w:rPr>
           <w:color w:val="auto"/>
@@ -15519,15 +15330,15 @@
         </w:numPr>
         <w:ind w:left="360" w:hanging="360"/>
       </w:pPr>
-      <w:bookmarkStart w:id="120" w:name="_Toc421131728"/>
-      <w:bookmarkEnd w:id="102"/>
-      <w:bookmarkEnd w:id="103"/>
-      <w:bookmarkEnd w:id="104"/>
+      <w:bookmarkStart w:id="123" w:name="_Toc421131728"/>
+      <w:bookmarkEnd w:id="105"/>
+      <w:bookmarkEnd w:id="106"/>
+      <w:bookmarkEnd w:id="107"/>
       <w:r>
         <w:lastRenderedPageBreak/>
         <w:t>References</w:t>
       </w:r>
-      <w:bookmarkEnd w:id="120"/>
+      <w:bookmarkEnd w:id="123"/>
     </w:p>
     <w:p>
       <w:r>
@@ -16653,8 +16464,8 @@
 </file>
 
 <file path=word/comments.xml><?xml version="1.0" encoding="utf-8"?>
-<w:comments xmlns:wpc="http://schemas.microsoft.com/office/word/2010/wordprocessingCanvas" xmlns:mc="http://schemas.openxmlformats.org/markup-compatibility/2006" xmlns:o="urn:schemas-microsoft-com:office:office" xmlns:r="http://schemas.openxmlformats.org/officeDocument/2006/relationships" xmlns:m="http://schemas.openxmlformats.org/officeDocument/2006/math" xmlns:v="urn:schemas-microsoft-com:vml" xmlns:wp14="http://schemas.microsoft.com/office/word/2010/wordprocessingDrawing" xmlns:wp="http://schemas.openxmlformats.org/drawingml/2006/wordprocessingDrawing" xmlns:w10="urn:schemas-microsoft-com:office:word" xmlns:w="http://schemas.openxmlformats.org/wordprocessingml/2006/main" xmlns:w14="http://schemas.microsoft.com/office/word/2010/wordml" xmlns:w15="http://schemas.microsoft.com/office/word/2012/wordml" xmlns:wpg="http://schemas.microsoft.com/office/word/2010/wordprocessingGroup" xmlns:wpi="http://schemas.microsoft.com/office/word/2010/wordprocessingInk" xmlns:wne="http://schemas.microsoft.com/office/word/2006/wordml" xmlns:wps="http://schemas.microsoft.com/office/word/2010/wordprocessingShape" mc:Ignorable="w14 w15 wp14">
-  <w:comment w:id="92" w:author="Author" w:initials="A">
+<w:comments xmlns:wpc="http://schemas.microsoft.com/office/word/2010/wordprocessingCanvas" xmlns:mo="http://schemas.microsoft.com/office/mac/office/2008/main" xmlns:mc="http://schemas.openxmlformats.org/markup-compatibility/2006" xmlns:mv="urn:schemas-microsoft-com:mac:vml" xmlns:o="urn:schemas-microsoft-com:office:office" xmlns:r="http://schemas.openxmlformats.org/officeDocument/2006/relationships" xmlns:m="http://schemas.openxmlformats.org/officeDocument/2006/math" xmlns:v="urn:schemas-microsoft-com:vml" xmlns:wp14="http://schemas.microsoft.com/office/word/2010/wordprocessingDrawing" xmlns:wp="http://schemas.openxmlformats.org/drawingml/2006/wordprocessingDrawing" xmlns:w10="urn:schemas-microsoft-com:office:word" xmlns:w="http://schemas.openxmlformats.org/wordprocessingml/2006/main" xmlns:w14="http://schemas.microsoft.com/office/word/2010/wordml" xmlns:wpg="http://schemas.microsoft.com/office/word/2010/wordprocessingGroup" xmlns:wpi="http://schemas.microsoft.com/office/word/2010/wordprocessingInk" xmlns:wne="http://schemas.microsoft.com/office/word/2006/wordml" xmlns:wps="http://schemas.microsoft.com/office/word/2010/wordprocessingShape" mc:Ignorable="w14 wp14">
+  <w:comment w:id="52" w:author="Author" w:initials="A">
     <w:p>
       <w:pPr>
         <w:pStyle w:val="CommentText"/>
@@ -16666,8 +16477,58 @@
         <w:annotationRef/>
       </w:r>
       <w:r>
+        <w:t>I wouldn’t say “there is an assumption that the instances it contains are contextually related”….by using Report you’re directly stating that the instances it contains ARE contextually related.</w:t>
+      </w:r>
+    </w:p>
+  </w:comment>
+  <w:comment w:id="89" w:author="Author" w:initials="A">
+    <w:p>
+      <w:pPr>
+        <w:pStyle w:val="CommentText"/>
+      </w:pPr>
+      <w:r>
+        <w:rPr>
+          <w:rStyle w:val="CommentReference"/>
+        </w:rPr>
+        <w:annotationRef/>
+      </w:r>
+      <w:r>
+        <w:t>I wonder how/whether we could emphasize that reports are not really intended to convey content, just reference it.</w:t>
+      </w:r>
+    </w:p>
+  </w:comment>
+  <w:comment w:id="94" w:author="Author" w:initials="A">
+    <w:p>
+      <w:pPr>
+        <w:pStyle w:val="CommentText"/>
+      </w:pPr>
+      <w:r>
+        <w:rPr>
+          <w:rStyle w:val="CommentReference"/>
+        </w:rPr>
+        <w:annotationRef/>
+      </w:r>
+      <w:r>
         <w:t>Sean, John – “Enum” instead of “Type” – in later versions should they be consistent?</w:t>
       </w:r>
+    </w:p>
+  </w:comment>
+  <w:comment w:id="99" w:author="Author" w:initials="A">
+    <w:p>
+      <w:pPr>
+        <w:pStyle w:val="CommentText"/>
+      </w:pPr>
+      <w:r>
+        <w:rPr>
+          <w:rStyle w:val="CommentReference"/>
+        </w:rPr>
+        <w:annotationRef/>
+      </w:r>
+      <w:r>
+        <w:t>This is interesting…would we say this is true for Info Src in other constructs?</w:t>
+      </w:r>
+      <w:bookmarkStart w:id="100" w:name="_GoBack"/>
+      <w:bookmarkEnd w:id="100"/>
     </w:p>
   </w:comment>
 </w:comments>
@@ -16680,7 +16541,7 @@
 </file>
 
 <file path=word/endnotes.xml><?xml version="1.0" encoding="utf-8"?>
-<w:endnotes xmlns:wpc="http://schemas.microsoft.com/office/word/2010/wordprocessingCanvas" xmlns:mc="http://schemas.openxmlformats.org/markup-compatibility/2006" xmlns:o="urn:schemas-microsoft-com:office:office" xmlns:r="http://schemas.openxmlformats.org/officeDocument/2006/relationships" xmlns:m="http://schemas.openxmlformats.org/officeDocument/2006/math" xmlns:v="urn:schemas-microsoft-com:vml" xmlns:wp14="http://schemas.microsoft.com/office/word/2010/wordprocessingDrawing" xmlns:wp="http://schemas.openxmlformats.org/drawingml/2006/wordprocessingDrawing" xmlns:w10="urn:schemas-microsoft-com:office:word" xmlns:w="http://schemas.openxmlformats.org/wordprocessingml/2006/main" xmlns:w14="http://schemas.microsoft.com/office/word/2010/wordml" xmlns:w15="http://schemas.microsoft.com/office/word/2012/wordml" xmlns:wpg="http://schemas.microsoft.com/office/word/2010/wordprocessingGroup" xmlns:wpi="http://schemas.microsoft.com/office/word/2010/wordprocessingInk" xmlns:wne="http://schemas.microsoft.com/office/word/2006/wordml" xmlns:wps="http://schemas.microsoft.com/office/word/2010/wordprocessingShape" mc:Ignorable="w14 w15 wp14">
+<w:endnotes xmlns:wpc="http://schemas.microsoft.com/office/word/2010/wordprocessingCanvas" xmlns:mo="http://schemas.microsoft.com/office/mac/office/2008/main" xmlns:mc="http://schemas.openxmlformats.org/markup-compatibility/2006" xmlns:mv="urn:schemas-microsoft-com:mac:vml" xmlns:o="urn:schemas-microsoft-com:office:office" xmlns:r="http://schemas.openxmlformats.org/officeDocument/2006/relationships" xmlns:m="http://schemas.openxmlformats.org/officeDocument/2006/math" xmlns:v="urn:schemas-microsoft-com:vml" xmlns:wp14="http://schemas.microsoft.com/office/word/2010/wordprocessingDrawing" xmlns:wp="http://schemas.openxmlformats.org/drawingml/2006/wordprocessingDrawing" xmlns:w10="urn:schemas-microsoft-com:office:word" xmlns:w="http://schemas.openxmlformats.org/wordprocessingml/2006/main" xmlns:w14="http://schemas.microsoft.com/office/word/2010/wordml" xmlns:wpg="http://schemas.microsoft.com/office/word/2010/wordprocessingGroup" xmlns:wpi="http://schemas.microsoft.com/office/word/2010/wordprocessingInk" xmlns:wne="http://schemas.microsoft.com/office/word/2006/wordml" xmlns:wps="http://schemas.microsoft.com/office/word/2010/wordprocessingShape" mc:Ignorable="w14 wp14">
   <w:endnote w:type="separator" w:id="-1">
     <w:p>
       <w:r>
@@ -16702,7 +16563,7 @@
 </file>
 
 <file path=word/footer1.xml><?xml version="1.0" encoding="utf-8"?>
-<w:ftr xmlns:wpc="http://schemas.microsoft.com/office/word/2010/wordprocessingCanvas" xmlns:mc="http://schemas.openxmlformats.org/markup-compatibility/2006" xmlns:o="urn:schemas-microsoft-com:office:office" xmlns:r="http://schemas.openxmlformats.org/officeDocument/2006/relationships" xmlns:m="http://schemas.openxmlformats.org/officeDocument/2006/math" xmlns:v="urn:schemas-microsoft-com:vml" xmlns:wp14="http://schemas.microsoft.com/office/word/2010/wordprocessingDrawing" xmlns:wp="http://schemas.openxmlformats.org/drawingml/2006/wordprocessingDrawing" xmlns:w10="urn:schemas-microsoft-com:office:word" xmlns:w="http://schemas.openxmlformats.org/wordprocessingml/2006/main" xmlns:w14="http://schemas.microsoft.com/office/word/2010/wordml" xmlns:w15="http://schemas.microsoft.com/office/word/2012/wordml" xmlns:wpg="http://schemas.microsoft.com/office/word/2010/wordprocessingGroup" xmlns:wpi="http://schemas.microsoft.com/office/word/2010/wordprocessingInk" xmlns:wne="http://schemas.microsoft.com/office/word/2006/wordml" xmlns:wps="http://schemas.microsoft.com/office/word/2010/wordprocessingShape" mc:Ignorable="w14 w15 wp14">
+<w:ftr xmlns:wpc="http://schemas.microsoft.com/office/word/2010/wordprocessingCanvas" xmlns:mo="http://schemas.microsoft.com/office/mac/office/2008/main" xmlns:mc="http://schemas.openxmlformats.org/markup-compatibility/2006" xmlns:mv="urn:schemas-microsoft-com:mac:vml" xmlns:o="urn:schemas-microsoft-com:office:office" xmlns:r="http://schemas.openxmlformats.org/officeDocument/2006/relationships" xmlns:m="http://schemas.openxmlformats.org/officeDocument/2006/math" xmlns:v="urn:schemas-microsoft-com:vml" xmlns:wp14="http://schemas.microsoft.com/office/word/2010/wordprocessingDrawing" xmlns:wp="http://schemas.openxmlformats.org/drawingml/2006/wordprocessingDrawing" xmlns:w10="urn:schemas-microsoft-com:office:word" xmlns:w="http://schemas.openxmlformats.org/wordprocessingml/2006/main" xmlns:w14="http://schemas.microsoft.com/office/word/2010/wordml" xmlns:wpg="http://schemas.microsoft.com/office/word/2010/wordprocessingGroup" xmlns:wpi="http://schemas.microsoft.com/office/word/2010/wordprocessingInk" xmlns:wne="http://schemas.microsoft.com/office/word/2006/wordml" xmlns:wps="http://schemas.microsoft.com/office/word/2010/wordprocessingShape" mc:Ignorable="w14 wp14">
   <w:p>
     <w:pPr>
       <w:pStyle w:val="Footer"/>
@@ -16738,7 +16599,7 @@
 </file>
 
 <file path=word/footer2.xml><?xml version="1.0" encoding="utf-8"?>
-<w:ftr xmlns:wpc="http://schemas.microsoft.com/office/word/2010/wordprocessingCanvas" xmlns:mc="http://schemas.openxmlformats.org/markup-compatibility/2006" xmlns:o="urn:schemas-microsoft-com:office:office" xmlns:r="http://schemas.openxmlformats.org/officeDocument/2006/relationships" xmlns:m="http://schemas.openxmlformats.org/officeDocument/2006/math" xmlns:v="urn:schemas-microsoft-com:vml" xmlns:wp14="http://schemas.microsoft.com/office/word/2010/wordprocessingDrawing" xmlns:wp="http://schemas.openxmlformats.org/drawingml/2006/wordprocessingDrawing" xmlns:w10="urn:schemas-microsoft-com:office:word" xmlns:w="http://schemas.openxmlformats.org/wordprocessingml/2006/main" xmlns:w14="http://schemas.microsoft.com/office/word/2010/wordml" xmlns:w15="http://schemas.microsoft.com/office/word/2012/wordml" xmlns:wpg="http://schemas.microsoft.com/office/word/2010/wordprocessingGroup" xmlns:wpi="http://schemas.microsoft.com/office/word/2010/wordprocessingInk" xmlns:wne="http://schemas.microsoft.com/office/word/2006/wordml" xmlns:wps="http://schemas.microsoft.com/office/word/2010/wordprocessingShape" mc:Ignorable="w14 w15 wp14">
+<w:ftr xmlns:wpc="http://schemas.microsoft.com/office/word/2010/wordprocessingCanvas" xmlns:mo="http://schemas.microsoft.com/office/mac/office/2008/main" xmlns:mc="http://schemas.openxmlformats.org/markup-compatibility/2006" xmlns:mv="urn:schemas-microsoft-com:mac:vml" xmlns:o="urn:schemas-microsoft-com:office:office" xmlns:r="http://schemas.openxmlformats.org/officeDocument/2006/relationships" xmlns:m="http://schemas.openxmlformats.org/officeDocument/2006/math" xmlns:v="urn:schemas-microsoft-com:vml" xmlns:wp14="http://schemas.microsoft.com/office/word/2010/wordprocessingDrawing" xmlns:wp="http://schemas.openxmlformats.org/drawingml/2006/wordprocessingDrawing" xmlns:w10="urn:schemas-microsoft-com:office:word" xmlns:w="http://schemas.openxmlformats.org/wordprocessingml/2006/main" xmlns:w14="http://schemas.microsoft.com/office/word/2010/wordml" xmlns:wpg="http://schemas.microsoft.com/office/word/2010/wordprocessingGroup" xmlns:wpi="http://schemas.microsoft.com/office/word/2010/wordprocessingInk" xmlns:wne="http://schemas.microsoft.com/office/word/2006/wordml" xmlns:wps="http://schemas.microsoft.com/office/word/2010/wordprocessingShape" mc:Ignorable="w14 wp14">
   <w:sdt>
     <w:sdtPr>
       <w:id w:val="-2003728895"/>
@@ -16795,7 +16656,7 @@
 </file>
 
 <file path=word/footer3.xml><?xml version="1.0" encoding="utf-8"?>
-<w:ftr xmlns:wpc="http://schemas.microsoft.com/office/word/2010/wordprocessingCanvas" xmlns:mc="http://schemas.openxmlformats.org/markup-compatibility/2006" xmlns:o="urn:schemas-microsoft-com:office:office" xmlns:r="http://schemas.openxmlformats.org/officeDocument/2006/relationships" xmlns:m="http://schemas.openxmlformats.org/officeDocument/2006/math" xmlns:v="urn:schemas-microsoft-com:vml" xmlns:wp14="http://schemas.microsoft.com/office/word/2010/wordprocessingDrawing" xmlns:wp="http://schemas.openxmlformats.org/drawingml/2006/wordprocessingDrawing" xmlns:w10="urn:schemas-microsoft-com:office:word" xmlns:w="http://schemas.openxmlformats.org/wordprocessingml/2006/main" xmlns:w14="http://schemas.microsoft.com/office/word/2010/wordml" xmlns:w15="http://schemas.microsoft.com/office/word/2012/wordml" xmlns:wpg="http://schemas.microsoft.com/office/word/2010/wordprocessingGroup" xmlns:wpi="http://schemas.microsoft.com/office/word/2010/wordprocessingInk" xmlns:wne="http://schemas.microsoft.com/office/word/2006/wordml" xmlns:wps="http://schemas.microsoft.com/office/word/2010/wordprocessingShape" mc:Ignorable="w14 w15 wp14">
+<w:ftr xmlns:wpc="http://schemas.microsoft.com/office/word/2010/wordprocessingCanvas" xmlns:mo="http://schemas.microsoft.com/office/mac/office/2008/main" xmlns:mc="http://schemas.openxmlformats.org/markup-compatibility/2006" xmlns:mv="urn:schemas-microsoft-com:mac:vml" xmlns:o="urn:schemas-microsoft-com:office:office" xmlns:r="http://schemas.openxmlformats.org/officeDocument/2006/relationships" xmlns:m="http://schemas.openxmlformats.org/officeDocument/2006/math" xmlns:v="urn:schemas-microsoft-com:vml" xmlns:wp14="http://schemas.microsoft.com/office/word/2010/wordprocessingDrawing" xmlns:wp="http://schemas.openxmlformats.org/drawingml/2006/wordprocessingDrawing" xmlns:w10="urn:schemas-microsoft-com:office:word" xmlns:w="http://schemas.openxmlformats.org/wordprocessingml/2006/main" xmlns:w14="http://schemas.microsoft.com/office/word/2010/wordml" xmlns:wpg="http://schemas.microsoft.com/office/word/2010/wordprocessingGroup" xmlns:wpi="http://schemas.microsoft.com/office/word/2010/wordprocessingInk" xmlns:wne="http://schemas.microsoft.com/office/word/2006/wordml" xmlns:wps="http://schemas.microsoft.com/office/word/2010/wordprocessingShape" mc:Ignorable="w14 wp14">
   <w:p>
     <w:pPr>
       <w:pStyle w:val="Footer"/>
@@ -16805,7 +16666,7 @@
 </file>
 
 <file path=word/footer4.xml><?xml version="1.0" encoding="utf-8"?>
-<w:ftr xmlns:wpc="http://schemas.microsoft.com/office/word/2010/wordprocessingCanvas" xmlns:mc="http://schemas.openxmlformats.org/markup-compatibility/2006" xmlns:o="urn:schemas-microsoft-com:office:office" xmlns:r="http://schemas.openxmlformats.org/officeDocument/2006/relationships" xmlns:m="http://schemas.openxmlformats.org/officeDocument/2006/math" xmlns:v="urn:schemas-microsoft-com:vml" xmlns:wp14="http://schemas.microsoft.com/office/word/2010/wordprocessingDrawing" xmlns:wp="http://schemas.openxmlformats.org/drawingml/2006/wordprocessingDrawing" xmlns:w10="urn:schemas-microsoft-com:office:word" xmlns:w="http://schemas.openxmlformats.org/wordprocessingml/2006/main" xmlns:w14="http://schemas.microsoft.com/office/word/2010/wordml" xmlns:w15="http://schemas.microsoft.com/office/word/2012/wordml" xmlns:wpg="http://schemas.microsoft.com/office/word/2010/wordprocessingGroup" xmlns:wpi="http://schemas.microsoft.com/office/word/2010/wordprocessingInk" xmlns:wne="http://schemas.microsoft.com/office/word/2006/wordml" xmlns:wps="http://schemas.microsoft.com/office/word/2010/wordprocessingShape" mc:Ignorable="w14 w15 wp14">
+<w:ftr xmlns:wpc="http://schemas.microsoft.com/office/word/2010/wordprocessingCanvas" xmlns:mo="http://schemas.microsoft.com/office/mac/office/2008/main" xmlns:mc="http://schemas.openxmlformats.org/markup-compatibility/2006" xmlns:mv="urn:schemas-microsoft-com:mac:vml" xmlns:o="urn:schemas-microsoft-com:office:office" xmlns:r="http://schemas.openxmlformats.org/officeDocument/2006/relationships" xmlns:m="http://schemas.openxmlformats.org/officeDocument/2006/math" xmlns:v="urn:schemas-microsoft-com:vml" xmlns:wp14="http://schemas.microsoft.com/office/word/2010/wordprocessingDrawing" xmlns:wp="http://schemas.openxmlformats.org/drawingml/2006/wordprocessingDrawing" xmlns:w10="urn:schemas-microsoft-com:office:word" xmlns:w="http://schemas.openxmlformats.org/wordprocessingml/2006/main" xmlns:w14="http://schemas.microsoft.com/office/word/2010/wordml" xmlns:wpg="http://schemas.microsoft.com/office/word/2010/wordprocessingGroup" xmlns:wpi="http://schemas.microsoft.com/office/word/2010/wordprocessingInk" xmlns:wne="http://schemas.microsoft.com/office/word/2006/wordml" xmlns:wps="http://schemas.microsoft.com/office/word/2010/wordprocessingShape" mc:Ignorable="w14 wp14">
   <w:sdt>
     <w:sdtPr>
       <w:id w:val="-1023631796"/>
@@ -16865,7 +16726,7 @@
 </file>
 
 <file path=word/footer5.xml><?xml version="1.0" encoding="utf-8"?>
-<w:ftr xmlns:wpc="http://schemas.microsoft.com/office/word/2010/wordprocessingCanvas" xmlns:mc="http://schemas.openxmlformats.org/markup-compatibility/2006" xmlns:o="urn:schemas-microsoft-com:office:office" xmlns:r="http://schemas.openxmlformats.org/officeDocument/2006/relationships" xmlns:m="http://schemas.openxmlformats.org/officeDocument/2006/math" xmlns:v="urn:schemas-microsoft-com:vml" xmlns:wp14="http://schemas.microsoft.com/office/word/2010/wordprocessingDrawing" xmlns:wp="http://schemas.openxmlformats.org/drawingml/2006/wordprocessingDrawing" xmlns:w10="urn:schemas-microsoft-com:office:word" xmlns:w="http://schemas.openxmlformats.org/wordprocessingml/2006/main" xmlns:w14="http://schemas.microsoft.com/office/word/2010/wordml" xmlns:w15="http://schemas.microsoft.com/office/word/2012/wordml" xmlns:wpg="http://schemas.microsoft.com/office/word/2010/wordprocessingGroup" xmlns:wpi="http://schemas.microsoft.com/office/word/2010/wordprocessingInk" xmlns:wne="http://schemas.microsoft.com/office/word/2006/wordml" xmlns:wps="http://schemas.microsoft.com/office/word/2010/wordprocessingShape" mc:Ignorable="w14 w15 wp14">
+<w:ftr xmlns:wpc="http://schemas.microsoft.com/office/word/2010/wordprocessingCanvas" xmlns:mo="http://schemas.microsoft.com/office/mac/office/2008/main" xmlns:mc="http://schemas.openxmlformats.org/markup-compatibility/2006" xmlns:mv="urn:schemas-microsoft-com:mac:vml" xmlns:o="urn:schemas-microsoft-com:office:office" xmlns:r="http://schemas.openxmlformats.org/officeDocument/2006/relationships" xmlns:m="http://schemas.openxmlformats.org/officeDocument/2006/math" xmlns:v="urn:schemas-microsoft-com:vml" xmlns:wp14="http://schemas.microsoft.com/office/word/2010/wordprocessingDrawing" xmlns:wp="http://schemas.openxmlformats.org/drawingml/2006/wordprocessingDrawing" xmlns:w10="urn:schemas-microsoft-com:office:word" xmlns:w="http://schemas.openxmlformats.org/wordprocessingml/2006/main" xmlns:w14="http://schemas.microsoft.com/office/word/2010/wordml" xmlns:wpg="http://schemas.microsoft.com/office/word/2010/wordprocessingGroup" xmlns:wpi="http://schemas.microsoft.com/office/word/2010/wordprocessingInk" xmlns:wne="http://schemas.microsoft.com/office/word/2006/wordml" xmlns:wps="http://schemas.microsoft.com/office/word/2010/wordprocessingShape" mc:Ignorable="w14 wp14">
   <w:p>
     <w:pPr>
       <w:pStyle w:val="Footer"/>
@@ -16906,7 +16767,7 @@
 </file>
 
 <file path=word/footer6.xml><?xml version="1.0" encoding="utf-8"?>
-<w:ftr xmlns:wpc="http://schemas.microsoft.com/office/word/2010/wordprocessingCanvas" xmlns:mc="http://schemas.openxmlformats.org/markup-compatibility/2006" xmlns:o="urn:schemas-microsoft-com:office:office" xmlns:r="http://schemas.openxmlformats.org/officeDocument/2006/relationships" xmlns:m="http://schemas.openxmlformats.org/officeDocument/2006/math" xmlns:v="urn:schemas-microsoft-com:vml" xmlns:wp14="http://schemas.microsoft.com/office/word/2010/wordprocessingDrawing" xmlns:wp="http://schemas.openxmlformats.org/drawingml/2006/wordprocessingDrawing" xmlns:w10="urn:schemas-microsoft-com:office:word" xmlns:w="http://schemas.openxmlformats.org/wordprocessingml/2006/main" xmlns:w14="http://schemas.microsoft.com/office/word/2010/wordml" xmlns:w15="http://schemas.microsoft.com/office/word/2012/wordml" xmlns:wpg="http://schemas.microsoft.com/office/word/2010/wordprocessingGroup" xmlns:wpi="http://schemas.microsoft.com/office/word/2010/wordprocessingInk" xmlns:wne="http://schemas.microsoft.com/office/word/2006/wordml" xmlns:wps="http://schemas.microsoft.com/office/word/2010/wordprocessingShape" mc:Ignorable="w14 w15 wp14">
+<w:ftr xmlns:wpc="http://schemas.microsoft.com/office/word/2010/wordprocessingCanvas" xmlns:mo="http://schemas.microsoft.com/office/mac/office/2008/main" xmlns:mc="http://schemas.openxmlformats.org/markup-compatibility/2006" xmlns:mv="urn:schemas-microsoft-com:mac:vml" xmlns:o="urn:schemas-microsoft-com:office:office" xmlns:r="http://schemas.openxmlformats.org/officeDocument/2006/relationships" xmlns:m="http://schemas.openxmlformats.org/officeDocument/2006/math" xmlns:v="urn:schemas-microsoft-com:vml" xmlns:wp14="http://schemas.microsoft.com/office/word/2010/wordprocessingDrawing" xmlns:wp="http://schemas.openxmlformats.org/drawingml/2006/wordprocessingDrawing" xmlns:w10="urn:schemas-microsoft-com:office:word" xmlns:w="http://schemas.openxmlformats.org/wordprocessingml/2006/main" xmlns:w14="http://schemas.microsoft.com/office/word/2010/wordml" xmlns:wpg="http://schemas.microsoft.com/office/word/2010/wordprocessingGroup" xmlns:wpi="http://schemas.microsoft.com/office/word/2010/wordprocessingInk" xmlns:wne="http://schemas.microsoft.com/office/word/2006/wordml" xmlns:wps="http://schemas.microsoft.com/office/word/2010/wordprocessingShape" mc:Ignorable="w14 wp14">
   <w:sdt>
     <w:sdtPr>
       <w:id w:val="-1547373639"/>
@@ -16940,7 +16801,7 @@
           <w:rPr>
             <w:noProof/>
           </w:rPr>
-          <w:t>14</w:t>
+          <w:t>15</w:t>
         </w:r>
         <w:r>
           <w:rPr>
@@ -16964,7 +16825,7 @@
 </file>
 
 <file path=word/footnotes.xml><?xml version="1.0" encoding="utf-8"?>
-<w:footnotes xmlns:wpc="http://schemas.microsoft.com/office/word/2010/wordprocessingCanvas" xmlns:mc="http://schemas.openxmlformats.org/markup-compatibility/2006" xmlns:o="urn:schemas-microsoft-com:office:office" xmlns:r="http://schemas.openxmlformats.org/officeDocument/2006/relationships" xmlns:m="http://schemas.openxmlformats.org/officeDocument/2006/math" xmlns:v="urn:schemas-microsoft-com:vml" xmlns:wp14="http://schemas.microsoft.com/office/word/2010/wordprocessingDrawing" xmlns:wp="http://schemas.openxmlformats.org/drawingml/2006/wordprocessingDrawing" xmlns:w10="urn:schemas-microsoft-com:office:word" xmlns:w="http://schemas.openxmlformats.org/wordprocessingml/2006/main" xmlns:w14="http://schemas.microsoft.com/office/word/2010/wordml" xmlns:w15="http://schemas.microsoft.com/office/word/2012/wordml" xmlns:wpg="http://schemas.microsoft.com/office/word/2010/wordprocessingGroup" xmlns:wpi="http://schemas.microsoft.com/office/word/2010/wordprocessingInk" xmlns:wne="http://schemas.microsoft.com/office/word/2006/wordml" xmlns:wps="http://schemas.microsoft.com/office/word/2010/wordprocessingShape" mc:Ignorable="w14 w15 wp14">
+<w:footnotes xmlns:wpc="http://schemas.microsoft.com/office/word/2010/wordprocessingCanvas" xmlns:mo="http://schemas.microsoft.com/office/mac/office/2008/main" xmlns:mc="http://schemas.openxmlformats.org/markup-compatibility/2006" xmlns:mv="urn:schemas-microsoft-com:mac:vml" xmlns:o="urn:schemas-microsoft-com:office:office" xmlns:r="http://schemas.openxmlformats.org/officeDocument/2006/relationships" xmlns:m="http://schemas.openxmlformats.org/officeDocument/2006/math" xmlns:v="urn:schemas-microsoft-com:vml" xmlns:wp14="http://schemas.microsoft.com/office/word/2010/wordprocessingDrawing" xmlns:wp="http://schemas.openxmlformats.org/drawingml/2006/wordprocessingDrawing" xmlns:w10="urn:schemas-microsoft-com:office:word" xmlns:w="http://schemas.openxmlformats.org/wordprocessingml/2006/main" xmlns:w14="http://schemas.microsoft.com/office/word/2010/wordml" xmlns:wpg="http://schemas.microsoft.com/office/word/2010/wordprocessingGroup" xmlns:wpi="http://schemas.microsoft.com/office/word/2010/wordprocessingInk" xmlns:wne="http://schemas.microsoft.com/office/word/2006/wordml" xmlns:wps="http://schemas.microsoft.com/office/word/2010/wordprocessingShape" mc:Ignorable="w14 wp14">
   <w:footnote w:type="separator" w:id="-1">
     <w:p>
       <w:r>
@@ -17078,7 +16939,7 @@
 </file>
 
 <file path=word/header1.xml><?xml version="1.0" encoding="utf-8"?>
-<w:hdr xmlns:wpc="http://schemas.microsoft.com/office/word/2010/wordprocessingCanvas" xmlns:mc="http://schemas.openxmlformats.org/markup-compatibility/2006" xmlns:o="urn:schemas-microsoft-com:office:office" xmlns:r="http://schemas.openxmlformats.org/officeDocument/2006/relationships" xmlns:m="http://schemas.openxmlformats.org/officeDocument/2006/math" xmlns:v="urn:schemas-microsoft-com:vml" xmlns:wp14="http://schemas.microsoft.com/office/word/2010/wordprocessingDrawing" xmlns:wp="http://schemas.openxmlformats.org/drawingml/2006/wordprocessingDrawing" xmlns:w10="urn:schemas-microsoft-com:office:word" xmlns:w="http://schemas.openxmlformats.org/wordprocessingml/2006/main" xmlns:w14="http://schemas.microsoft.com/office/word/2010/wordml" xmlns:w15="http://schemas.microsoft.com/office/word/2012/wordml" xmlns:wpg="http://schemas.microsoft.com/office/word/2010/wordprocessingGroup" xmlns:wpi="http://schemas.microsoft.com/office/word/2010/wordprocessingInk" xmlns:wne="http://schemas.microsoft.com/office/word/2006/wordml" xmlns:wps="http://schemas.microsoft.com/office/word/2010/wordprocessingShape" mc:Ignorable="w14 w15 wp14">
+<w:hdr xmlns:wpc="http://schemas.microsoft.com/office/word/2010/wordprocessingCanvas" xmlns:mo="http://schemas.microsoft.com/office/mac/office/2008/main" xmlns:mc="http://schemas.openxmlformats.org/markup-compatibility/2006" xmlns:mv="urn:schemas-microsoft-com:mac:vml" xmlns:o="urn:schemas-microsoft-com:office:office" xmlns:r="http://schemas.openxmlformats.org/officeDocument/2006/relationships" xmlns:m="http://schemas.openxmlformats.org/officeDocument/2006/math" xmlns:v="urn:schemas-microsoft-com:vml" xmlns:wp14="http://schemas.microsoft.com/office/word/2010/wordprocessingDrawing" xmlns:wp="http://schemas.openxmlformats.org/drawingml/2006/wordprocessingDrawing" xmlns:w10="urn:schemas-microsoft-com:office:word" xmlns:w="http://schemas.openxmlformats.org/wordprocessingml/2006/main" xmlns:w14="http://schemas.microsoft.com/office/word/2010/wordml" xmlns:wpg="http://schemas.microsoft.com/office/word/2010/wordprocessingGroup" xmlns:wpi="http://schemas.microsoft.com/office/word/2010/wordprocessingInk" xmlns:wne="http://schemas.microsoft.com/office/word/2006/wordml" xmlns:wps="http://schemas.microsoft.com/office/word/2010/wordprocessingShape" mc:Ignorable="w14 wp14">
   <w:p>
     <w:pPr>
       <w:pStyle w:val="Header"/>
@@ -17088,7 +16949,7 @@
 </file>
 
 <file path=word/header2.xml><?xml version="1.0" encoding="utf-8"?>
-<w:hdr xmlns:wpc="http://schemas.microsoft.com/office/word/2010/wordprocessingCanvas" xmlns:mc="http://schemas.openxmlformats.org/markup-compatibility/2006" xmlns:o="urn:schemas-microsoft-com:office:office" xmlns:r="http://schemas.openxmlformats.org/officeDocument/2006/relationships" xmlns:m="http://schemas.openxmlformats.org/officeDocument/2006/math" xmlns:v="urn:schemas-microsoft-com:vml" xmlns:wp14="http://schemas.microsoft.com/office/word/2010/wordprocessingDrawing" xmlns:wp="http://schemas.openxmlformats.org/drawingml/2006/wordprocessingDrawing" xmlns:w10="urn:schemas-microsoft-com:office:word" xmlns:w="http://schemas.openxmlformats.org/wordprocessingml/2006/main" xmlns:w14="http://schemas.microsoft.com/office/word/2010/wordml" xmlns:w15="http://schemas.microsoft.com/office/word/2012/wordml" xmlns:wpg="http://schemas.microsoft.com/office/word/2010/wordprocessingGroup" xmlns:wpi="http://schemas.microsoft.com/office/word/2010/wordprocessingInk" xmlns:wne="http://schemas.microsoft.com/office/word/2006/wordml" xmlns:wps="http://schemas.microsoft.com/office/word/2010/wordprocessingShape" mc:Ignorable="w14 w15 wp14">
+<w:hdr xmlns:wpc="http://schemas.microsoft.com/office/word/2010/wordprocessingCanvas" xmlns:mo="http://schemas.microsoft.com/office/mac/office/2008/main" xmlns:mc="http://schemas.openxmlformats.org/markup-compatibility/2006" xmlns:mv="urn:schemas-microsoft-com:mac:vml" xmlns:o="urn:schemas-microsoft-com:office:office" xmlns:r="http://schemas.openxmlformats.org/officeDocument/2006/relationships" xmlns:m="http://schemas.openxmlformats.org/officeDocument/2006/math" xmlns:v="urn:schemas-microsoft-com:vml" xmlns:wp14="http://schemas.microsoft.com/office/word/2010/wordprocessingDrawing" xmlns:wp="http://schemas.openxmlformats.org/drawingml/2006/wordprocessingDrawing" xmlns:w10="urn:schemas-microsoft-com:office:word" xmlns:w="http://schemas.openxmlformats.org/wordprocessingml/2006/main" xmlns:w14="http://schemas.microsoft.com/office/word/2010/wordml" xmlns:wpg="http://schemas.microsoft.com/office/word/2010/wordprocessingGroup" xmlns:wpi="http://schemas.microsoft.com/office/word/2010/wordprocessingInk" xmlns:wne="http://schemas.microsoft.com/office/word/2006/wordml" xmlns:wps="http://schemas.microsoft.com/office/word/2010/wordprocessingShape" mc:Ignorable="w14 wp14">
   <w:p>
     <w:pPr>
       <w:pStyle w:val="Header"/>
@@ -17111,7 +16972,7 @@
 </file>
 
 <file path=word/header3.xml><?xml version="1.0" encoding="utf-8"?>
-<w:hdr xmlns:wpc="http://schemas.microsoft.com/office/word/2010/wordprocessingCanvas" xmlns:mc="http://schemas.openxmlformats.org/markup-compatibility/2006" xmlns:o="urn:schemas-microsoft-com:office:office" xmlns:r="http://schemas.openxmlformats.org/officeDocument/2006/relationships" xmlns:m="http://schemas.openxmlformats.org/officeDocument/2006/math" xmlns:v="urn:schemas-microsoft-com:vml" xmlns:wp14="http://schemas.microsoft.com/office/word/2010/wordprocessingDrawing" xmlns:wp="http://schemas.openxmlformats.org/drawingml/2006/wordprocessingDrawing" xmlns:w10="urn:schemas-microsoft-com:office:word" xmlns:w="http://schemas.openxmlformats.org/wordprocessingml/2006/main" xmlns:w14="http://schemas.microsoft.com/office/word/2010/wordml" xmlns:w15="http://schemas.microsoft.com/office/word/2012/wordml" xmlns:wpg="http://schemas.microsoft.com/office/word/2010/wordprocessingGroup" xmlns:wpi="http://schemas.microsoft.com/office/word/2010/wordprocessingInk" xmlns:wne="http://schemas.microsoft.com/office/word/2006/wordml" xmlns:wps="http://schemas.microsoft.com/office/word/2010/wordprocessingShape" mc:Ignorable="w14 w15 wp14">
+<w:hdr xmlns:wpc="http://schemas.microsoft.com/office/word/2010/wordprocessingCanvas" xmlns:mo="http://schemas.microsoft.com/office/mac/office/2008/main" xmlns:mc="http://schemas.openxmlformats.org/markup-compatibility/2006" xmlns:mv="urn:schemas-microsoft-com:mac:vml" xmlns:o="urn:schemas-microsoft-com:office:office" xmlns:r="http://schemas.openxmlformats.org/officeDocument/2006/relationships" xmlns:m="http://schemas.openxmlformats.org/officeDocument/2006/math" xmlns:v="urn:schemas-microsoft-com:vml" xmlns:wp14="http://schemas.microsoft.com/office/word/2010/wordprocessingDrawing" xmlns:wp="http://schemas.openxmlformats.org/drawingml/2006/wordprocessingDrawing" xmlns:w10="urn:schemas-microsoft-com:office:word" xmlns:w="http://schemas.openxmlformats.org/wordprocessingml/2006/main" xmlns:w14="http://schemas.microsoft.com/office/word/2010/wordml" xmlns:wpg="http://schemas.microsoft.com/office/word/2010/wordprocessingGroup" xmlns:wpi="http://schemas.microsoft.com/office/word/2010/wordprocessingInk" xmlns:wne="http://schemas.microsoft.com/office/word/2006/wordml" xmlns:wps="http://schemas.microsoft.com/office/word/2010/wordprocessingShape" mc:Ignorable="w14 wp14">
   <w:p>
     <w:pPr>
       <w:pStyle w:val="Header"/>
@@ -17122,7 +16983,7 @@
 </file>
 
 <file path=word/header4.xml><?xml version="1.0" encoding="utf-8"?>
-<w:hdr xmlns:wpc="http://schemas.microsoft.com/office/word/2010/wordprocessingCanvas" xmlns:mc="http://schemas.openxmlformats.org/markup-compatibility/2006" xmlns:o="urn:schemas-microsoft-com:office:office" xmlns:r="http://schemas.openxmlformats.org/officeDocument/2006/relationships" xmlns:m="http://schemas.openxmlformats.org/officeDocument/2006/math" xmlns:v="urn:schemas-microsoft-com:vml" xmlns:wp14="http://schemas.microsoft.com/office/word/2010/wordprocessingDrawing" xmlns:wp="http://schemas.openxmlformats.org/drawingml/2006/wordprocessingDrawing" xmlns:w10="urn:schemas-microsoft-com:office:word" xmlns:w="http://schemas.openxmlformats.org/wordprocessingml/2006/main" xmlns:w14="http://schemas.microsoft.com/office/word/2010/wordml" xmlns:w15="http://schemas.microsoft.com/office/word/2012/wordml" xmlns:wpg="http://schemas.microsoft.com/office/word/2010/wordprocessingGroup" xmlns:wpi="http://schemas.microsoft.com/office/word/2010/wordprocessingInk" xmlns:wne="http://schemas.microsoft.com/office/word/2006/wordml" xmlns:wps="http://schemas.microsoft.com/office/word/2010/wordprocessingShape" mc:Ignorable="w14 w15 wp14">
+<w:hdr xmlns:wpc="http://schemas.microsoft.com/office/word/2010/wordprocessingCanvas" xmlns:mo="http://schemas.microsoft.com/office/mac/office/2008/main" xmlns:mc="http://schemas.openxmlformats.org/markup-compatibility/2006" xmlns:mv="urn:schemas-microsoft-com:mac:vml" xmlns:o="urn:schemas-microsoft-com:office:office" xmlns:r="http://schemas.openxmlformats.org/officeDocument/2006/relationships" xmlns:m="http://schemas.openxmlformats.org/officeDocument/2006/math" xmlns:v="urn:schemas-microsoft-com:vml" xmlns:wp14="http://schemas.microsoft.com/office/word/2010/wordprocessingDrawing" xmlns:wp="http://schemas.openxmlformats.org/drawingml/2006/wordprocessingDrawing" xmlns:w10="urn:schemas-microsoft-com:office:word" xmlns:w="http://schemas.openxmlformats.org/wordprocessingml/2006/main" xmlns:w14="http://schemas.microsoft.com/office/word/2010/wordml" xmlns:wpg="http://schemas.microsoft.com/office/word/2010/wordprocessingGroup" xmlns:wpi="http://schemas.microsoft.com/office/word/2010/wordprocessingInk" xmlns:wne="http://schemas.microsoft.com/office/word/2006/wordml" xmlns:wps="http://schemas.microsoft.com/office/word/2010/wordprocessingShape" mc:Ignorable="w14 wp14">
   <w:p>
     <w:pPr>
       <w:pStyle w:val="Header"/>
@@ -17145,7 +17006,7 @@
 </file>
 
 <file path=word/header5.xml><?xml version="1.0" encoding="utf-8"?>
-<w:hdr xmlns:wpc="http://schemas.microsoft.com/office/word/2010/wordprocessingCanvas" xmlns:mc="http://schemas.openxmlformats.org/markup-compatibility/2006" xmlns:o="urn:schemas-microsoft-com:office:office" xmlns:r="http://schemas.openxmlformats.org/officeDocument/2006/relationships" xmlns:m="http://schemas.openxmlformats.org/officeDocument/2006/math" xmlns:v="urn:schemas-microsoft-com:vml" xmlns:wp14="http://schemas.microsoft.com/office/word/2010/wordprocessingDrawing" xmlns:wp="http://schemas.openxmlformats.org/drawingml/2006/wordprocessingDrawing" xmlns:w10="urn:schemas-microsoft-com:office:word" xmlns:w="http://schemas.openxmlformats.org/wordprocessingml/2006/main" xmlns:w14="http://schemas.microsoft.com/office/word/2010/wordml" xmlns:w15="http://schemas.microsoft.com/office/word/2012/wordml" xmlns:wpg="http://schemas.microsoft.com/office/word/2010/wordprocessingGroup" xmlns:wpi="http://schemas.microsoft.com/office/word/2010/wordprocessingInk" xmlns:wne="http://schemas.microsoft.com/office/word/2006/wordml" xmlns:wps="http://schemas.microsoft.com/office/word/2010/wordprocessingShape" mc:Ignorable="w14 w15 wp14">
+<w:hdr xmlns:wpc="http://schemas.microsoft.com/office/word/2010/wordprocessingCanvas" xmlns:mo="http://schemas.microsoft.com/office/mac/office/2008/main" xmlns:mc="http://schemas.openxmlformats.org/markup-compatibility/2006" xmlns:mv="urn:schemas-microsoft-com:mac:vml" xmlns:o="urn:schemas-microsoft-com:office:office" xmlns:r="http://schemas.openxmlformats.org/officeDocument/2006/relationships" xmlns:m="http://schemas.openxmlformats.org/officeDocument/2006/math" xmlns:v="urn:schemas-microsoft-com:vml" xmlns:wp14="http://schemas.microsoft.com/office/word/2010/wordprocessingDrawing" xmlns:wp="http://schemas.openxmlformats.org/drawingml/2006/wordprocessingDrawing" xmlns:w10="urn:schemas-microsoft-com:office:word" xmlns:w="http://schemas.openxmlformats.org/wordprocessingml/2006/main" xmlns:w14="http://schemas.microsoft.com/office/word/2010/wordml" xmlns:wpg="http://schemas.microsoft.com/office/word/2010/wordprocessingGroup" xmlns:wpi="http://schemas.microsoft.com/office/word/2010/wordprocessingInk" xmlns:wne="http://schemas.microsoft.com/office/word/2006/wordml" xmlns:wps="http://schemas.microsoft.com/office/word/2010/wordprocessingShape" mc:Ignorable="w14 wp14">
   <w:p>
     <w:pPr>
       <w:pStyle w:val="Header"/>
@@ -17163,8 +17024,8 @@
 </file>
 
 <file path=word/numbering.xml><?xml version="1.0" encoding="utf-8"?>
-<w:numbering xmlns:wpc="http://schemas.microsoft.com/office/word/2010/wordprocessingCanvas" xmlns:mc="http://schemas.openxmlformats.org/markup-compatibility/2006" xmlns:o="urn:schemas-microsoft-com:office:office" xmlns:r="http://schemas.openxmlformats.org/officeDocument/2006/relationships" xmlns:m="http://schemas.openxmlformats.org/officeDocument/2006/math" xmlns:v="urn:schemas-microsoft-com:vml" xmlns:wp14="http://schemas.microsoft.com/office/word/2010/wordprocessingDrawing" xmlns:wp="http://schemas.openxmlformats.org/drawingml/2006/wordprocessingDrawing" xmlns:w10="urn:schemas-microsoft-com:office:word" xmlns:w="http://schemas.openxmlformats.org/wordprocessingml/2006/main" xmlns:w14="http://schemas.microsoft.com/office/word/2010/wordml" xmlns:w15="http://schemas.microsoft.com/office/word/2012/wordml" xmlns:wpg="http://schemas.microsoft.com/office/word/2010/wordprocessingGroup" xmlns:wpi="http://schemas.microsoft.com/office/word/2010/wordprocessingInk" xmlns:wne="http://schemas.microsoft.com/office/word/2006/wordml" xmlns:wps="http://schemas.microsoft.com/office/word/2010/wordprocessingShape" mc:Ignorable="w14 w15 wp14">
-  <w:abstractNum w:abstractNumId="0" w15:restartNumberingAfterBreak="0">
+<w:numbering xmlns:wpc="http://schemas.microsoft.com/office/word/2010/wordprocessingCanvas" xmlns:mo="http://schemas.microsoft.com/office/mac/office/2008/main" xmlns:mc="http://schemas.openxmlformats.org/markup-compatibility/2006" xmlns:mv="urn:schemas-microsoft-com:mac:vml" xmlns:o="urn:schemas-microsoft-com:office:office" xmlns:r="http://schemas.openxmlformats.org/officeDocument/2006/relationships" xmlns:m="http://schemas.openxmlformats.org/officeDocument/2006/math" xmlns:v="urn:schemas-microsoft-com:vml" xmlns:wp14="http://schemas.microsoft.com/office/word/2010/wordprocessingDrawing" xmlns:wp="http://schemas.openxmlformats.org/drawingml/2006/wordprocessingDrawing" xmlns:w10="urn:schemas-microsoft-com:office:word" xmlns:w="http://schemas.openxmlformats.org/wordprocessingml/2006/main" xmlns:w14="http://schemas.microsoft.com/office/word/2010/wordml" xmlns:wpg="http://schemas.microsoft.com/office/word/2010/wordprocessingGroup" xmlns:wpi="http://schemas.microsoft.com/office/word/2010/wordprocessingInk" xmlns:wne="http://schemas.microsoft.com/office/word/2006/wordml" xmlns:wps="http://schemas.microsoft.com/office/word/2010/wordprocessingShape" mc:Ignorable="w14 wp14">
+  <w:abstractNum w:abstractNumId="0">
     <w:nsid w:val="064249A1"/>
     <w:multiLevelType w:val="hybridMultilevel"/>
     <w:tmpl w:val="B4FCD70A"/>
@@ -17253,7 +17114,7 @@
       </w:pPr>
     </w:lvl>
   </w:abstractNum>
-  <w:abstractNum w:abstractNumId="1" w15:restartNumberingAfterBreak="0">
+  <w:abstractNum w:abstractNumId="1">
     <w:nsid w:val="0BE17775"/>
     <w:multiLevelType w:val="hybridMultilevel"/>
     <w:tmpl w:val="511039C2"/>
@@ -17366,7 +17227,7 @@
       </w:rPr>
     </w:lvl>
   </w:abstractNum>
-  <w:abstractNum w:abstractNumId="2" w15:restartNumberingAfterBreak="0">
+  <w:abstractNum w:abstractNumId="2">
     <w:nsid w:val="13DD3892"/>
     <w:multiLevelType w:val="hybridMultilevel"/>
     <w:tmpl w:val="1ABCED74"/>
@@ -17478,7 +17339,7 @@
       </w:rPr>
     </w:lvl>
   </w:abstractNum>
-  <w:abstractNum w:abstractNumId="3" w15:restartNumberingAfterBreak="0">
+  <w:abstractNum w:abstractNumId="3">
     <w:nsid w:val="15E23235"/>
     <w:multiLevelType w:val="hybridMultilevel"/>
     <w:tmpl w:val="9704FF4C"/>
@@ -17591,7 +17452,7 @@
       </w:rPr>
     </w:lvl>
   </w:abstractNum>
-  <w:abstractNum w:abstractNumId="4" w15:restartNumberingAfterBreak="0">
+  <w:abstractNum w:abstractNumId="4">
     <w:nsid w:val="15F21180"/>
     <w:multiLevelType w:val="hybridMultilevel"/>
     <w:tmpl w:val="EB0CEBF2"/>
@@ -17681,7 +17542,7 @@
       </w:pPr>
     </w:lvl>
   </w:abstractNum>
-  <w:abstractNum w:abstractNumId="5" w15:restartNumberingAfterBreak="0">
+  <w:abstractNum w:abstractNumId="5">
     <w:nsid w:val="1722180A"/>
     <w:multiLevelType w:val="hybridMultilevel"/>
     <w:tmpl w:val="2DF0BE3C"/>
@@ -17794,7 +17655,7 @@
       </w:rPr>
     </w:lvl>
   </w:abstractNum>
-  <w:abstractNum w:abstractNumId="6" w15:restartNumberingAfterBreak="0">
+  <w:abstractNum w:abstractNumId="6">
     <w:nsid w:val="184A080E"/>
     <w:multiLevelType w:val="hybridMultilevel"/>
     <w:tmpl w:val="9612D4DC"/>
@@ -17907,7 +17768,7 @@
       </w:rPr>
     </w:lvl>
   </w:abstractNum>
-  <w:abstractNum w:abstractNumId="7" w15:restartNumberingAfterBreak="0">
+  <w:abstractNum w:abstractNumId="7">
     <w:nsid w:val="1F5704D0"/>
     <w:multiLevelType w:val="hybridMultilevel"/>
     <w:tmpl w:val="9C26FFEE"/>
@@ -18020,7 +17881,7 @@
       </w:rPr>
     </w:lvl>
   </w:abstractNum>
-  <w:abstractNum w:abstractNumId="8" w15:restartNumberingAfterBreak="0">
+  <w:abstractNum w:abstractNumId="8">
     <w:nsid w:val="1FAD701B"/>
     <w:multiLevelType w:val="hybridMultilevel"/>
     <w:tmpl w:val="16C624A0"/>
@@ -18106,7 +17967,7 @@
       </w:pPr>
     </w:lvl>
   </w:abstractNum>
-  <w:abstractNum w:abstractNumId="9" w15:restartNumberingAfterBreak="0">
+  <w:abstractNum w:abstractNumId="9">
     <w:nsid w:val="260A7D79"/>
     <w:multiLevelType w:val="hybridMultilevel"/>
     <w:tmpl w:val="AAD06F18"/>
@@ -18219,7 +18080,7 @@
       </w:rPr>
     </w:lvl>
   </w:abstractNum>
-  <w:abstractNum w:abstractNumId="10" w15:restartNumberingAfterBreak="0">
+  <w:abstractNum w:abstractNumId="10">
     <w:nsid w:val="2BF3570F"/>
     <w:multiLevelType w:val="multilevel"/>
     <w:tmpl w:val="EED61C3A"/>
@@ -18363,7 +18224,7 @@
       </w:rPr>
     </w:lvl>
   </w:abstractNum>
-  <w:abstractNum w:abstractNumId="11" w15:restartNumberingAfterBreak="0">
+  <w:abstractNum w:abstractNumId="11">
     <w:nsid w:val="37E207BD"/>
     <w:multiLevelType w:val="hybridMultilevel"/>
     <w:tmpl w:val="27D2FFA2"/>
@@ -18476,7 +18337,7 @@
       </w:rPr>
     </w:lvl>
   </w:abstractNum>
-  <w:abstractNum w:abstractNumId="12" w15:restartNumberingAfterBreak="0">
+  <w:abstractNum w:abstractNumId="12">
     <w:nsid w:val="3B1D7817"/>
     <w:multiLevelType w:val="hybridMultilevel"/>
     <w:tmpl w:val="1100A8B2"/>
@@ -18566,7 +18427,7 @@
       </w:pPr>
     </w:lvl>
   </w:abstractNum>
-  <w:abstractNum w:abstractNumId="13" w15:restartNumberingAfterBreak="0">
+  <w:abstractNum w:abstractNumId="13">
     <w:nsid w:val="3F4B69AB"/>
     <w:multiLevelType w:val="hybridMultilevel"/>
     <w:tmpl w:val="B2ACEB94"/>
@@ -18678,7 +18539,7 @@
       </w:rPr>
     </w:lvl>
   </w:abstractNum>
-  <w:abstractNum w:abstractNumId="14" w15:restartNumberingAfterBreak="0">
+  <w:abstractNum w:abstractNumId="14">
     <w:nsid w:val="4135411B"/>
     <w:multiLevelType w:val="hybridMultilevel"/>
     <w:tmpl w:val="F072DB92"/>
@@ -18791,7 +18652,7 @@
       </w:rPr>
     </w:lvl>
   </w:abstractNum>
-  <w:abstractNum w:abstractNumId="15" w15:restartNumberingAfterBreak="0">
+  <w:abstractNum w:abstractNumId="15">
     <w:nsid w:val="48F105A9"/>
     <w:multiLevelType w:val="hybridMultilevel"/>
     <w:tmpl w:val="8B42FE1C"/>
@@ -18904,7 +18765,7 @@
       </w:rPr>
     </w:lvl>
   </w:abstractNum>
-  <w:abstractNum w:abstractNumId="16" w15:restartNumberingAfterBreak="0">
+  <w:abstractNum w:abstractNumId="16">
     <w:nsid w:val="4B0B356E"/>
     <w:multiLevelType w:val="multilevel"/>
     <w:tmpl w:val="9A2AE0F4"/>
@@ -19048,7 +18909,7 @@
       </w:rPr>
     </w:lvl>
   </w:abstractNum>
-  <w:abstractNum w:abstractNumId="17" w15:restartNumberingAfterBreak="0">
+  <w:abstractNum w:abstractNumId="17">
     <w:nsid w:val="50395896"/>
     <w:multiLevelType w:val="hybridMultilevel"/>
     <w:tmpl w:val="5106A9E6"/>
@@ -19189,7 +19050,7 @@
       </w:rPr>
     </w:lvl>
   </w:abstractNum>
-  <w:abstractNum w:abstractNumId="18" w15:restartNumberingAfterBreak="0">
+  <w:abstractNum w:abstractNumId="18">
     <w:nsid w:val="50F17015"/>
     <w:multiLevelType w:val="hybridMultilevel"/>
     <w:tmpl w:val="2D207950"/>
@@ -19302,7 +19163,7 @@
       </w:rPr>
     </w:lvl>
   </w:abstractNum>
-  <w:abstractNum w:abstractNumId="19" w15:restartNumberingAfterBreak="0">
+  <w:abstractNum w:abstractNumId="19">
     <w:nsid w:val="51991ED2"/>
     <w:multiLevelType w:val="hybridMultilevel"/>
     <w:tmpl w:val="1CAE9098"/>
@@ -19414,7 +19275,7 @@
       </w:rPr>
     </w:lvl>
   </w:abstractNum>
-  <w:abstractNum w:abstractNumId="20" w15:restartNumberingAfterBreak="0">
+  <w:abstractNum w:abstractNumId="20">
     <w:nsid w:val="636A2D0D"/>
     <w:multiLevelType w:val="hybridMultilevel"/>
     <w:tmpl w:val="FEFE1E9C"/>
@@ -19527,7 +19388,7 @@
       </w:rPr>
     </w:lvl>
   </w:abstractNum>
-  <w:abstractNum w:abstractNumId="21" w15:restartNumberingAfterBreak="0">
+  <w:abstractNum w:abstractNumId="21">
     <w:nsid w:val="6E404E6B"/>
     <w:multiLevelType w:val="hybridMultilevel"/>
     <w:tmpl w:val="F2E254A0"/>
@@ -19644,7 +19505,7 @@
       </w:pPr>
     </w:lvl>
   </w:abstractNum>
-  <w:abstractNum w:abstractNumId="22" w15:restartNumberingAfterBreak="0">
+  <w:abstractNum w:abstractNumId="22">
     <w:nsid w:val="70496598"/>
     <w:multiLevelType w:val="hybridMultilevel"/>
     <w:tmpl w:val="7B82CF1A"/>
@@ -19757,7 +19618,7 @@
       </w:rPr>
     </w:lvl>
   </w:abstractNum>
-  <w:abstractNum w:abstractNumId="23" w15:restartNumberingAfterBreak="0">
+  <w:abstractNum w:abstractNumId="23">
     <w:nsid w:val="70C515DD"/>
     <w:multiLevelType w:val="hybridMultilevel"/>
     <w:tmpl w:val="FDC63B9A"/>
@@ -19846,7 +19707,7 @@
       </w:pPr>
     </w:lvl>
   </w:abstractNum>
-  <w:abstractNum w:abstractNumId="24" w15:restartNumberingAfterBreak="0">
+  <w:abstractNum w:abstractNumId="24">
     <w:nsid w:val="78157EFD"/>
     <w:multiLevelType w:val="hybridMultilevel"/>
     <w:tmpl w:val="0FFEFEDA"/>
@@ -19959,7 +19820,7 @@
       </w:rPr>
     </w:lvl>
   </w:abstractNum>
-  <w:abstractNum w:abstractNumId="25" w15:restartNumberingAfterBreak="0">
+  <w:abstractNum w:abstractNumId="25">
     <w:nsid w:val="78577E52"/>
     <w:multiLevelType w:val="hybridMultilevel"/>
     <w:tmpl w:val="BBB0FF84"/>
@@ -20072,7 +19933,7 @@
       </w:rPr>
     </w:lvl>
   </w:abstractNum>
-  <w:abstractNum w:abstractNumId="26" w15:restartNumberingAfterBreak="0">
+  <w:abstractNum w:abstractNumId="26">
     <w:nsid w:val="7E111378"/>
     <w:multiLevelType w:val="hybridMultilevel"/>
     <w:tmpl w:val="6852A164"/>
@@ -20292,7 +20153,7 @@
 </file>
 
 <file path=word/styles.xml><?xml version="1.0" encoding="utf-8"?>
-<w:styles xmlns:mc="http://schemas.openxmlformats.org/markup-compatibility/2006" xmlns:r="http://schemas.openxmlformats.org/officeDocument/2006/relationships" xmlns:w="http://schemas.openxmlformats.org/wordprocessingml/2006/main" xmlns:w14="http://schemas.microsoft.com/office/word/2010/wordml" xmlns:w15="http://schemas.microsoft.com/office/word/2012/wordml" mc:Ignorable="w14 w15">
+<w:styles xmlns:mc="http://schemas.openxmlformats.org/markup-compatibility/2006" xmlns:r="http://schemas.openxmlformats.org/officeDocument/2006/relationships" xmlns:w="http://schemas.openxmlformats.org/wordprocessingml/2006/main" xmlns:w14="http://schemas.microsoft.com/office/word/2010/wordml" mc:Ignorable="w14">
   <w:docDefaults>
     <w:rPrDefault>
       <w:rPr>
@@ -20302,362 +20163,169 @@
     </w:rPrDefault>
     <w:pPrDefault/>
   </w:docDefaults>
-  <w:latentStyles w:defLockedState="0" w:defUIPriority="0" w:defSemiHidden="0" w:defUnhideWhenUsed="0" w:defQFormat="0" w:count="371">
-    <w:lsdException w:name="Normal" w:qFormat="1"/>
-    <w:lsdException w:name="heading 1" w:qFormat="1"/>
-    <w:lsdException w:name="heading 2" w:qFormat="1"/>
-    <w:lsdException w:name="heading 3" w:qFormat="1"/>
-    <w:lsdException w:name="heading 4" w:qFormat="1"/>
-    <w:lsdException w:name="heading 5" w:qFormat="1"/>
-    <w:lsdException w:name="heading 6" w:qFormat="1"/>
-    <w:lsdException w:name="heading 7" w:semiHidden="1" w:unhideWhenUsed="1" w:qFormat="1"/>
-    <w:lsdException w:name="heading 8" w:semiHidden="1" w:unhideWhenUsed="1" w:qFormat="1"/>
-    <w:lsdException w:name="heading 9" w:semiHidden="1" w:unhideWhenUsed="1" w:qFormat="1"/>
-    <w:lsdException w:name="index 1" w:semiHidden="1" w:unhideWhenUsed="1"/>
-    <w:lsdException w:name="index 2" w:semiHidden="1" w:unhideWhenUsed="1"/>
-    <w:lsdException w:name="index 3" w:semiHidden="1" w:unhideWhenUsed="1"/>
-    <w:lsdException w:name="index 4" w:semiHidden="1" w:unhideWhenUsed="1"/>
-    <w:lsdException w:name="index 5" w:semiHidden="1" w:unhideWhenUsed="1"/>
-    <w:lsdException w:name="index 6" w:semiHidden="1" w:unhideWhenUsed="1"/>
-    <w:lsdException w:name="index 7" w:semiHidden="1" w:unhideWhenUsed="1"/>
-    <w:lsdException w:name="index 8" w:semiHidden="1" w:unhideWhenUsed="1"/>
-    <w:lsdException w:name="index 9" w:semiHidden="1" w:unhideWhenUsed="1"/>
-    <w:lsdException w:name="toc 1" w:semiHidden="1" w:uiPriority="39" w:unhideWhenUsed="1" w:qFormat="1"/>
-    <w:lsdException w:name="toc 2" w:semiHidden="1" w:uiPriority="39" w:unhideWhenUsed="1" w:qFormat="1"/>
-    <w:lsdException w:name="toc 3" w:semiHidden="1" w:uiPriority="39" w:unhideWhenUsed="1" w:qFormat="1"/>
-    <w:lsdException w:name="toc 4" w:semiHidden="1" w:uiPriority="39" w:unhideWhenUsed="1"/>
-    <w:lsdException w:name="toc 5" w:semiHidden="1" w:uiPriority="39" w:unhideWhenUsed="1"/>
-    <w:lsdException w:name="toc 6" w:semiHidden="1" w:uiPriority="39" w:unhideWhenUsed="1"/>
-    <w:lsdException w:name="toc 7" w:semiHidden="1" w:uiPriority="39" w:unhideWhenUsed="1"/>
-    <w:lsdException w:name="toc 8" w:semiHidden="1" w:uiPriority="39" w:unhideWhenUsed="1"/>
-    <w:lsdException w:name="toc 9" w:semiHidden="1" w:uiPriority="39" w:unhideWhenUsed="1"/>
-    <w:lsdException w:name="Normal Indent" w:semiHidden="1" w:unhideWhenUsed="1"/>
-    <w:lsdException w:name="footnote text" w:semiHidden="1" w:uiPriority="99" w:unhideWhenUsed="1"/>
-    <w:lsdException w:name="annotation text" w:semiHidden="1" w:unhideWhenUsed="1"/>
-    <w:lsdException w:name="header" w:semiHidden="1" w:uiPriority="99" w:unhideWhenUsed="1"/>
-    <w:lsdException w:name="footer" w:semiHidden="1" w:uiPriority="99" w:unhideWhenUsed="1"/>
-    <w:lsdException w:name="index heading" w:semiHidden="1" w:unhideWhenUsed="1"/>
-    <w:lsdException w:name="caption" w:semiHidden="1" w:unhideWhenUsed="1" w:qFormat="1"/>
-    <w:lsdException w:name="table of figures" w:semiHidden="1" w:unhideWhenUsed="1"/>
-    <w:lsdException w:name="envelope address" w:semiHidden="1" w:unhideWhenUsed="1"/>
-    <w:lsdException w:name="envelope return" w:semiHidden="1" w:unhideWhenUsed="1"/>
-    <w:lsdException w:name="footnote reference" w:semiHidden="1" w:uiPriority="99" w:unhideWhenUsed="1"/>
-    <w:lsdException w:name="annotation reference" w:semiHidden="1" w:uiPriority="99" w:unhideWhenUsed="1"/>
-    <w:lsdException w:name="line number" w:semiHidden="1" w:unhideWhenUsed="1"/>
-    <w:lsdException w:name="page number" w:semiHidden="1" w:unhideWhenUsed="1"/>
-    <w:lsdException w:name="endnote reference" w:semiHidden="1" w:unhideWhenUsed="1"/>
-    <w:lsdException w:name="endnote text" w:semiHidden="1" w:unhideWhenUsed="1"/>
-    <w:lsdException w:name="table of authorities" w:semiHidden="1" w:unhideWhenUsed="1"/>
-    <w:lsdException w:name="macro" w:semiHidden="1" w:unhideWhenUsed="1"/>
-    <w:lsdException w:name="toa heading" w:semiHidden="1" w:unhideWhenUsed="1"/>
-    <w:lsdException w:name="List" w:semiHidden="1" w:unhideWhenUsed="1"/>
-    <w:lsdException w:name="List Bullet" w:semiHidden="1" w:unhideWhenUsed="1"/>
-    <w:lsdException w:name="List 2" w:semiHidden="1" w:unhideWhenUsed="1"/>
-    <w:lsdException w:name="List 3" w:semiHidden="1" w:unhideWhenUsed="1"/>
-    <w:lsdException w:name="List Bullet 2" w:semiHidden="1" w:unhideWhenUsed="1"/>
-    <w:lsdException w:name="List Bullet 3" w:semiHidden="1" w:unhideWhenUsed="1"/>
-    <w:lsdException w:name="List Bullet 4" w:semiHidden="1" w:unhideWhenUsed="1"/>
-    <w:lsdException w:name="List Bullet 5" w:semiHidden="1" w:unhideWhenUsed="1"/>
-    <w:lsdException w:name="List Number 2" w:semiHidden="1" w:unhideWhenUsed="1"/>
-    <w:lsdException w:name="List Number 3" w:semiHidden="1" w:unhideWhenUsed="1"/>
-    <w:lsdException w:name="List Number 4" w:semiHidden="1" w:unhideWhenUsed="1"/>
-    <w:lsdException w:name="List Number 5" w:semiHidden="1" w:unhideWhenUsed="1"/>
-    <w:lsdException w:name="Title" w:qFormat="1"/>
-    <w:lsdException w:name="Closing" w:semiHidden="1" w:unhideWhenUsed="1"/>
-    <w:lsdException w:name="Signature" w:semiHidden="1" w:unhideWhenUsed="1"/>
-    <w:lsdException w:name="Default Paragraph Font" w:semiHidden="1" w:uiPriority="1" w:unhideWhenUsed="1"/>
-    <w:lsdException w:name="Body Text" w:semiHidden="1" w:unhideWhenUsed="1"/>
-    <w:lsdException w:name="Body Text Indent" w:semiHidden="1" w:unhideWhenUsed="1"/>
-    <w:lsdException w:name="List Continue" w:semiHidden="1" w:unhideWhenUsed="1"/>
-    <w:lsdException w:name="List Continue 2" w:semiHidden="1" w:unhideWhenUsed="1"/>
-    <w:lsdException w:name="List Continue 3" w:semiHidden="1" w:unhideWhenUsed="1"/>
-    <w:lsdException w:name="List Continue 4" w:semiHidden="1" w:unhideWhenUsed="1"/>
-    <w:lsdException w:name="List Continue 5" w:semiHidden="1" w:unhideWhenUsed="1"/>
-    <w:lsdException w:name="Message Header" w:semiHidden="1" w:unhideWhenUsed="1"/>
-    <w:lsdException w:name="Subtitle" w:qFormat="1"/>
-    <w:lsdException w:name="Body Text First Indent 2" w:semiHidden="1" w:unhideWhenUsed="1"/>
-    <w:lsdException w:name="Note Heading" w:semiHidden="1" w:unhideWhenUsed="1"/>
-    <w:lsdException w:name="Body Text 2" w:semiHidden="1" w:unhideWhenUsed="1"/>
-    <w:lsdException w:name="Body Text 3" w:semiHidden="1" w:unhideWhenUsed="1"/>
-    <w:lsdException w:name="Body Text Indent 2" w:semiHidden="1" w:unhideWhenUsed="1"/>
-    <w:lsdException w:name="Body Text Indent 3" w:semiHidden="1" w:unhideWhenUsed="1"/>
-    <w:lsdException w:name="Block Text" w:semiHidden="1" w:unhideWhenUsed="1"/>
-    <w:lsdException w:name="Hyperlink" w:semiHidden="1" w:uiPriority="99" w:unhideWhenUsed="1"/>
-    <w:lsdException w:name="FollowedHyperlink" w:semiHidden="1" w:unhideWhenUsed="1"/>
-    <w:lsdException w:name="Strong" w:qFormat="1"/>
-    <w:lsdException w:name="Emphasis" w:uiPriority="20" w:qFormat="1"/>
-    <w:lsdException w:name="Document Map" w:semiHidden="1" w:unhideWhenUsed="1"/>
-    <w:lsdException w:name="Plain Text" w:semiHidden="1" w:uiPriority="99" w:unhideWhenUsed="1"/>
-    <w:lsdException w:name="E-mail Signature" w:semiHidden="1" w:unhideWhenUsed="1"/>
-    <w:lsdException w:name="HTML Top of Form" w:semiHidden="1" w:unhideWhenUsed="1"/>
-    <w:lsdException w:name="HTML Bottom of Form" w:semiHidden="1" w:unhideWhenUsed="1"/>
-    <w:lsdException w:name="Normal (Web)" w:semiHidden="1" w:uiPriority="99" w:unhideWhenUsed="1"/>
-    <w:lsdException w:name="HTML Acronym" w:semiHidden="1" w:unhideWhenUsed="1"/>
-    <w:lsdException w:name="HTML Address" w:semiHidden="1" w:unhideWhenUsed="1"/>
-    <w:lsdException w:name="HTML Cite" w:semiHidden="1" w:unhideWhenUsed="1"/>
-    <w:lsdException w:name="HTML Code" w:semiHidden="1" w:unhideWhenUsed="1"/>
-    <w:lsdException w:name="HTML Definition" w:semiHidden="1" w:unhideWhenUsed="1"/>
-    <w:lsdException w:name="HTML Keyboard" w:semiHidden="1" w:unhideWhenUsed="1"/>
-    <w:lsdException w:name="HTML Preformatted" w:semiHidden="1" w:uiPriority="99" w:unhideWhenUsed="1"/>
-    <w:lsdException w:name="HTML Sample" w:semiHidden="1" w:unhideWhenUsed="1"/>
-    <w:lsdException w:name="HTML Typewriter" w:semiHidden="1" w:unhideWhenUsed="1"/>
-    <w:lsdException w:name="HTML Variable" w:semiHidden="1" w:unhideWhenUsed="1"/>
-    <w:lsdException w:name="Normal Table" w:semiHidden="1" w:unhideWhenUsed="1"/>
-    <w:lsdException w:name="annotation subject" w:semiHidden="1" w:unhideWhenUsed="1"/>
-    <w:lsdException w:name="No List" w:semiHidden="1" w:uiPriority="99" w:unhideWhenUsed="1"/>
-    <w:lsdException w:name="Outline List 1" w:semiHidden="1" w:unhideWhenUsed="1"/>
-    <w:lsdException w:name="Outline List 2" w:semiHidden="1" w:unhideWhenUsed="1"/>
-    <w:lsdException w:name="Outline List 3" w:semiHidden="1" w:unhideWhenUsed="1"/>
-    <w:lsdException w:name="Table Simple 1" w:semiHidden="1" w:unhideWhenUsed="1"/>
-    <w:lsdException w:name="Table Simple 2" w:semiHidden="1" w:unhideWhenUsed="1"/>
-    <w:lsdException w:name="Table Simple 3" w:semiHidden="1" w:unhideWhenUsed="1"/>
-    <w:lsdException w:name="Table Classic 1" w:semiHidden="1" w:unhideWhenUsed="1"/>
-    <w:lsdException w:name="Table Classic 2" w:semiHidden="1" w:unhideWhenUsed="1"/>
-    <w:lsdException w:name="Table Classic 3" w:semiHidden="1" w:unhideWhenUsed="1"/>
-    <w:lsdException w:name="Table Classic 4" w:semiHidden="1" w:unhideWhenUsed="1"/>
-    <w:lsdException w:name="Table Colorful 1" w:semiHidden="1" w:unhideWhenUsed="1"/>
-    <w:lsdException w:name="Table Colorful 2" w:semiHidden="1" w:unhideWhenUsed="1"/>
-    <w:lsdException w:name="Table Colorful 3" w:semiHidden="1" w:unhideWhenUsed="1"/>
-    <w:lsdException w:name="Table Columns 1" w:semiHidden="1" w:unhideWhenUsed="1"/>
-    <w:lsdException w:name="Table Columns 2" w:semiHidden="1" w:unhideWhenUsed="1"/>
-    <w:lsdException w:name="Table Columns 3" w:semiHidden="1" w:unhideWhenUsed="1"/>
-    <w:lsdException w:name="Table Columns 4" w:semiHidden="1" w:unhideWhenUsed="1"/>
-    <w:lsdException w:name="Table Columns 5" w:semiHidden="1" w:unhideWhenUsed="1"/>
-    <w:lsdException w:name="Table Grid 1" w:semiHidden="1" w:unhideWhenUsed="1"/>
-    <w:lsdException w:name="Table Grid 2" w:semiHidden="1" w:unhideWhenUsed="1"/>
-    <w:lsdException w:name="Table Grid 3" w:semiHidden="1" w:unhideWhenUsed="1"/>
-    <w:lsdException w:name="Table Grid 4" w:semiHidden="1" w:unhideWhenUsed="1"/>
-    <w:lsdException w:name="Table Grid 5" w:semiHidden="1" w:unhideWhenUsed="1"/>
-    <w:lsdException w:name="Table Grid 6" w:semiHidden="1" w:unhideWhenUsed="1"/>
-    <w:lsdException w:name="Table Grid 7" w:semiHidden="1" w:unhideWhenUsed="1"/>
-    <w:lsdException w:name="Table Grid 8" w:semiHidden="1" w:unhideWhenUsed="1"/>
-    <w:lsdException w:name="Table List 1" w:semiHidden="1" w:unhideWhenUsed="1"/>
-    <w:lsdException w:name="Table List 2" w:semiHidden="1" w:unhideWhenUsed="1"/>
-    <w:lsdException w:name="Table List 3" w:semiHidden="1" w:unhideWhenUsed="1"/>
-    <w:lsdException w:name="Table List 4" w:semiHidden="1" w:unhideWhenUsed="1"/>
-    <w:lsdException w:name="Table List 5" w:semiHidden="1" w:unhideWhenUsed="1"/>
-    <w:lsdException w:name="Table List 6" w:semiHidden="1" w:unhideWhenUsed="1"/>
-    <w:lsdException w:name="Table List 7" w:semiHidden="1" w:unhideWhenUsed="1"/>
-    <w:lsdException w:name="Table List 8" w:semiHidden="1" w:unhideWhenUsed="1"/>
-    <w:lsdException w:name="Table 3D effects 1" w:semiHidden="1" w:unhideWhenUsed="1"/>
-    <w:lsdException w:name="Table 3D effects 2" w:semiHidden="1" w:unhideWhenUsed="1"/>
-    <w:lsdException w:name="Table 3D effects 3" w:semiHidden="1" w:unhideWhenUsed="1"/>
-    <w:lsdException w:name="Table Contemporary" w:semiHidden="1" w:unhideWhenUsed="1"/>
-    <w:lsdException w:name="Table Elegant" w:semiHidden="1" w:unhideWhenUsed="1"/>
-    <w:lsdException w:name="Table Professional" w:semiHidden="1" w:unhideWhenUsed="1"/>
-    <w:lsdException w:name="Table Subtle 1" w:semiHidden="1" w:unhideWhenUsed="1"/>
-    <w:lsdException w:name="Table Subtle 2" w:semiHidden="1" w:unhideWhenUsed="1"/>
-    <w:lsdException w:name="Table Web 1" w:semiHidden="1" w:unhideWhenUsed="1"/>
-    <w:lsdException w:name="Table Web 2" w:semiHidden="1" w:unhideWhenUsed="1"/>
-    <w:lsdException w:name="Table Web 3" w:semiHidden="1" w:unhideWhenUsed="1"/>
-    <w:lsdException w:name="Balloon Text" w:semiHidden="1" w:unhideWhenUsed="1"/>
-    <w:lsdException w:name="Table Theme" w:semiHidden="1" w:unhideWhenUsed="1"/>
-    <w:lsdException w:name="Placeholder Text" w:semiHidden="1" w:uiPriority="99"/>
-    <w:lsdException w:name="No Spacing" w:uiPriority="1" w:qFormat="1"/>
-    <w:lsdException w:name="Light Shading" w:uiPriority="60"/>
-    <w:lsdException w:name="Light List" w:uiPriority="61"/>
-    <w:lsdException w:name="Light Grid" w:uiPriority="62"/>
-    <w:lsdException w:name="Medium Shading 1" w:uiPriority="63"/>
-    <w:lsdException w:name="Medium Shading 2" w:uiPriority="64"/>
-    <w:lsdException w:name="Medium List 1" w:uiPriority="65"/>
-    <w:lsdException w:name="Medium List 2" w:uiPriority="66"/>
-    <w:lsdException w:name="Medium Grid 1" w:uiPriority="67"/>
-    <w:lsdException w:name="Medium Grid 2" w:uiPriority="68"/>
-    <w:lsdException w:name="Medium Grid 3" w:uiPriority="69"/>
-    <w:lsdException w:name="Dark List" w:uiPriority="70"/>
-    <w:lsdException w:name="Colorful Shading" w:uiPriority="71"/>
-    <w:lsdException w:name="Colorful List" w:uiPriority="72"/>
-    <w:lsdException w:name="Colorful Grid" w:uiPriority="73"/>
-    <w:lsdException w:name="Light Shading Accent 1" w:uiPriority="60"/>
-    <w:lsdException w:name="Light List Accent 1" w:uiPriority="61"/>
-    <w:lsdException w:name="Light Grid Accent 1" w:uiPriority="62"/>
-    <w:lsdException w:name="Medium Shading 1 Accent 1" w:uiPriority="63"/>
-    <w:lsdException w:name="Medium Shading 2 Accent 1" w:uiPriority="64"/>
-    <w:lsdException w:name="Medium List 1 Accent 1" w:uiPriority="65"/>
-    <w:lsdException w:name="Revision" w:semiHidden="1" w:uiPriority="99"/>
-    <w:lsdException w:name="List Paragraph" w:uiPriority="34" w:qFormat="1"/>
-    <w:lsdException w:name="Quote" w:uiPriority="29" w:qFormat="1"/>
-    <w:lsdException w:name="Intense Quote" w:uiPriority="30" w:qFormat="1"/>
-    <w:lsdException w:name="Medium List 2 Accent 1" w:uiPriority="66"/>
-    <w:lsdException w:name="Medium Grid 1 Accent 1" w:uiPriority="67"/>
-    <w:lsdException w:name="Medium Grid 2 Accent 1" w:uiPriority="68"/>
-    <w:lsdException w:name="Medium Grid 3 Accent 1" w:uiPriority="69"/>
-    <w:lsdException w:name="Dark List Accent 1" w:uiPriority="70"/>
-    <w:lsdException w:name="Colorful Shading Accent 1" w:uiPriority="71"/>
-    <w:lsdException w:name="Colorful List Accent 1" w:uiPriority="72"/>
-    <w:lsdException w:name="Colorful Grid Accent 1" w:uiPriority="73"/>
-    <w:lsdException w:name="Light Shading Accent 2" w:uiPriority="60"/>
-    <w:lsdException w:name="Light List Accent 2" w:uiPriority="61"/>
-    <w:lsdException w:name="Light Grid Accent 2" w:uiPriority="62"/>
-    <w:lsdException w:name="Medium Shading 1 Accent 2" w:uiPriority="63"/>
-    <w:lsdException w:name="Medium Shading 2 Accent 2" w:uiPriority="64"/>
-    <w:lsdException w:name="Medium List 1 Accent 2" w:uiPriority="65"/>
-    <w:lsdException w:name="Medium List 2 Accent 2" w:uiPriority="66"/>
-    <w:lsdException w:name="Medium Grid 1 Accent 2" w:uiPriority="67"/>
-    <w:lsdException w:name="Medium Grid 2 Accent 2" w:uiPriority="68"/>
-    <w:lsdException w:name="Medium Grid 3 Accent 2" w:uiPriority="69"/>
-    <w:lsdException w:name="Dark List Accent 2" w:uiPriority="70"/>
-    <w:lsdException w:name="Colorful Shading Accent 2" w:uiPriority="71"/>
-    <w:lsdException w:name="Colorful List Accent 2" w:uiPriority="72"/>
-    <w:lsdException w:name="Colorful Grid Accent 2" w:uiPriority="73"/>
-    <w:lsdException w:name="Light Shading Accent 3" w:uiPriority="60"/>
-    <w:lsdException w:name="Light List Accent 3" w:uiPriority="61"/>
-    <w:lsdException w:name="Light Grid Accent 3" w:uiPriority="62"/>
-    <w:lsdException w:name="Medium Shading 1 Accent 3" w:uiPriority="63"/>
-    <w:lsdException w:name="Medium Shading 2 Accent 3" w:uiPriority="64"/>
-    <w:lsdException w:name="Medium List 1 Accent 3" w:uiPriority="65"/>
-    <w:lsdException w:name="Medium List 2 Accent 3" w:uiPriority="66"/>
-    <w:lsdException w:name="Medium Grid 1 Accent 3" w:uiPriority="67"/>
-    <w:lsdException w:name="Medium Grid 2 Accent 3" w:uiPriority="68"/>
-    <w:lsdException w:name="Medium Grid 3 Accent 3" w:uiPriority="69"/>
-    <w:lsdException w:name="Dark List Accent 3" w:uiPriority="70"/>
-    <w:lsdException w:name="Colorful Shading Accent 3" w:uiPriority="71"/>
-    <w:lsdException w:name="Colorful List Accent 3" w:uiPriority="72"/>
-    <w:lsdException w:name="Colorful Grid Accent 3" w:uiPriority="73"/>
-    <w:lsdException w:name="Light Shading Accent 4" w:uiPriority="60"/>
-    <w:lsdException w:name="Light List Accent 4" w:uiPriority="61"/>
-    <w:lsdException w:name="Light Grid Accent 4" w:uiPriority="62"/>
-    <w:lsdException w:name="Medium Shading 1 Accent 4" w:uiPriority="63"/>
-    <w:lsdException w:name="Medium Shading 2 Accent 4" w:uiPriority="64"/>
-    <w:lsdException w:name="Medium List 1 Accent 4" w:uiPriority="65"/>
-    <w:lsdException w:name="Medium List 2 Accent 4" w:uiPriority="66"/>
-    <w:lsdException w:name="Medium Grid 1 Accent 4" w:uiPriority="67"/>
-    <w:lsdException w:name="Medium Grid 2 Accent 4" w:uiPriority="68"/>
-    <w:lsdException w:name="Medium Grid 3 Accent 4" w:uiPriority="69"/>
-    <w:lsdException w:name="Dark List Accent 4" w:uiPriority="70"/>
-    <w:lsdException w:name="Colorful Shading Accent 4" w:uiPriority="71"/>
-    <w:lsdException w:name="Colorful List Accent 4" w:uiPriority="72"/>
-    <w:lsdException w:name="Colorful Grid Accent 4" w:uiPriority="73"/>
-    <w:lsdException w:name="Light Shading Accent 5" w:uiPriority="60"/>
-    <w:lsdException w:name="Light List Accent 5" w:uiPriority="61"/>
-    <w:lsdException w:name="Light Grid Accent 5" w:uiPriority="62"/>
-    <w:lsdException w:name="Medium Shading 1 Accent 5" w:uiPriority="63"/>
-    <w:lsdException w:name="Medium Shading 2 Accent 5" w:uiPriority="64"/>
-    <w:lsdException w:name="Medium List 1 Accent 5" w:uiPriority="65"/>
-    <w:lsdException w:name="Medium List 2 Accent 5" w:uiPriority="66"/>
-    <w:lsdException w:name="Medium Grid 1 Accent 5" w:uiPriority="67"/>
-    <w:lsdException w:name="Medium Grid 2 Accent 5" w:uiPriority="68"/>
-    <w:lsdException w:name="Medium Grid 3 Accent 5" w:uiPriority="69"/>
-    <w:lsdException w:name="Dark List Accent 5" w:uiPriority="70"/>
-    <w:lsdException w:name="Colorful Shading Accent 5" w:uiPriority="71"/>
-    <w:lsdException w:name="Colorful List Accent 5" w:uiPriority="72"/>
-    <w:lsdException w:name="Colorful Grid Accent 5" w:uiPriority="73"/>
-    <w:lsdException w:name="Light Shading Accent 6" w:uiPriority="60"/>
-    <w:lsdException w:name="Light List Accent 6" w:uiPriority="61"/>
-    <w:lsdException w:name="Light Grid Accent 6" w:uiPriority="62"/>
-    <w:lsdException w:name="Medium Shading 1 Accent 6" w:uiPriority="63"/>
-    <w:lsdException w:name="Medium Shading 2 Accent 6" w:uiPriority="64"/>
-    <w:lsdException w:name="Medium List 1 Accent 6" w:uiPriority="65"/>
-    <w:lsdException w:name="Medium List 2 Accent 6" w:uiPriority="66"/>
-    <w:lsdException w:name="Medium Grid 1 Accent 6" w:uiPriority="67"/>
-    <w:lsdException w:name="Medium Grid 2 Accent 6" w:uiPriority="68"/>
-    <w:lsdException w:name="Medium Grid 3 Accent 6" w:uiPriority="69"/>
-    <w:lsdException w:name="Dark List Accent 6" w:uiPriority="70"/>
-    <w:lsdException w:name="Colorful Shading Accent 6" w:uiPriority="71"/>
-    <w:lsdException w:name="Colorful List Accent 6" w:uiPriority="72"/>
-    <w:lsdException w:name="Colorful Grid Accent 6" w:uiPriority="73"/>
-    <w:lsdException w:name="Subtle Emphasis" w:uiPriority="19" w:qFormat="1"/>
-    <w:lsdException w:name="Intense Emphasis" w:uiPriority="21" w:qFormat="1"/>
-    <w:lsdException w:name="Subtle Reference" w:uiPriority="31" w:qFormat="1"/>
-    <w:lsdException w:name="Intense Reference" w:uiPriority="32" w:qFormat="1"/>
-    <w:lsdException w:name="Book Title" w:uiPriority="33" w:qFormat="1"/>
-    <w:lsdException w:name="Bibliography" w:semiHidden="1" w:uiPriority="37" w:unhideWhenUsed="1"/>
-    <w:lsdException w:name="TOC Heading" w:semiHidden="1" w:uiPriority="39" w:unhideWhenUsed="1" w:qFormat="1"/>
-    <w:lsdException w:name="Grid Table 4" w:uiPriority="49"/>
-    <w:lsdException w:name="Grid Table 5 Dark" w:uiPriority="50"/>
-    <w:lsdException w:name="Grid Table 6 Colorful" w:uiPriority="51"/>
-    <w:lsdException w:name="Grid Table 7 Colorful" w:uiPriority="52"/>
-    <w:lsdException w:name="Grid Table 1 Light Accent 1" w:uiPriority="46"/>
-    <w:lsdException w:name="Grid Table 2 Accent 1" w:uiPriority="47"/>
-    <w:lsdException w:name="Grid Table 3 Accent 1" w:uiPriority="48"/>
-    <w:lsdException w:name="Grid Table 4 Accent 1" w:uiPriority="49"/>
-    <w:lsdException w:name="Grid Table 5 Dark Accent 1" w:uiPriority="50"/>
-    <w:lsdException w:name="Grid Table 6 Colorful Accent 1" w:uiPriority="51"/>
-    <w:lsdException w:name="Grid Table 7 Colorful Accent 1" w:uiPriority="52"/>
-    <w:lsdException w:name="Grid Table 1 Light Accent 2" w:uiPriority="46"/>
-    <w:lsdException w:name="Grid Table 2 Accent 2" w:uiPriority="47"/>
-    <w:lsdException w:name="Grid Table 3 Accent 2" w:uiPriority="48"/>
-    <w:lsdException w:name="Grid Table 4 Accent 2" w:uiPriority="49"/>
-    <w:lsdException w:name="Grid Table 5 Dark Accent 2" w:uiPriority="50"/>
-    <w:lsdException w:name="Grid Table 6 Colorful Accent 2" w:uiPriority="51"/>
-    <w:lsdException w:name="Grid Table 7 Colorful Accent 2" w:uiPriority="52"/>
-    <w:lsdException w:name="Grid Table 1 Light Accent 3" w:uiPriority="46"/>
-    <w:lsdException w:name="Grid Table 2 Accent 3" w:uiPriority="47"/>
-    <w:lsdException w:name="Grid Table 3 Accent 3" w:uiPriority="48"/>
-    <w:lsdException w:name="Grid Table 4 Accent 3" w:uiPriority="49"/>
-    <w:lsdException w:name="Grid Table 5 Dark Accent 3" w:uiPriority="50"/>
-    <w:lsdException w:name="Grid Table 6 Colorful Accent 3" w:uiPriority="51"/>
-    <w:lsdException w:name="Grid Table 7 Colorful Accent 3" w:uiPriority="52"/>
-    <w:lsdException w:name="Grid Table 1 Light Accent 4" w:uiPriority="46"/>
-    <w:lsdException w:name="Grid Table 2 Accent 4" w:uiPriority="47"/>
-    <w:lsdException w:name="Grid Table 3 Accent 4" w:uiPriority="48"/>
-    <w:lsdException w:name="Grid Table 4 Accent 4" w:uiPriority="49"/>
-    <w:lsdException w:name="Grid Table 5 Dark Accent 4" w:uiPriority="50"/>
-    <w:lsdException w:name="Grid Table 6 Colorful Accent 4" w:uiPriority="51"/>
-    <w:lsdException w:name="Grid Table 7 Colorful Accent 4" w:uiPriority="52"/>
-    <w:lsdException w:name="Grid Table 1 Light Accent 5" w:uiPriority="46"/>
-    <w:lsdException w:name="Grid Table 2 Accent 5" w:uiPriority="47"/>
-    <w:lsdException w:name="Grid Table 3 Accent 5" w:uiPriority="48"/>
-    <w:lsdException w:name="Grid Table 4 Accent 5" w:uiPriority="49"/>
-    <w:lsdException w:name="Grid Table 5 Dark Accent 5" w:uiPriority="50"/>
-    <w:lsdException w:name="Grid Table 6 Colorful Accent 5" w:uiPriority="51"/>
-    <w:lsdException w:name="Grid Table 7 Colorful Accent 5" w:uiPriority="52"/>
-    <w:lsdException w:name="Grid Table 1 Light Accent 6" w:uiPriority="46"/>
-    <w:lsdException w:name="Grid Table 2 Accent 6" w:uiPriority="47"/>
-    <w:lsdException w:name="Grid Table 3 Accent 6" w:uiPriority="48"/>
-    <w:lsdException w:name="Grid Table 4 Accent 6" w:uiPriority="49"/>
-    <w:lsdException w:name="Grid Table 5 Dark Accent 6" w:uiPriority="50"/>
-    <w:lsdException w:name="Grid Table 6 Colorful Accent 6" w:uiPriority="51"/>
-    <w:lsdException w:name="Grid Table 7 Colorful Accent 6" w:uiPriority="52"/>
-    <w:lsdException w:name="List Table 1 Light" w:uiPriority="46"/>
-    <w:lsdException w:name="List Table 2" w:uiPriority="47"/>
-    <w:lsdException w:name="List Table 3" w:uiPriority="48"/>
-    <w:lsdException w:name="List Table 4" w:uiPriority="49"/>
-    <w:lsdException w:name="List Table 5 Dark" w:uiPriority="50"/>
-    <w:lsdException w:name="List Table 6 Colorful" w:uiPriority="51"/>
-    <w:lsdException w:name="List Table 7 Colorful" w:uiPriority="52"/>
-    <w:lsdException w:name="List Table 1 Light Accent 1" w:uiPriority="46"/>
-    <w:lsdException w:name="List Table 2 Accent 1" w:uiPriority="47"/>
-    <w:lsdException w:name="List Table 3 Accent 1" w:uiPriority="48"/>
-    <w:lsdException w:name="List Table 4 Accent 1" w:uiPriority="49"/>
-    <w:lsdException w:name="List Table 5 Dark Accent 1" w:uiPriority="50"/>
-    <w:lsdException w:name="List Table 6 Colorful Accent 1" w:uiPriority="51"/>
-    <w:lsdException w:name="List Table 7 Colorful Accent 1" w:uiPriority="52"/>
-    <w:lsdException w:name="List Table 1 Light Accent 2" w:uiPriority="46"/>
-    <w:lsdException w:name="List Table 2 Accent 2" w:uiPriority="47"/>
-    <w:lsdException w:name="List Table 3 Accent 2" w:uiPriority="48"/>
-    <w:lsdException w:name="List Table 4 Accent 2" w:uiPriority="49"/>
-    <w:lsdException w:name="List Table 5 Dark Accent 2" w:uiPriority="50"/>
-    <w:lsdException w:name="List Table 6 Colorful Accent 2" w:uiPriority="51"/>
-    <w:lsdException w:name="List Table 7 Colorful Accent 2" w:uiPriority="52"/>
-    <w:lsdException w:name="List Table 1 Light Accent 3" w:uiPriority="46"/>
-    <w:lsdException w:name="List Table 2 Accent 3" w:uiPriority="47"/>
-    <w:lsdException w:name="List Table 3 Accent 3" w:uiPriority="48"/>
-    <w:lsdException w:name="List Table 4 Accent 3" w:uiPriority="49"/>
-    <w:lsdException w:name="List Table 5 Dark Accent 3" w:uiPriority="50"/>
-    <w:lsdException w:name="List Table 6 Colorful Accent 3" w:uiPriority="51"/>
-    <w:lsdException w:name="List Table 7 Colorful Accent 3" w:uiPriority="52"/>
-    <w:lsdException w:name="List Table 1 Light Accent 4" w:uiPriority="46"/>
-    <w:lsdException w:name="List Table 2 Accent 4" w:uiPriority="47"/>
-    <w:lsdException w:name="List Table 3 Accent 4" w:uiPriority="48"/>
-    <w:lsdException w:name="List Table 4 Accent 4" w:uiPriority="49"/>
-    <w:lsdException w:name="List Table 5 Dark Accent 4" w:uiPriority="50"/>
-    <w:lsdException w:name="List Table 6 Colorful Accent 4" w:uiPriority="51"/>
-    <w:lsdException w:name="List Table 7 Colorful Accent 4" w:uiPriority="52"/>
-    <w:lsdException w:name="List Table 1 Light Accent 5" w:uiPriority="46"/>
-    <w:lsdException w:name="List Table 2 Accent 5" w:uiPriority="47"/>
-    <w:lsdException w:name="List Table 3 Accent 5" w:uiPriority="48"/>
-    <w:lsdException w:name="List Table 4 Accent 5" w:uiPriority="49"/>
-    <w:lsdException w:name="List Table 5 Dark Accent 5" w:uiPriority="50"/>
-    <w:lsdException w:name="List Table 6 Colorful Accent 5" w:uiPriority="51"/>
-    <w:lsdException w:name="List Table 7 Colorful Accent 5" w:uiPriority="52"/>
-    <w:lsdException w:name="List Table 1 Light Accent 6" w:uiPriority="46"/>
-    <w:lsdException w:name="List Table 2 Accent 6" w:uiPriority="47"/>
-    <w:lsdException w:name="List Table 3 Accent 6" w:uiPriority="48"/>
-    <w:lsdException w:name="List Table 4 Accent 6" w:uiPriority="49"/>
-    <w:lsdException w:name="List Table 5 Dark Accent 6" w:uiPriority="50"/>
-    <w:lsdException w:name="List Table 6 Colorful Accent 6" w:uiPriority="51"/>
-    <w:lsdException w:name="List Table 7 Colorful Accent 6" w:uiPriority="52"/>
+  <w:latentStyles w:defLockedState="0" w:defUIPriority="0" w:defSemiHidden="1" w:defUnhideWhenUsed="1" w:defQFormat="0" w:count="276">
+    <w:lsdException w:name="Normal" w:semiHidden="0" w:unhideWhenUsed="0" w:qFormat="1"/>
+    <w:lsdException w:name="heading 1" w:semiHidden="0" w:unhideWhenUsed="0" w:qFormat="1"/>
+    <w:lsdException w:name="heading 2" w:semiHidden="0" w:unhideWhenUsed="0" w:qFormat="1"/>
+    <w:lsdException w:name="heading 3" w:semiHidden="0" w:unhideWhenUsed="0" w:qFormat="1"/>
+    <w:lsdException w:name="heading 4" w:semiHidden="0" w:unhideWhenUsed="0" w:qFormat="1"/>
+    <w:lsdException w:name="heading 5" w:semiHidden="0" w:unhideWhenUsed="0" w:qFormat="1"/>
+    <w:lsdException w:name="heading 6" w:semiHidden="0" w:unhideWhenUsed="0" w:qFormat="1"/>
+    <w:lsdException w:name="heading 7" w:qFormat="1"/>
+    <w:lsdException w:name="heading 8" w:qFormat="1"/>
+    <w:lsdException w:name="heading 9" w:qFormat="1"/>
+    <w:lsdException w:name="toc 1" w:uiPriority="39" w:qFormat="1"/>
+    <w:lsdException w:name="toc 2" w:uiPriority="39" w:qFormat="1"/>
+    <w:lsdException w:name="toc 3" w:uiPriority="39" w:qFormat="1"/>
+    <w:lsdException w:name="toc 4" w:uiPriority="39"/>
+    <w:lsdException w:name="toc 5" w:uiPriority="39"/>
+    <w:lsdException w:name="toc 6" w:uiPriority="39"/>
+    <w:lsdException w:name="toc 7" w:uiPriority="39"/>
+    <w:lsdException w:name="toc 8" w:uiPriority="39"/>
+    <w:lsdException w:name="toc 9" w:uiPriority="39"/>
+    <w:lsdException w:name="footnote text" w:uiPriority="99"/>
+    <w:lsdException w:name="header" w:uiPriority="99"/>
+    <w:lsdException w:name="footer" w:uiPriority="99"/>
+    <w:lsdException w:name="caption" w:qFormat="1"/>
+    <w:lsdException w:name="footnote reference" w:uiPriority="99"/>
+    <w:lsdException w:name="annotation reference" w:uiPriority="99"/>
+    <w:lsdException w:name="List Number" w:semiHidden="0" w:unhideWhenUsed="0"/>
+    <w:lsdException w:name="List 4" w:semiHidden="0" w:unhideWhenUsed="0"/>
+    <w:lsdException w:name="List 5" w:semiHidden="0" w:unhideWhenUsed="0"/>
+    <w:lsdException w:name="Title" w:semiHidden="0" w:unhideWhenUsed="0" w:qFormat="1"/>
+    <w:lsdException w:name="Default Paragraph Font" w:uiPriority="1"/>
+    <w:lsdException w:name="Subtitle" w:semiHidden="0" w:unhideWhenUsed="0" w:qFormat="1"/>
+    <w:lsdException w:name="Salutation" w:semiHidden="0" w:unhideWhenUsed="0"/>
+    <w:lsdException w:name="Date" w:semiHidden="0" w:unhideWhenUsed="0"/>
+    <w:lsdException w:name="Body Text First Indent" w:semiHidden="0" w:unhideWhenUsed="0"/>
+    <w:lsdException w:name="Hyperlink" w:uiPriority="99"/>
+    <w:lsdException w:name="Strong" w:semiHidden="0" w:unhideWhenUsed="0" w:qFormat="1"/>
+    <w:lsdException w:name="Emphasis" w:semiHidden="0" w:uiPriority="20" w:unhideWhenUsed="0" w:qFormat="1"/>
+    <w:lsdException w:name="Plain Text" w:uiPriority="99"/>
+    <w:lsdException w:name="Normal (Web)" w:uiPriority="99"/>
+    <w:lsdException w:name="HTML Preformatted" w:uiPriority="99"/>
+    <w:lsdException w:name="No List" w:uiPriority="99"/>
+    <w:lsdException w:name="Table Grid" w:semiHidden="0" w:unhideWhenUsed="0"/>
+    <w:lsdException w:name="Note Level 1" w:semiHidden="0" w:unhideWhenUsed="0"/>
+    <w:lsdException w:name="Note Level 2" w:semiHidden="0" w:unhideWhenUsed="0"/>
+    <w:lsdException w:name="Note Level 3" w:semiHidden="0" w:unhideWhenUsed="0"/>
+    <w:lsdException w:name="Note Level 4" w:semiHidden="0" w:unhideWhenUsed="0"/>
+    <w:lsdException w:name="Note Level 5" w:semiHidden="0" w:unhideWhenUsed="0"/>
+    <w:lsdException w:name="Note Level 6" w:semiHidden="0" w:unhideWhenUsed="0"/>
+    <w:lsdException w:name="Note Level 7" w:semiHidden="0" w:unhideWhenUsed="0"/>
+    <w:lsdException w:name="Note Level 8" w:semiHidden="0" w:unhideWhenUsed="0"/>
+    <w:lsdException w:name="Note Level 9" w:semiHidden="0" w:unhideWhenUsed="0"/>
+    <w:lsdException w:name="Placeholder Text" w:uiPriority="99" w:unhideWhenUsed="0"/>
+    <w:lsdException w:name="No Spacing" w:semiHidden="0" w:uiPriority="1" w:unhideWhenUsed="0" w:qFormat="1"/>
+    <w:lsdException w:name="Light Shading" w:semiHidden="0" w:uiPriority="60" w:unhideWhenUsed="0"/>
+    <w:lsdException w:name="Light List" w:semiHidden="0" w:uiPriority="61" w:unhideWhenUsed="0"/>
+    <w:lsdException w:name="Light Grid" w:semiHidden="0" w:uiPriority="62" w:unhideWhenUsed="0"/>
+    <w:lsdException w:name="Medium Shading 1" w:semiHidden="0" w:uiPriority="63" w:unhideWhenUsed="0"/>
+    <w:lsdException w:name="Medium Shading 2" w:semiHidden="0" w:uiPriority="64" w:unhideWhenUsed="0"/>
+    <w:lsdException w:name="Medium List 1" w:semiHidden="0" w:uiPriority="65" w:unhideWhenUsed="0"/>
+    <w:lsdException w:name="Medium List 2" w:semiHidden="0" w:uiPriority="66" w:unhideWhenUsed="0"/>
+    <w:lsdException w:name="Medium Grid 1" w:semiHidden="0" w:uiPriority="67" w:unhideWhenUsed="0"/>
+    <w:lsdException w:name="Medium Grid 2" w:semiHidden="0" w:uiPriority="68" w:unhideWhenUsed="0"/>
+    <w:lsdException w:name="Medium Grid 3" w:semiHidden="0" w:uiPriority="69" w:unhideWhenUsed="0"/>
+    <w:lsdException w:name="Dark List" w:semiHidden="0" w:uiPriority="70" w:unhideWhenUsed="0"/>
+    <w:lsdException w:name="Colorful Shading" w:semiHidden="0" w:uiPriority="71" w:unhideWhenUsed="0"/>
+    <w:lsdException w:name="Colorful List" w:semiHidden="0" w:uiPriority="72" w:unhideWhenUsed="0"/>
+    <w:lsdException w:name="Colorful Grid" w:semiHidden="0" w:uiPriority="73" w:unhideWhenUsed="0"/>
+    <w:lsdException w:name="Light Shading Accent 1" w:semiHidden="0" w:uiPriority="60" w:unhideWhenUsed="0"/>
+    <w:lsdException w:name="Light List Accent 1" w:semiHidden="0" w:uiPriority="61" w:unhideWhenUsed="0"/>
+    <w:lsdException w:name="Light Grid Accent 1" w:semiHidden="0" w:uiPriority="62" w:unhideWhenUsed="0"/>
+    <w:lsdException w:name="Medium Shading 1 Accent 1" w:semiHidden="0" w:uiPriority="63" w:unhideWhenUsed="0"/>
+    <w:lsdException w:name="Medium Shading 2 Accent 1" w:semiHidden="0" w:uiPriority="64" w:unhideWhenUsed="0"/>
+    <w:lsdException w:name="Medium List 1 Accent 1" w:semiHidden="0" w:uiPriority="65" w:unhideWhenUsed="0"/>
+    <w:lsdException w:name="Revision" w:uiPriority="99" w:unhideWhenUsed="0"/>
+    <w:lsdException w:name="List Paragraph" w:semiHidden="0" w:uiPriority="34" w:unhideWhenUsed="0" w:qFormat="1"/>
+    <w:lsdException w:name="Quote" w:semiHidden="0" w:uiPriority="29" w:unhideWhenUsed="0" w:qFormat="1"/>
+    <w:lsdException w:name="Intense Quote" w:semiHidden="0" w:uiPriority="30" w:unhideWhenUsed="0" w:qFormat="1"/>
+    <w:lsdException w:name="Medium List 2 Accent 1" w:semiHidden="0" w:uiPriority="66" w:unhideWhenUsed="0"/>
+    <w:lsdException w:name="Medium Grid 1 Accent 1" w:semiHidden="0" w:uiPriority="67" w:unhideWhenUsed="0"/>
+    <w:lsdException w:name="Medium Grid 2 Accent 1" w:semiHidden="0" w:uiPriority="68" w:unhideWhenUsed="0"/>
+    <w:lsdException w:name="Medium Grid 3 Accent 1" w:semiHidden="0" w:uiPriority="69" w:unhideWhenUsed="0"/>
+    <w:lsdException w:name="Dark List Accent 1" w:semiHidden="0" w:uiPriority="70" w:unhideWhenUsed="0"/>
+    <w:lsdException w:name="Colorful Shading Accent 1" w:semiHidden="0" w:uiPriority="71" w:unhideWhenUsed="0"/>
+    <w:lsdException w:name="Colorful List Accent 1" w:semiHidden="0" w:uiPriority="72" w:unhideWhenUsed="0"/>
+    <w:lsdException w:name="Colorful Grid Accent 1" w:semiHidden="0" w:uiPriority="73" w:unhideWhenUsed="0"/>
+    <w:lsdException w:name="Light Shading Accent 2" w:semiHidden="0" w:uiPriority="60" w:unhideWhenUsed="0"/>
+    <w:lsdException w:name="Light List Accent 2" w:semiHidden="0" w:uiPriority="61" w:unhideWhenUsed="0"/>
+    <w:lsdException w:name="Light Grid Accent 2" w:semiHidden="0" w:uiPriority="62" w:unhideWhenUsed="0"/>
+    <w:lsdException w:name="Medium Shading 1 Accent 2" w:semiHidden="0" w:uiPriority="63" w:unhideWhenUsed="0"/>
+    <w:lsdException w:name="Medium Shading 2 Accent 2" w:semiHidden="0" w:uiPriority="64" w:unhideWhenUsed="0"/>
+    <w:lsdException w:name="Medium List 1 Accent 2" w:semiHidden="0" w:uiPriority="65" w:unhideWhenUsed="0"/>
+    <w:lsdException w:name="Medium List 2 Accent 2" w:semiHidden="0" w:uiPriority="66" w:unhideWhenUsed="0"/>
+    <w:lsdException w:name="Medium Grid 1 Accent 2" w:semiHidden="0" w:uiPriority="67" w:unhideWhenUsed="0"/>
+    <w:lsdException w:name="Medium Grid 2 Accent 2" w:semiHidden="0" w:uiPriority="68" w:unhideWhenUsed="0"/>
+    <w:lsdException w:name="Medium Grid 3 Accent 2" w:semiHidden="0" w:uiPriority="69" w:unhideWhenUsed="0"/>
+    <w:lsdException w:name="Dark List Accent 2" w:semiHidden="0" w:uiPriority="70" w:unhideWhenUsed="0"/>
+    <w:lsdException w:name="Colorful Shading Accent 2" w:semiHidden="0" w:uiPriority="71" w:unhideWhenUsed="0"/>
+    <w:lsdException w:name="Colorful List Accent 2" w:semiHidden="0" w:uiPriority="72" w:unhideWhenUsed="0"/>
+    <w:lsdException w:name="Colorful Grid Accent 2" w:semiHidden="0" w:uiPriority="73" w:unhideWhenUsed="0"/>
+    <w:lsdException w:name="Light Shading Accent 3" w:semiHidden="0" w:uiPriority="60" w:unhideWhenUsed="0"/>
+    <w:lsdException w:name="Light List Accent 3" w:semiHidden="0" w:uiPriority="61" w:unhideWhenUsed="0"/>
+    <w:lsdException w:name="Light Grid Accent 3" w:semiHidden="0" w:uiPriority="62" w:unhideWhenUsed="0"/>
+    <w:lsdException w:name="Medium Shading 1 Accent 3" w:semiHidden="0" w:uiPriority="63" w:unhideWhenUsed="0"/>
+    <w:lsdException w:name="Medium Shading 2 Accent 3" w:semiHidden="0" w:uiPriority="64" w:unhideWhenUsed="0"/>
+    <w:lsdException w:name="Medium List 1 Accent 3" w:semiHidden="0" w:uiPriority="65" w:unhideWhenUsed="0"/>
+    <w:lsdException w:name="Medium List 2 Accent 3" w:semiHidden="0" w:uiPriority="66" w:unhideWhenUsed="0"/>
+    <w:lsdException w:name="Medium Grid 1 Accent 3" w:semiHidden="0" w:uiPriority="67" w:unhideWhenUsed="0"/>
+    <w:lsdException w:name="Medium Grid 2 Accent 3" w:semiHidden="0" w:uiPriority="68" w:unhideWhenUsed="0"/>
+    <w:lsdException w:name="Medium Grid 3 Accent 3" w:semiHidden="0" w:uiPriority="69" w:unhideWhenUsed="0"/>
+    <w:lsdException w:name="Dark List Accent 3" w:semiHidden="0" w:uiPriority="70" w:unhideWhenUsed="0"/>
+    <w:lsdException w:name="Colorful Shading Accent 3" w:semiHidden="0" w:uiPriority="71" w:unhideWhenUsed="0"/>
+    <w:lsdException w:name="Colorful List Accent 3" w:semiHidden="0" w:uiPriority="72" w:unhideWhenUsed="0"/>
+    <w:lsdException w:name="Colorful Grid Accent 3" w:semiHidden="0" w:uiPriority="73" w:unhideWhenUsed="0"/>
+    <w:lsdException w:name="Light Shading Accent 4" w:semiHidden="0" w:uiPriority="60" w:unhideWhenUsed="0"/>
+    <w:lsdException w:name="Light List Accent 4" w:semiHidden="0" w:uiPriority="61" w:unhideWhenUsed="0"/>
+    <w:lsdException w:name="Light Grid Accent 4" w:semiHidden="0" w:uiPriority="62" w:unhideWhenUsed="0"/>
+    <w:lsdException w:name="Medium Shading 1 Accent 4" w:semiHidden="0" w:uiPriority="63" w:unhideWhenUsed="0"/>
+    <w:lsdException w:name="Medium Shading 2 Accent 4" w:semiHidden="0" w:uiPriority="64" w:unhideWhenUsed="0"/>
+    <w:lsdException w:name="Medium List 1 Accent 4" w:semiHidden="0" w:uiPriority="65" w:unhideWhenUsed="0"/>
+    <w:lsdException w:name="Medium List 2 Accent 4" w:semiHidden="0" w:uiPriority="66" w:unhideWhenUsed="0"/>
+    <w:lsdException w:name="Medium Grid 1 Accent 4" w:semiHidden="0" w:uiPriority="67" w:unhideWhenUsed="0"/>
+    <w:lsdException w:name="Medium Grid 2 Accent 4" w:semiHidden="0" w:uiPriority="68" w:unhideWhenUsed="0"/>
+    <w:lsdException w:name="Medium Grid 3 Accent 4" w:semiHidden="0" w:uiPriority="69" w:unhideWhenUsed="0"/>
+    <w:lsdException w:name="Dark List Accent 4" w:semiHidden="0" w:uiPriority="70" w:unhideWhenUsed="0"/>
+    <w:lsdException w:name="Colorful Shading Accent 4" w:semiHidden="0" w:uiPriority="71" w:unhideWhenUsed="0"/>
+    <w:lsdException w:name="Colorful List Accent 4" w:semiHidden="0" w:uiPriority="72" w:unhideWhenUsed="0"/>
+    <w:lsdException w:name="Colorful Grid Accent 4" w:semiHidden="0" w:uiPriority="73" w:unhideWhenUsed="0"/>
+    <w:lsdException w:name="Light Shading Accent 5" w:semiHidden="0" w:uiPriority="60" w:unhideWhenUsed="0"/>
+    <w:lsdException w:name="Light List Accent 5" w:semiHidden="0" w:uiPriority="61" w:unhideWhenUsed="0"/>
+    <w:lsdException w:name="Light Grid Accent 5" w:semiHidden="0" w:uiPriority="62" w:unhideWhenUsed="0"/>
+    <w:lsdException w:name="Medium Shading 1 Accent 5" w:semiHidden="0" w:uiPriority="63" w:unhideWhenUsed="0"/>
+    <w:lsdException w:name="Medium Shading 2 Accent 5" w:semiHidden="0" w:uiPriority="64" w:unhideWhenUsed="0"/>
+    <w:lsdException w:name="Medium List 1 Accent 5" w:semiHidden="0" w:uiPriority="65" w:unhideWhenUsed="0"/>
+    <w:lsdException w:name="Medium List 2 Accent 5" w:semiHidden="0" w:uiPriority="66" w:unhideWhenUsed="0"/>
+    <w:lsdException w:name="Medium Grid 1 Accent 5" w:semiHidden="0" w:uiPriority="67" w:unhideWhenUsed="0"/>
+    <w:lsdException w:name="Medium Grid 2 Accent 5" w:semiHidden="0" w:uiPriority="68" w:unhideWhenUsed="0"/>
+    <w:lsdException w:name="Medium Grid 3 Accent 5" w:semiHidden="0" w:uiPriority="69" w:unhideWhenUsed="0"/>
+    <w:lsdException w:name="Dark List Accent 5" w:semiHidden="0" w:uiPriority="70" w:unhideWhenUsed="0"/>
+    <w:lsdException w:name="Colorful Shading Accent 5" w:semiHidden="0" w:uiPriority="71" w:unhideWhenUsed="0"/>
+    <w:lsdException w:name="Colorful List Accent 5" w:semiHidden="0" w:uiPriority="72" w:unhideWhenUsed="0"/>
+    <w:lsdException w:name="Colorful Grid Accent 5" w:semiHidden="0" w:uiPriority="73" w:unhideWhenUsed="0"/>
+    <w:lsdException w:name="Light Shading Accent 6" w:semiHidden="0" w:uiPriority="60" w:unhideWhenUsed="0"/>
+    <w:lsdException w:name="Light List Accent 6" w:semiHidden="0" w:uiPriority="61" w:unhideWhenUsed="0"/>
+    <w:lsdException w:name="Light Grid Accent 6" w:semiHidden="0" w:uiPriority="62" w:unhideWhenUsed="0"/>
+    <w:lsdException w:name="Medium Shading 1 Accent 6" w:semiHidden="0" w:uiPriority="63" w:unhideWhenUsed="0"/>
+    <w:lsdException w:name="Medium Shading 2 Accent 6" w:semiHidden="0" w:uiPriority="64" w:unhideWhenUsed="0"/>
+    <w:lsdException w:name="Medium List 1 Accent 6" w:semiHidden="0" w:uiPriority="65" w:unhideWhenUsed="0"/>
+    <w:lsdException w:name="Medium List 2 Accent 6" w:semiHidden="0" w:uiPriority="66" w:unhideWhenUsed="0"/>
+    <w:lsdException w:name="Medium Grid 1 Accent 6" w:semiHidden="0" w:uiPriority="67" w:unhideWhenUsed="0"/>
+    <w:lsdException w:name="Medium Grid 2 Accent 6" w:semiHidden="0" w:uiPriority="68" w:unhideWhenUsed="0"/>
+    <w:lsdException w:name="Medium Grid 3 Accent 6" w:semiHidden="0" w:uiPriority="69" w:unhideWhenUsed="0"/>
+    <w:lsdException w:name="Dark List Accent 6" w:semiHidden="0" w:uiPriority="70" w:unhideWhenUsed="0"/>
+    <w:lsdException w:name="Colorful Shading Accent 6" w:semiHidden="0" w:uiPriority="71" w:unhideWhenUsed="0"/>
+    <w:lsdException w:name="Colorful List Accent 6" w:semiHidden="0" w:uiPriority="72" w:unhideWhenUsed="0"/>
+    <w:lsdException w:name="Colorful Grid Accent 6" w:semiHidden="0" w:uiPriority="73" w:unhideWhenUsed="0"/>
+    <w:lsdException w:name="Subtle Emphasis" w:semiHidden="0" w:uiPriority="19" w:unhideWhenUsed="0" w:qFormat="1"/>
+    <w:lsdException w:name="Intense Emphasis" w:semiHidden="0" w:uiPriority="21" w:unhideWhenUsed="0" w:qFormat="1"/>
+    <w:lsdException w:name="Subtle Reference" w:semiHidden="0" w:uiPriority="31" w:unhideWhenUsed="0" w:qFormat="1"/>
+    <w:lsdException w:name="Intense Reference" w:semiHidden="0" w:uiPriority="32" w:unhideWhenUsed="0" w:qFormat="1"/>
+    <w:lsdException w:name="Book Title" w:semiHidden="0" w:uiPriority="33" w:unhideWhenUsed="0" w:qFormat="1"/>
+    <w:lsdException w:name="Bibliography" w:uiPriority="37"/>
+    <w:lsdException w:name="TOC Heading" w:uiPriority="39" w:qFormat="1"/>
   </w:latentStyles>
   <w:style w:type="paragraph" w:default="1" w:styleId="Normal">
     <w:name w:val="Normal"/>
@@ -21082,6 +20750,7 @@
     <w:basedOn w:val="TableNormal"/>
     <w:rsid w:val="00322E13"/>
     <w:tblPr>
+      <w:tblInd w:w="0" w:type="dxa"/>
       <w:tblBorders>
         <w:top w:val="single" w:sz="4" w:space="0" w:color="auto"/>
         <w:left w:val="single" w:sz="4" w:space="0" w:color="auto"/>
@@ -21090,6 +20759,12 @@
         <w:insideH w:val="single" w:sz="4" w:space="0" w:color="auto"/>
         <w:insideV w:val="single" w:sz="4" w:space="0" w:color="auto"/>
       </w:tblBorders>
+      <w:tblCellMar>
+        <w:top w:w="0" w:type="dxa"/>
+        <w:left w:w="108" w:type="dxa"/>
+        <w:bottom w:w="0" w:type="dxa"/>
+        <w:right w:w="108" w:type="dxa"/>
+      </w:tblCellMar>
     </w:tblPr>
   </w:style>
   <w:style w:type="character" w:styleId="FootnoteReference">
@@ -21320,12 +20995,19 @@
     <w:rsid w:val="00002835"/>
     <w:tblPr>
       <w:tblStyleRowBandSize w:val="1"/>
+      <w:tblInd w:w="0" w:type="dxa"/>
       <w:tblBorders>
         <w:top w:val="single" w:sz="6" w:space="0" w:color="000000"/>
         <w:left w:val="single" w:sz="6" w:space="0" w:color="000000"/>
         <w:bottom w:val="single" w:sz="6" w:space="0" w:color="000000"/>
         <w:right w:val="single" w:sz="6" w:space="0" w:color="000000"/>
       </w:tblBorders>
+      <w:tblCellMar>
+        <w:top w:w="0" w:type="dxa"/>
+        <w:left w:w="108" w:type="dxa"/>
+        <w:bottom w:w="0" w:type="dxa"/>
+        <w:right w:w="108" w:type="dxa"/>
+      </w:tblCellMar>
     </w:tblPr>
     <w:tcPr>
       <w:shd w:val="pct50" w:color="000000" w:fill="FFFFFF"/>
@@ -21522,6 +21204,7 @@
     <w:basedOn w:val="TableNormal"/>
     <w:rsid w:val="00160B85"/>
     <w:tblPr>
+      <w:tblInd w:w="0" w:type="dxa"/>
       <w:tblBorders>
         <w:top w:val="single" w:sz="6" w:space="0" w:color="000080"/>
         <w:left w:val="single" w:sz="6" w:space="0" w:color="000080"/>
@@ -21530,6 +21213,12 @@
         <w:insideH w:val="single" w:sz="6" w:space="0" w:color="000080"/>
         <w:insideV w:val="single" w:sz="6" w:space="0" w:color="000080"/>
       </w:tblBorders>
+      <w:tblCellMar>
+        <w:top w:w="0" w:type="dxa"/>
+        <w:left w:w="108" w:type="dxa"/>
+        <w:bottom w:w="0" w:type="dxa"/>
+        <w:right w:w="108" w:type="dxa"/>
+      </w:tblCellMar>
     </w:tblPr>
     <w:tcPr>
       <w:shd w:val="clear" w:color="auto" w:fill="auto"/>
@@ -21586,12 +21275,1501 @@
     <w:tblPr>
       <w:tblStyleRowBandSize w:val="1"/>
       <w:tblStyleColBandSize w:val="1"/>
+      <w:tblInd w:w="0" w:type="dxa"/>
       <w:tblBorders>
         <w:top w:val="single" w:sz="8" w:space="0" w:color="4F81BD" w:themeColor="accent1"/>
         <w:left w:val="single" w:sz="8" w:space="0" w:color="4F81BD" w:themeColor="accent1"/>
         <w:bottom w:val="single" w:sz="8" w:space="0" w:color="4F81BD" w:themeColor="accent1"/>
         <w:right w:val="single" w:sz="8" w:space="0" w:color="4F81BD" w:themeColor="accent1"/>
       </w:tblBorders>
+      <w:tblCellMar>
+        <w:top w:w="0" w:type="dxa"/>
+        <w:left w:w="108" w:type="dxa"/>
+        <w:bottom w:w="0" w:type="dxa"/>
+        <w:right w:w="108" w:type="dxa"/>
+      </w:tblCellMar>
+    </w:tblPr>
+    <w:tblStylePr w:type="firstRow">
+      <w:pPr>
+        <w:spacing w:before="0" w:after="0" w:line="240" w:lineRule="auto"/>
+      </w:pPr>
+      <w:rPr>
+        <w:b/>
+        <w:bCs/>
+        <w:color w:val="FFFFFF" w:themeColor="background1"/>
+      </w:rPr>
+      <w:tblPr/>
+      <w:tcPr>
+        <w:shd w:val="clear" w:color="auto" w:fill="4F81BD" w:themeFill="accent1"/>
+      </w:tcPr>
+    </w:tblStylePr>
+    <w:tblStylePr w:type="lastRow">
+      <w:pPr>
+        <w:spacing w:before="0" w:after="0" w:line="240" w:lineRule="auto"/>
+      </w:pPr>
+      <w:rPr>
+        <w:b/>
+        <w:bCs/>
+      </w:rPr>
+      <w:tblPr/>
+      <w:tcPr>
+        <w:tcBorders>
+          <w:top w:val="double" w:sz="6" w:space="0" w:color="4F81BD" w:themeColor="accent1"/>
+          <w:left w:val="single" w:sz="8" w:space="0" w:color="4F81BD" w:themeColor="accent1"/>
+          <w:bottom w:val="single" w:sz="8" w:space="0" w:color="4F81BD" w:themeColor="accent1"/>
+          <w:right w:val="single" w:sz="8" w:space="0" w:color="4F81BD" w:themeColor="accent1"/>
+        </w:tcBorders>
+      </w:tcPr>
+    </w:tblStylePr>
+    <w:tblStylePr w:type="firstCol">
+      <w:rPr>
+        <w:b/>
+        <w:bCs/>
+      </w:rPr>
+    </w:tblStylePr>
+    <w:tblStylePr w:type="lastCol">
+      <w:rPr>
+        <w:b/>
+        <w:bCs/>
+      </w:rPr>
+    </w:tblStylePr>
+    <w:tblStylePr w:type="band1Vert">
+      <w:tblPr/>
+      <w:tcPr>
+        <w:tcBorders>
+          <w:top w:val="single" w:sz="8" w:space="0" w:color="4F81BD" w:themeColor="accent1"/>
+          <w:left w:val="single" w:sz="8" w:space="0" w:color="4F81BD" w:themeColor="accent1"/>
+          <w:bottom w:val="single" w:sz="8" w:space="0" w:color="4F81BD" w:themeColor="accent1"/>
+          <w:right w:val="single" w:sz="8" w:space="0" w:color="4F81BD" w:themeColor="accent1"/>
+        </w:tcBorders>
+      </w:tcPr>
+    </w:tblStylePr>
+    <w:tblStylePr w:type="band1Horz">
+      <w:tblPr/>
+      <w:tcPr>
+        <w:tcBorders>
+          <w:top w:val="single" w:sz="8" w:space="0" w:color="4F81BD" w:themeColor="accent1"/>
+          <w:left w:val="single" w:sz="8" w:space="0" w:color="4F81BD" w:themeColor="accent1"/>
+          <w:bottom w:val="single" w:sz="8" w:space="0" w:color="4F81BD" w:themeColor="accent1"/>
+          <w:right w:val="single" w:sz="8" w:space="0" w:color="4F81BD" w:themeColor="accent1"/>
+        </w:tcBorders>
+      </w:tcPr>
+    </w:tblStylePr>
+  </w:style>
+  <w:style w:type="character" w:styleId="FollowedHyperlink">
+    <w:name w:val="FollowedHyperlink"/>
+    <w:basedOn w:val="DefaultParagraphFont"/>
+    <w:rsid w:val="00010DAD"/>
+    <w:rPr>
+      <w:color w:val="800080" w:themeColor="followedHyperlink"/>
+      <w:u w:val="single"/>
+    </w:rPr>
+  </w:style>
+  <w:style w:type="paragraph" w:styleId="TOC4">
+    <w:name w:val="toc 4"/>
+    <w:basedOn w:val="Normal"/>
+    <w:next w:val="Normal"/>
+    <w:autoRedefine/>
+    <w:uiPriority w:val="39"/>
+    <w:unhideWhenUsed/>
+    <w:rsid w:val="00222FDB"/>
+    <w:pPr>
+      <w:ind w:left="662"/>
+    </w:pPr>
+    <w:rPr>
+      <w:rFonts w:eastAsiaTheme="minorEastAsia" w:cstheme="minorBidi"/>
+      <w:szCs w:val="22"/>
+    </w:rPr>
+  </w:style>
+  <w:style w:type="paragraph" w:styleId="TOC5">
+    <w:name w:val="toc 5"/>
+    <w:basedOn w:val="Normal"/>
+    <w:next w:val="Normal"/>
+    <w:autoRedefine/>
+    <w:uiPriority w:val="39"/>
+    <w:unhideWhenUsed/>
+    <w:rsid w:val="00B161B2"/>
+    <w:pPr>
+      <w:spacing w:after="100" w:line="276" w:lineRule="auto"/>
+      <w:ind w:left="880"/>
+    </w:pPr>
+    <w:rPr>
+      <w:rFonts w:eastAsiaTheme="minorEastAsia" w:cstheme="minorBidi"/>
+      <w:sz w:val="22"/>
+      <w:szCs w:val="22"/>
+    </w:rPr>
+  </w:style>
+  <w:style w:type="paragraph" w:styleId="TOC6">
+    <w:name w:val="toc 6"/>
+    <w:basedOn w:val="Normal"/>
+    <w:next w:val="Normal"/>
+    <w:autoRedefine/>
+    <w:uiPriority w:val="39"/>
+    <w:unhideWhenUsed/>
+    <w:rsid w:val="00B161B2"/>
+    <w:pPr>
+      <w:spacing w:after="100" w:line="276" w:lineRule="auto"/>
+      <w:ind w:left="1100"/>
+    </w:pPr>
+    <w:rPr>
+      <w:rFonts w:eastAsiaTheme="minorEastAsia" w:cstheme="minorBidi"/>
+      <w:sz w:val="22"/>
+      <w:szCs w:val="22"/>
+    </w:rPr>
+  </w:style>
+  <w:style w:type="paragraph" w:styleId="TOC7">
+    <w:name w:val="toc 7"/>
+    <w:basedOn w:val="Normal"/>
+    <w:next w:val="Normal"/>
+    <w:autoRedefine/>
+    <w:uiPriority w:val="39"/>
+    <w:unhideWhenUsed/>
+    <w:rsid w:val="00B161B2"/>
+    <w:pPr>
+      <w:spacing w:after="100" w:line="276" w:lineRule="auto"/>
+      <w:ind w:left="1320"/>
+    </w:pPr>
+    <w:rPr>
+      <w:rFonts w:eastAsiaTheme="minorEastAsia" w:cstheme="minorBidi"/>
+      <w:sz w:val="22"/>
+      <w:szCs w:val="22"/>
+    </w:rPr>
+  </w:style>
+  <w:style w:type="paragraph" w:styleId="TOC8">
+    <w:name w:val="toc 8"/>
+    <w:basedOn w:val="Normal"/>
+    <w:next w:val="Normal"/>
+    <w:autoRedefine/>
+    <w:uiPriority w:val="39"/>
+    <w:unhideWhenUsed/>
+    <w:rsid w:val="00B161B2"/>
+    <w:pPr>
+      <w:spacing w:after="100" w:line="276" w:lineRule="auto"/>
+      <w:ind w:left="1540"/>
+    </w:pPr>
+    <w:rPr>
+      <w:rFonts w:eastAsiaTheme="minorEastAsia" w:cstheme="minorBidi"/>
+      <w:sz w:val="22"/>
+      <w:szCs w:val="22"/>
+    </w:rPr>
+  </w:style>
+  <w:style w:type="paragraph" w:styleId="TOC9">
+    <w:name w:val="toc 9"/>
+    <w:basedOn w:val="Normal"/>
+    <w:next w:val="Normal"/>
+    <w:autoRedefine/>
+    <w:uiPriority w:val="39"/>
+    <w:unhideWhenUsed/>
+    <w:rsid w:val="00B161B2"/>
+    <w:pPr>
+      <w:spacing w:after="100" w:line="276" w:lineRule="auto"/>
+      <w:ind w:left="1760"/>
+    </w:pPr>
+    <w:rPr>
+      <w:rFonts w:eastAsiaTheme="minorEastAsia" w:cstheme="minorBidi"/>
+      <w:sz w:val="22"/>
+      <w:szCs w:val="22"/>
+    </w:rPr>
+  </w:style>
+  <w:style w:type="character" w:customStyle="1" w:styleId="CommentTextChar">
+    <w:name w:val="Comment Text Char"/>
+    <w:basedOn w:val="DefaultParagraphFont"/>
+    <w:link w:val="CommentText"/>
+    <w:semiHidden/>
+    <w:rsid w:val="00FD661B"/>
+    <w:rPr>
+      <w:rFonts w:asciiTheme="minorHAnsi" w:hAnsiTheme="minorHAnsi" w:cstheme="minorHAnsi"/>
+    </w:rPr>
+  </w:style>
+  <w:style w:type="character" w:customStyle="1" w:styleId="cp">
+    <w:name w:val="cp"/>
+    <w:basedOn w:val="DefaultParagraphFont"/>
+    <w:rsid w:val="00350046"/>
+  </w:style>
+  <w:style w:type="character" w:customStyle="1" w:styleId="c">
+    <w:name w:val="c"/>
+    <w:basedOn w:val="DefaultParagraphFont"/>
+    <w:rsid w:val="00A9192D"/>
+  </w:style>
+  <w:style w:type="character" w:customStyle="1" w:styleId="nt">
+    <w:name w:val="nt"/>
+    <w:basedOn w:val="DefaultParagraphFont"/>
+    <w:rsid w:val="00A9192D"/>
+  </w:style>
+  <w:style w:type="character" w:customStyle="1" w:styleId="na">
+    <w:name w:val="na"/>
+    <w:basedOn w:val="DefaultParagraphFont"/>
+    <w:rsid w:val="00A9192D"/>
+  </w:style>
+  <w:style w:type="character" w:customStyle="1" w:styleId="s">
+    <w:name w:val="s"/>
+    <w:basedOn w:val="DefaultParagraphFont"/>
+    <w:rsid w:val="00A9192D"/>
+  </w:style>
+  <w:style w:type="paragraph" w:customStyle="1" w:styleId="Appendix">
+    <w:name w:val="Appendix"/>
+    <w:basedOn w:val="Normal"/>
+    <w:link w:val="AppendixChar"/>
+    <w:qFormat/>
+    <w:rsid w:val="0050744D"/>
+    <w:pPr>
+      <w:numPr>
+        <w:numId w:val="6"/>
+      </w:numPr>
+    </w:pPr>
+    <w:rPr>
+      <w:b/>
+      <w:sz w:val="28"/>
+    </w:rPr>
+  </w:style>
+  <w:style w:type="paragraph" w:customStyle="1" w:styleId="Appendix2">
+    <w:name w:val="Appendix 2"/>
+    <w:basedOn w:val="Appendix"/>
+    <w:link w:val="Appendix2Char"/>
+    <w:qFormat/>
+    <w:rsid w:val="0050744D"/>
+    <w:pPr>
+      <w:ind w:left="360"/>
+    </w:pPr>
+  </w:style>
+  <w:style w:type="character" w:customStyle="1" w:styleId="AppendixChar">
+    <w:name w:val="Appendix Char"/>
+    <w:basedOn w:val="DefaultParagraphFont"/>
+    <w:link w:val="Appendix"/>
+    <w:rsid w:val="0050744D"/>
+    <w:rPr>
+      <w:rFonts w:asciiTheme="minorHAnsi" w:hAnsiTheme="minorHAnsi" w:cstheme="minorHAnsi"/>
+      <w:b/>
+      <w:sz w:val="28"/>
+      <w:szCs w:val="24"/>
+    </w:rPr>
+  </w:style>
+  <w:style w:type="character" w:customStyle="1" w:styleId="Appendix2Char">
+    <w:name w:val="Appendix 2 Char"/>
+    <w:basedOn w:val="AppendixChar"/>
+    <w:link w:val="Appendix2"/>
+    <w:rsid w:val="0050744D"/>
+    <w:rPr>
+      <w:rFonts w:asciiTheme="minorHAnsi" w:hAnsiTheme="minorHAnsi" w:cstheme="minorHAnsi"/>
+      <w:b/>
+      <w:sz w:val="28"/>
+      <w:szCs w:val="24"/>
+    </w:rPr>
+  </w:style>
+  <w:style w:type="character" w:customStyle="1" w:styleId="tel">
+    <w:name w:val="tel"/>
+    <w:basedOn w:val="DefaultParagraphFont"/>
+    <w:rsid w:val="002A216E"/>
+    <w:rPr>
+      <w:color w:val="000096"/>
+    </w:rPr>
+  </w:style>
+  <w:style w:type="character" w:customStyle="1" w:styleId="tan">
+    <w:name w:val="tan"/>
+    <w:basedOn w:val="DefaultParagraphFont"/>
+    <w:rsid w:val="002A216E"/>
+    <w:rPr>
+      <w:color w:val="F5844C"/>
+    </w:rPr>
+  </w:style>
+  <w:style w:type="character" w:customStyle="1" w:styleId="tav">
+    <w:name w:val="tav"/>
+    <w:basedOn w:val="DefaultParagraphFont"/>
+    <w:rsid w:val="002A216E"/>
+    <w:rPr>
+      <w:color w:val="993300"/>
+    </w:rPr>
+  </w:style>
+  <w:style w:type="character" w:customStyle="1" w:styleId="ti">
+    <w:name w:val="ti"/>
+    <w:basedOn w:val="DefaultParagraphFont"/>
+    <w:rsid w:val="002A216E"/>
+    <w:rPr>
+      <w:color w:val="000000"/>
+    </w:rPr>
+  </w:style>
+  <w:style w:type="character" w:customStyle="1" w:styleId="tt">
+    <w:name w:val="tt"/>
+    <w:basedOn w:val="DefaultParagraphFont"/>
+    <w:rsid w:val="002A216E"/>
+    <w:rPr>
+      <w:color w:val="000000"/>
+    </w:rPr>
+  </w:style>
+  <w:style w:type="character" w:customStyle="1" w:styleId="SingleSpaceNormalChar">
+    <w:name w:val="SingleSpaceNormal Char"/>
+    <w:basedOn w:val="DefaultParagraphFont"/>
+    <w:link w:val="SingleSpaceNormal"/>
+    <w:locked/>
+    <w:rsid w:val="007026FD"/>
+  </w:style>
+  <w:style w:type="paragraph" w:customStyle="1" w:styleId="SingleSpaceNormal">
+    <w:name w:val="SingleSpaceNormal"/>
+    <w:basedOn w:val="Normal"/>
+    <w:link w:val="SingleSpaceNormalChar"/>
+    <w:qFormat/>
+    <w:rsid w:val="007026FD"/>
+    <w:rPr>
+      <w:rFonts w:ascii="Times New Roman" w:hAnsi="Times New Roman" w:cs="Times New Roman"/>
+      <w:sz w:val="20"/>
+      <w:szCs w:val="20"/>
+    </w:rPr>
+  </w:style>
+  <w:style w:type="character" w:customStyle="1" w:styleId="apple-converted-space">
+    <w:name w:val="apple-converted-space"/>
+    <w:basedOn w:val="DefaultParagraphFont"/>
+    <w:rsid w:val="0077509B"/>
+  </w:style>
+  <w:style w:type="paragraph" w:styleId="NoSpacing">
+    <w:name w:val="No Spacing"/>
+    <w:uiPriority w:val="1"/>
+    <w:qFormat/>
+    <w:rsid w:val="00CC1DC1"/>
+    <w:rPr>
+      <w:rFonts w:asciiTheme="minorHAnsi" w:hAnsiTheme="minorHAnsi" w:cstheme="minorHAnsi"/>
+      <w:sz w:val="24"/>
+      <w:szCs w:val="24"/>
+    </w:rPr>
+  </w:style>
+</w:styles>
+</file>
+
+<file path=word/stylesWithEffects.xml><?xml version="1.0" encoding="utf-8"?>
+<w:styles xmlns:wpc="http://schemas.microsoft.com/office/word/2010/wordprocessingCanvas" xmlns:mo="http://schemas.microsoft.com/office/mac/office/2008/main" xmlns:mc="http://schemas.openxmlformats.org/markup-compatibility/2006" xmlns:mv="urn:schemas-microsoft-com:mac:vml" xmlns:o="urn:schemas-microsoft-com:office:office" xmlns:r="http://schemas.openxmlformats.org/officeDocument/2006/relationships" xmlns:m="http://schemas.openxmlformats.org/officeDocument/2006/math" xmlns:v="urn:schemas-microsoft-com:vml" xmlns:wp14="http://schemas.microsoft.com/office/word/2010/wordprocessingDrawing" xmlns:wp="http://schemas.openxmlformats.org/drawingml/2006/wordprocessingDrawing" xmlns:w10="urn:schemas-microsoft-com:office:word" xmlns:w="http://schemas.openxmlformats.org/wordprocessingml/2006/main" xmlns:w14="http://schemas.microsoft.com/office/word/2010/wordml" xmlns:wpg="http://schemas.microsoft.com/office/word/2010/wordprocessingGroup" xmlns:wpi="http://schemas.microsoft.com/office/word/2010/wordprocessingInk" xmlns:wne="http://schemas.microsoft.com/office/word/2006/wordml" xmlns:wps="http://schemas.microsoft.com/office/word/2010/wordprocessingShape" mc:Ignorable="w14 wp14">
+  <w:docDefaults>
+    <w:rPrDefault>
+      <w:rPr>
+        <w:rFonts w:ascii="Times New Roman" w:eastAsia="Times New Roman" w:hAnsi="Times New Roman" w:cs="Times New Roman"/>
+        <w:lang w:val="en-US" w:eastAsia="en-US" w:bidi="ar-SA"/>
+      </w:rPr>
+    </w:rPrDefault>
+    <w:pPrDefault/>
+  </w:docDefaults>
+  <w:latentStyles w:defLockedState="0" w:defUIPriority="0" w:defSemiHidden="1" w:defUnhideWhenUsed="1" w:defQFormat="0" w:count="276">
+    <w:lsdException w:name="Normal" w:semiHidden="0" w:unhideWhenUsed="0" w:qFormat="1"/>
+    <w:lsdException w:name="heading 1" w:semiHidden="0" w:unhideWhenUsed="0" w:qFormat="1"/>
+    <w:lsdException w:name="heading 2" w:semiHidden="0" w:unhideWhenUsed="0" w:qFormat="1"/>
+    <w:lsdException w:name="heading 3" w:semiHidden="0" w:unhideWhenUsed="0" w:qFormat="1"/>
+    <w:lsdException w:name="heading 4" w:semiHidden="0" w:unhideWhenUsed="0" w:qFormat="1"/>
+    <w:lsdException w:name="heading 5" w:semiHidden="0" w:unhideWhenUsed="0" w:qFormat="1"/>
+    <w:lsdException w:name="heading 6" w:semiHidden="0" w:unhideWhenUsed="0" w:qFormat="1"/>
+    <w:lsdException w:name="heading 7" w:qFormat="1"/>
+    <w:lsdException w:name="heading 8" w:qFormat="1"/>
+    <w:lsdException w:name="heading 9" w:qFormat="1"/>
+    <w:lsdException w:name="toc 1" w:uiPriority="39" w:qFormat="1"/>
+    <w:lsdException w:name="toc 2" w:uiPriority="39" w:qFormat="1"/>
+    <w:lsdException w:name="toc 3" w:uiPriority="39" w:qFormat="1"/>
+    <w:lsdException w:name="toc 4" w:uiPriority="39"/>
+    <w:lsdException w:name="toc 5" w:uiPriority="39"/>
+    <w:lsdException w:name="toc 6" w:uiPriority="39"/>
+    <w:lsdException w:name="toc 7" w:uiPriority="39"/>
+    <w:lsdException w:name="toc 8" w:uiPriority="39"/>
+    <w:lsdException w:name="toc 9" w:uiPriority="39"/>
+    <w:lsdException w:name="footnote text" w:uiPriority="99"/>
+    <w:lsdException w:name="header" w:uiPriority="99"/>
+    <w:lsdException w:name="footer" w:uiPriority="99"/>
+    <w:lsdException w:name="caption" w:qFormat="1"/>
+    <w:lsdException w:name="footnote reference" w:uiPriority="99"/>
+    <w:lsdException w:name="annotation reference" w:uiPriority="99"/>
+    <w:lsdException w:name="List Number" w:semiHidden="0" w:unhideWhenUsed="0"/>
+    <w:lsdException w:name="List 4" w:semiHidden="0" w:unhideWhenUsed="0"/>
+    <w:lsdException w:name="List 5" w:semiHidden="0" w:unhideWhenUsed="0"/>
+    <w:lsdException w:name="Title" w:semiHidden="0" w:unhideWhenUsed="0" w:qFormat="1"/>
+    <w:lsdException w:name="Default Paragraph Font" w:uiPriority="1"/>
+    <w:lsdException w:name="Subtitle" w:semiHidden="0" w:unhideWhenUsed="0" w:qFormat="1"/>
+    <w:lsdException w:name="Salutation" w:semiHidden="0" w:unhideWhenUsed="0"/>
+    <w:lsdException w:name="Date" w:semiHidden="0" w:unhideWhenUsed="0"/>
+    <w:lsdException w:name="Body Text First Indent" w:semiHidden="0" w:unhideWhenUsed="0"/>
+    <w:lsdException w:name="Hyperlink" w:uiPriority="99"/>
+    <w:lsdException w:name="Strong" w:semiHidden="0" w:unhideWhenUsed="0" w:qFormat="1"/>
+    <w:lsdException w:name="Emphasis" w:semiHidden="0" w:uiPriority="20" w:unhideWhenUsed="0" w:qFormat="1"/>
+    <w:lsdException w:name="Plain Text" w:uiPriority="99"/>
+    <w:lsdException w:name="Normal (Web)" w:uiPriority="99"/>
+    <w:lsdException w:name="HTML Preformatted" w:uiPriority="99"/>
+    <w:lsdException w:name="No List" w:uiPriority="99"/>
+    <w:lsdException w:name="Table Grid" w:semiHidden="0" w:unhideWhenUsed="0"/>
+    <w:lsdException w:name="Note Level 1" w:semiHidden="0" w:unhideWhenUsed="0"/>
+    <w:lsdException w:name="Note Level 2" w:semiHidden="0" w:unhideWhenUsed="0"/>
+    <w:lsdException w:name="Note Level 3" w:semiHidden="0" w:unhideWhenUsed="0"/>
+    <w:lsdException w:name="Note Level 4" w:semiHidden="0" w:unhideWhenUsed="0"/>
+    <w:lsdException w:name="Note Level 5" w:semiHidden="0" w:unhideWhenUsed="0"/>
+    <w:lsdException w:name="Note Level 6" w:semiHidden="0" w:unhideWhenUsed="0"/>
+    <w:lsdException w:name="Note Level 7" w:semiHidden="0" w:unhideWhenUsed="0"/>
+    <w:lsdException w:name="Note Level 8" w:semiHidden="0" w:unhideWhenUsed="0"/>
+    <w:lsdException w:name="Note Level 9" w:semiHidden="0" w:unhideWhenUsed="0"/>
+    <w:lsdException w:name="Placeholder Text" w:uiPriority="99" w:unhideWhenUsed="0"/>
+    <w:lsdException w:name="No Spacing" w:semiHidden="0" w:uiPriority="1" w:unhideWhenUsed="0" w:qFormat="1"/>
+    <w:lsdException w:name="Light Shading" w:semiHidden="0" w:uiPriority="60" w:unhideWhenUsed="0"/>
+    <w:lsdException w:name="Light List" w:semiHidden="0" w:uiPriority="61" w:unhideWhenUsed="0"/>
+    <w:lsdException w:name="Light Grid" w:semiHidden="0" w:uiPriority="62" w:unhideWhenUsed="0"/>
+    <w:lsdException w:name="Medium Shading 1" w:semiHidden="0" w:uiPriority="63" w:unhideWhenUsed="0"/>
+    <w:lsdException w:name="Medium Shading 2" w:semiHidden="0" w:uiPriority="64" w:unhideWhenUsed="0"/>
+    <w:lsdException w:name="Medium List 1" w:semiHidden="0" w:uiPriority="65" w:unhideWhenUsed="0"/>
+    <w:lsdException w:name="Medium List 2" w:semiHidden="0" w:uiPriority="66" w:unhideWhenUsed="0"/>
+    <w:lsdException w:name="Medium Grid 1" w:semiHidden="0" w:uiPriority="67" w:unhideWhenUsed="0"/>
+    <w:lsdException w:name="Medium Grid 2" w:semiHidden="0" w:uiPriority="68" w:unhideWhenUsed="0"/>
+    <w:lsdException w:name="Medium Grid 3" w:semiHidden="0" w:uiPriority="69" w:unhideWhenUsed="0"/>
+    <w:lsdException w:name="Dark List" w:semiHidden="0" w:uiPriority="70" w:unhideWhenUsed="0"/>
+    <w:lsdException w:name="Colorful Shading" w:semiHidden="0" w:uiPriority="71" w:unhideWhenUsed="0"/>
+    <w:lsdException w:name="Colorful List" w:semiHidden="0" w:uiPriority="72" w:unhideWhenUsed="0"/>
+    <w:lsdException w:name="Colorful Grid" w:semiHidden="0" w:uiPriority="73" w:unhideWhenUsed="0"/>
+    <w:lsdException w:name="Light Shading Accent 1" w:semiHidden="0" w:uiPriority="60" w:unhideWhenUsed="0"/>
+    <w:lsdException w:name="Light List Accent 1" w:semiHidden="0" w:uiPriority="61" w:unhideWhenUsed="0"/>
+    <w:lsdException w:name="Light Grid Accent 1" w:semiHidden="0" w:uiPriority="62" w:unhideWhenUsed="0"/>
+    <w:lsdException w:name="Medium Shading 1 Accent 1" w:semiHidden="0" w:uiPriority="63" w:unhideWhenUsed="0"/>
+    <w:lsdException w:name="Medium Shading 2 Accent 1" w:semiHidden="0" w:uiPriority="64" w:unhideWhenUsed="0"/>
+    <w:lsdException w:name="Medium List 1 Accent 1" w:semiHidden="0" w:uiPriority="65" w:unhideWhenUsed="0"/>
+    <w:lsdException w:name="Revision" w:uiPriority="99" w:unhideWhenUsed="0"/>
+    <w:lsdException w:name="List Paragraph" w:semiHidden="0" w:uiPriority="34" w:unhideWhenUsed="0" w:qFormat="1"/>
+    <w:lsdException w:name="Quote" w:semiHidden="0" w:uiPriority="29" w:unhideWhenUsed="0" w:qFormat="1"/>
+    <w:lsdException w:name="Intense Quote" w:semiHidden="0" w:uiPriority="30" w:unhideWhenUsed="0" w:qFormat="1"/>
+    <w:lsdException w:name="Medium List 2 Accent 1" w:semiHidden="0" w:uiPriority="66" w:unhideWhenUsed="0"/>
+    <w:lsdException w:name="Medium Grid 1 Accent 1" w:semiHidden="0" w:uiPriority="67" w:unhideWhenUsed="0"/>
+    <w:lsdException w:name="Medium Grid 2 Accent 1" w:semiHidden="0" w:uiPriority="68" w:unhideWhenUsed="0"/>
+    <w:lsdException w:name="Medium Grid 3 Accent 1" w:semiHidden="0" w:uiPriority="69" w:unhideWhenUsed="0"/>
+    <w:lsdException w:name="Dark List Accent 1" w:semiHidden="0" w:uiPriority="70" w:unhideWhenUsed="0"/>
+    <w:lsdException w:name="Colorful Shading Accent 1" w:semiHidden="0" w:uiPriority="71" w:unhideWhenUsed="0"/>
+    <w:lsdException w:name="Colorful List Accent 1" w:semiHidden="0" w:uiPriority="72" w:unhideWhenUsed="0"/>
+    <w:lsdException w:name="Colorful Grid Accent 1" w:semiHidden="0" w:uiPriority="73" w:unhideWhenUsed="0"/>
+    <w:lsdException w:name="Light Shading Accent 2" w:semiHidden="0" w:uiPriority="60" w:unhideWhenUsed="0"/>
+    <w:lsdException w:name="Light List Accent 2" w:semiHidden="0" w:uiPriority="61" w:unhideWhenUsed="0"/>
+    <w:lsdException w:name="Light Grid Accent 2" w:semiHidden="0" w:uiPriority="62" w:unhideWhenUsed="0"/>
+    <w:lsdException w:name="Medium Shading 1 Accent 2" w:semiHidden="0" w:uiPriority="63" w:unhideWhenUsed="0"/>
+    <w:lsdException w:name="Medium Shading 2 Accent 2" w:semiHidden="0" w:uiPriority="64" w:unhideWhenUsed="0"/>
+    <w:lsdException w:name="Medium List 1 Accent 2" w:semiHidden="0" w:uiPriority="65" w:unhideWhenUsed="0"/>
+    <w:lsdException w:name="Medium List 2 Accent 2" w:semiHidden="0" w:uiPriority="66" w:unhideWhenUsed="0"/>
+    <w:lsdException w:name="Medium Grid 1 Accent 2" w:semiHidden="0" w:uiPriority="67" w:unhideWhenUsed="0"/>
+    <w:lsdException w:name="Medium Grid 2 Accent 2" w:semiHidden="0" w:uiPriority="68" w:unhideWhenUsed="0"/>
+    <w:lsdException w:name="Medium Grid 3 Accent 2" w:semiHidden="0" w:uiPriority="69" w:unhideWhenUsed="0"/>
+    <w:lsdException w:name="Dark List Accent 2" w:semiHidden="0" w:uiPriority="70" w:unhideWhenUsed="0"/>
+    <w:lsdException w:name="Colorful Shading Accent 2" w:semiHidden="0" w:uiPriority="71" w:unhideWhenUsed="0"/>
+    <w:lsdException w:name="Colorful List Accent 2" w:semiHidden="0" w:uiPriority="72" w:unhideWhenUsed="0"/>
+    <w:lsdException w:name="Colorful Grid Accent 2" w:semiHidden="0" w:uiPriority="73" w:unhideWhenUsed="0"/>
+    <w:lsdException w:name="Light Shading Accent 3" w:semiHidden="0" w:uiPriority="60" w:unhideWhenUsed="0"/>
+    <w:lsdException w:name="Light List Accent 3" w:semiHidden="0" w:uiPriority="61" w:unhideWhenUsed="0"/>
+    <w:lsdException w:name="Light Grid Accent 3" w:semiHidden="0" w:uiPriority="62" w:unhideWhenUsed="0"/>
+    <w:lsdException w:name="Medium Shading 1 Accent 3" w:semiHidden="0" w:uiPriority="63" w:unhideWhenUsed="0"/>
+    <w:lsdException w:name="Medium Shading 2 Accent 3" w:semiHidden="0" w:uiPriority="64" w:unhideWhenUsed="0"/>
+    <w:lsdException w:name="Medium List 1 Accent 3" w:semiHidden="0" w:uiPriority="65" w:unhideWhenUsed="0"/>
+    <w:lsdException w:name="Medium List 2 Accent 3" w:semiHidden="0" w:uiPriority="66" w:unhideWhenUsed="0"/>
+    <w:lsdException w:name="Medium Grid 1 Accent 3" w:semiHidden="0" w:uiPriority="67" w:unhideWhenUsed="0"/>
+    <w:lsdException w:name="Medium Grid 2 Accent 3" w:semiHidden="0" w:uiPriority="68" w:unhideWhenUsed="0"/>
+    <w:lsdException w:name="Medium Grid 3 Accent 3" w:semiHidden="0" w:uiPriority="69" w:unhideWhenUsed="0"/>
+    <w:lsdException w:name="Dark List Accent 3" w:semiHidden="0" w:uiPriority="70" w:unhideWhenUsed="0"/>
+    <w:lsdException w:name="Colorful Shading Accent 3" w:semiHidden="0" w:uiPriority="71" w:unhideWhenUsed="0"/>
+    <w:lsdException w:name="Colorful List Accent 3" w:semiHidden="0" w:uiPriority="72" w:unhideWhenUsed="0"/>
+    <w:lsdException w:name="Colorful Grid Accent 3" w:semiHidden="0" w:uiPriority="73" w:unhideWhenUsed="0"/>
+    <w:lsdException w:name="Light Shading Accent 4" w:semiHidden="0" w:uiPriority="60" w:unhideWhenUsed="0"/>
+    <w:lsdException w:name="Light List Accent 4" w:semiHidden="0" w:uiPriority="61" w:unhideWhenUsed="0"/>
+    <w:lsdException w:name="Light Grid Accent 4" w:semiHidden="0" w:uiPriority="62" w:unhideWhenUsed="0"/>
+    <w:lsdException w:name="Medium Shading 1 Accent 4" w:semiHidden="0" w:uiPriority="63" w:unhideWhenUsed="0"/>
+    <w:lsdException w:name="Medium Shading 2 Accent 4" w:semiHidden="0" w:uiPriority="64" w:unhideWhenUsed="0"/>
+    <w:lsdException w:name="Medium List 1 Accent 4" w:semiHidden="0" w:uiPriority="65" w:unhideWhenUsed="0"/>
+    <w:lsdException w:name="Medium List 2 Accent 4" w:semiHidden="0" w:uiPriority="66" w:unhideWhenUsed="0"/>
+    <w:lsdException w:name="Medium Grid 1 Accent 4" w:semiHidden="0" w:uiPriority="67" w:unhideWhenUsed="0"/>
+    <w:lsdException w:name="Medium Grid 2 Accent 4" w:semiHidden="0" w:uiPriority="68" w:unhideWhenUsed="0"/>
+    <w:lsdException w:name="Medium Grid 3 Accent 4" w:semiHidden="0" w:uiPriority="69" w:unhideWhenUsed="0"/>
+    <w:lsdException w:name="Dark List Accent 4" w:semiHidden="0" w:uiPriority="70" w:unhideWhenUsed="0"/>
+    <w:lsdException w:name="Colorful Shading Accent 4" w:semiHidden="0" w:uiPriority="71" w:unhideWhenUsed="0"/>
+    <w:lsdException w:name="Colorful List Accent 4" w:semiHidden="0" w:uiPriority="72" w:unhideWhenUsed="0"/>
+    <w:lsdException w:name="Colorful Grid Accent 4" w:semiHidden="0" w:uiPriority="73" w:unhideWhenUsed="0"/>
+    <w:lsdException w:name="Light Shading Accent 5" w:semiHidden="0" w:uiPriority="60" w:unhideWhenUsed="0"/>
+    <w:lsdException w:name="Light List Accent 5" w:semiHidden="0" w:uiPriority="61" w:unhideWhenUsed="0"/>
+    <w:lsdException w:name="Light Grid Accent 5" w:semiHidden="0" w:uiPriority="62" w:unhideWhenUsed="0"/>
+    <w:lsdException w:name="Medium Shading 1 Accent 5" w:semiHidden="0" w:uiPriority="63" w:unhideWhenUsed="0"/>
+    <w:lsdException w:name="Medium Shading 2 Accent 5" w:semiHidden="0" w:uiPriority="64" w:unhideWhenUsed="0"/>
+    <w:lsdException w:name="Medium List 1 Accent 5" w:semiHidden="0" w:uiPriority="65" w:unhideWhenUsed="0"/>
+    <w:lsdException w:name="Medium List 2 Accent 5" w:semiHidden="0" w:uiPriority="66" w:unhideWhenUsed="0"/>
+    <w:lsdException w:name="Medium Grid 1 Accent 5" w:semiHidden="0" w:uiPriority="67" w:unhideWhenUsed="0"/>
+    <w:lsdException w:name="Medium Grid 2 Accent 5" w:semiHidden="0" w:uiPriority="68" w:unhideWhenUsed="0"/>
+    <w:lsdException w:name="Medium Grid 3 Accent 5" w:semiHidden="0" w:uiPriority="69" w:unhideWhenUsed="0"/>
+    <w:lsdException w:name="Dark List Accent 5" w:semiHidden="0" w:uiPriority="70" w:unhideWhenUsed="0"/>
+    <w:lsdException w:name="Colorful Shading Accent 5" w:semiHidden="0" w:uiPriority="71" w:unhideWhenUsed="0"/>
+    <w:lsdException w:name="Colorful List Accent 5" w:semiHidden="0" w:uiPriority="72" w:unhideWhenUsed="0"/>
+    <w:lsdException w:name="Colorful Grid Accent 5" w:semiHidden="0" w:uiPriority="73" w:unhideWhenUsed="0"/>
+    <w:lsdException w:name="Light Shading Accent 6" w:semiHidden="0" w:uiPriority="60" w:unhideWhenUsed="0"/>
+    <w:lsdException w:name="Light List Accent 6" w:semiHidden="0" w:uiPriority="61" w:unhideWhenUsed="0"/>
+    <w:lsdException w:name="Light Grid Accent 6" w:semiHidden="0" w:uiPriority="62" w:unhideWhenUsed="0"/>
+    <w:lsdException w:name="Medium Shading 1 Accent 6" w:semiHidden="0" w:uiPriority="63" w:unhideWhenUsed="0"/>
+    <w:lsdException w:name="Medium Shading 2 Accent 6" w:semiHidden="0" w:uiPriority="64" w:unhideWhenUsed="0"/>
+    <w:lsdException w:name="Medium List 1 Accent 6" w:semiHidden="0" w:uiPriority="65" w:unhideWhenUsed="0"/>
+    <w:lsdException w:name="Medium List 2 Accent 6" w:semiHidden="0" w:uiPriority="66" w:unhideWhenUsed="0"/>
+    <w:lsdException w:name="Medium Grid 1 Accent 6" w:semiHidden="0" w:uiPriority="67" w:unhideWhenUsed="0"/>
+    <w:lsdException w:name="Medium Grid 2 Accent 6" w:semiHidden="0" w:uiPriority="68" w:unhideWhenUsed="0"/>
+    <w:lsdException w:name="Medium Grid 3 Accent 6" w:semiHidden="0" w:uiPriority="69" w:unhideWhenUsed="0"/>
+    <w:lsdException w:name="Dark List Accent 6" w:semiHidden="0" w:uiPriority="70" w:unhideWhenUsed="0"/>
+    <w:lsdException w:name="Colorful Shading Accent 6" w:semiHidden="0" w:uiPriority="71" w:unhideWhenUsed="0"/>
+    <w:lsdException w:name="Colorful List Accent 6" w:semiHidden="0" w:uiPriority="72" w:unhideWhenUsed="0"/>
+    <w:lsdException w:name="Colorful Grid Accent 6" w:semiHidden="0" w:uiPriority="73" w:unhideWhenUsed="0"/>
+    <w:lsdException w:name="Subtle Emphasis" w:semiHidden="0" w:uiPriority="19" w:unhideWhenUsed="0" w:qFormat="1"/>
+    <w:lsdException w:name="Intense Emphasis" w:semiHidden="0" w:uiPriority="21" w:unhideWhenUsed="0" w:qFormat="1"/>
+    <w:lsdException w:name="Subtle Reference" w:semiHidden="0" w:uiPriority="31" w:unhideWhenUsed="0" w:qFormat="1"/>
+    <w:lsdException w:name="Intense Reference" w:semiHidden="0" w:uiPriority="32" w:unhideWhenUsed="0" w:qFormat="1"/>
+    <w:lsdException w:name="Book Title" w:semiHidden="0" w:uiPriority="33" w:unhideWhenUsed="0" w:qFormat="1"/>
+    <w:lsdException w:name="Bibliography" w:uiPriority="37"/>
+    <w:lsdException w:name="TOC Heading" w:uiPriority="39" w:qFormat="1"/>
+  </w:latentStyles>
+  <w:style w:type="paragraph" w:default="1" w:styleId="Normal">
+    <w:name w:val="Normal"/>
+    <w:qFormat/>
+    <w:rsid w:val="002C2291"/>
+    <w:rPr>
+      <w:rFonts w:asciiTheme="minorHAnsi" w:hAnsiTheme="minorHAnsi" w:cstheme="minorHAnsi"/>
+      <w:sz w:val="24"/>
+      <w:szCs w:val="24"/>
+    </w:rPr>
+  </w:style>
+  <w:style w:type="paragraph" w:styleId="Heading1">
+    <w:name w:val="heading 1"/>
+    <w:aliases w:val="Heading 1 Char,Heading 1 Char1 Char,Heading 1 Char Char Char"/>
+    <w:basedOn w:val="Normal"/>
+    <w:next w:val="Normal"/>
+    <w:link w:val="Heading1Char1"/>
+    <w:qFormat/>
+    <w:rsid w:val="00BC47BA"/>
+    <w:pPr>
+      <w:keepNext/>
+      <w:numPr>
+        <w:numId w:val="7"/>
+      </w:numPr>
+      <w:spacing w:before="240" w:after="60"/>
+      <w:outlineLvl w:val="0"/>
+    </w:pPr>
+    <w:rPr>
+      <w:rFonts w:cs="Arial"/>
+      <w:b/>
+      <w:bCs/>
+      <w:kern w:val="32"/>
+      <w:sz w:val="32"/>
+      <w:szCs w:val="32"/>
+    </w:rPr>
+  </w:style>
+  <w:style w:type="paragraph" w:styleId="Heading2">
+    <w:name w:val="heading 2"/>
+    <w:basedOn w:val="Normal"/>
+    <w:next w:val="Normal"/>
+    <w:autoRedefine/>
+    <w:qFormat/>
+    <w:rsid w:val="002C2A93"/>
+    <w:pPr>
+      <w:keepNext/>
+      <w:numPr>
+        <w:ilvl w:val="1"/>
+        <w:numId w:val="7"/>
+      </w:numPr>
+      <w:tabs>
+        <w:tab w:val="clear" w:pos="9774"/>
+        <w:tab w:val="num" w:pos="864"/>
+      </w:tabs>
+      <w:spacing w:before="360" w:after="60"/>
+      <w:ind w:left="720"/>
+      <w:outlineLvl w:val="1"/>
+    </w:pPr>
+    <w:rPr>
+      <w:b/>
+      <w:bCs/>
+      <w:sz w:val="28"/>
+    </w:rPr>
+  </w:style>
+  <w:style w:type="paragraph" w:styleId="Heading3">
+    <w:name w:val="heading 3"/>
+    <w:basedOn w:val="Normal"/>
+    <w:next w:val="Normal"/>
+    <w:autoRedefine/>
+    <w:qFormat/>
+    <w:rsid w:val="002C2A93"/>
+    <w:pPr>
+      <w:keepNext/>
+      <w:numPr>
+        <w:ilvl w:val="2"/>
+        <w:numId w:val="7"/>
+      </w:numPr>
+      <w:tabs>
+        <w:tab w:val="clear" w:pos="1980"/>
+        <w:tab w:val="num" w:pos="720"/>
+      </w:tabs>
+      <w:spacing w:before="360" w:after="60"/>
+      <w:ind w:left="720"/>
+      <w:outlineLvl w:val="2"/>
+    </w:pPr>
+    <w:rPr>
+      <w:b/>
+    </w:rPr>
+  </w:style>
+  <w:style w:type="paragraph" w:styleId="Heading4">
+    <w:name w:val="heading 4"/>
+    <w:basedOn w:val="Normal"/>
+    <w:next w:val="Normal"/>
+    <w:qFormat/>
+    <w:rsid w:val="006312FA"/>
+    <w:pPr>
+      <w:keepNext/>
+      <w:numPr>
+        <w:ilvl w:val="3"/>
+        <w:numId w:val="7"/>
+      </w:numPr>
+      <w:spacing w:before="360"/>
+      <w:outlineLvl w:val="3"/>
+    </w:pPr>
+    <w:rPr>
+      <w:b/>
+      <w:szCs w:val="20"/>
+    </w:rPr>
+  </w:style>
+  <w:style w:type="paragraph" w:styleId="Heading5">
+    <w:name w:val="heading 5"/>
+    <w:basedOn w:val="Normal"/>
+    <w:next w:val="Normal"/>
+    <w:qFormat/>
+    <w:rsid w:val="001642C9"/>
+    <w:pPr>
+      <w:keepNext/>
+      <w:numPr>
+        <w:numId w:val="32"/>
+      </w:numPr>
+      <w:outlineLvl w:val="4"/>
+    </w:pPr>
+    <w:rPr>
+      <w:szCs w:val="20"/>
+    </w:rPr>
+  </w:style>
+  <w:style w:type="paragraph" w:styleId="Heading6">
+    <w:name w:val="heading 6"/>
+    <w:basedOn w:val="Normal"/>
+    <w:next w:val="Normal"/>
+    <w:qFormat/>
+    <w:rsid w:val="00322E13"/>
+    <w:pPr>
+      <w:numPr>
+        <w:ilvl w:val="5"/>
+        <w:numId w:val="1"/>
+      </w:numPr>
+      <w:spacing w:before="240" w:after="60"/>
+      <w:outlineLvl w:val="5"/>
+    </w:pPr>
+    <w:rPr>
+      <w:b/>
+      <w:bCs/>
+      <w:sz w:val="22"/>
+      <w:szCs w:val="22"/>
+    </w:rPr>
+  </w:style>
+  <w:style w:type="paragraph" w:styleId="Heading7">
+    <w:name w:val="heading 7"/>
+    <w:basedOn w:val="Normal"/>
+    <w:next w:val="Normal"/>
+    <w:qFormat/>
+    <w:rsid w:val="00322E13"/>
+    <w:pPr>
+      <w:numPr>
+        <w:ilvl w:val="6"/>
+        <w:numId w:val="1"/>
+      </w:numPr>
+      <w:spacing w:before="240" w:after="60"/>
+      <w:outlineLvl w:val="6"/>
+    </w:pPr>
+  </w:style>
+  <w:style w:type="paragraph" w:styleId="Heading8">
+    <w:name w:val="heading 8"/>
+    <w:basedOn w:val="Normal"/>
+    <w:next w:val="Normal"/>
+    <w:qFormat/>
+    <w:rsid w:val="00322E13"/>
+    <w:pPr>
+      <w:keepNext/>
+      <w:keepLines/>
+      <w:numPr>
+        <w:ilvl w:val="7"/>
+        <w:numId w:val="1"/>
+      </w:numPr>
+      <w:tabs>
+        <w:tab w:val="left" w:pos="540"/>
+      </w:tabs>
+      <w:outlineLvl w:val="7"/>
+    </w:pPr>
+    <w:rPr>
+      <w:b/>
+      <w:szCs w:val="20"/>
+    </w:rPr>
+  </w:style>
+  <w:style w:type="paragraph" w:styleId="Heading9">
+    <w:name w:val="heading 9"/>
+    <w:basedOn w:val="Normal"/>
+    <w:next w:val="Normal"/>
+    <w:qFormat/>
+    <w:rsid w:val="00322E13"/>
+    <w:pPr>
+      <w:numPr>
+        <w:ilvl w:val="8"/>
+        <w:numId w:val="1"/>
+      </w:numPr>
+      <w:spacing w:before="240" w:after="60"/>
+      <w:outlineLvl w:val="8"/>
+    </w:pPr>
+    <w:rPr>
+      <w:rFonts w:ascii="Arial" w:hAnsi="Arial" w:cs="Arial"/>
+      <w:sz w:val="22"/>
+      <w:szCs w:val="22"/>
+    </w:rPr>
+  </w:style>
+  <w:style w:type="character" w:default="1" w:styleId="DefaultParagraphFont">
+    <w:name w:val="Default Paragraph Font"/>
+    <w:uiPriority w:val="1"/>
+    <w:semiHidden/>
+    <w:unhideWhenUsed/>
+  </w:style>
+  <w:style w:type="table" w:default="1" w:styleId="TableNormal">
+    <w:name w:val="Normal Table"/>
+    <w:uiPriority w:val="99"/>
+    <w:semiHidden/>
+    <w:unhideWhenUsed/>
+    <w:tblPr>
+      <w:tblInd w:w="0" w:type="dxa"/>
+      <w:tblCellMar>
+        <w:top w:w="0" w:type="dxa"/>
+        <w:left w:w="108" w:type="dxa"/>
+        <w:bottom w:w="0" w:type="dxa"/>
+        <w:right w:w="108" w:type="dxa"/>
+      </w:tblCellMar>
+    </w:tblPr>
+  </w:style>
+  <w:style w:type="numbering" w:default="1" w:styleId="NoList">
+    <w:name w:val="No List"/>
+    <w:uiPriority w:val="99"/>
+    <w:semiHidden/>
+    <w:unhideWhenUsed/>
+  </w:style>
+  <w:style w:type="character" w:customStyle="1" w:styleId="Heading1Char1">
+    <w:name w:val="Heading 1 Char1"/>
+    <w:aliases w:val="Heading 1 Char Char,Heading 1 Char1 Char Char,Heading 1 Char Char Char Char"/>
+    <w:basedOn w:val="DefaultParagraphFont"/>
+    <w:link w:val="Heading1"/>
+    <w:rsid w:val="00BC47BA"/>
+    <w:rPr>
+      <w:rFonts w:asciiTheme="minorHAnsi" w:hAnsiTheme="minorHAnsi" w:cs="Arial"/>
+      <w:b/>
+      <w:bCs/>
+      <w:kern w:val="32"/>
+      <w:sz w:val="32"/>
+      <w:szCs w:val="32"/>
+    </w:rPr>
+  </w:style>
+  <w:style w:type="paragraph" w:styleId="TOC1">
+    <w:name w:val="toc 1"/>
+    <w:basedOn w:val="Normal"/>
+    <w:next w:val="Normal"/>
+    <w:autoRedefine/>
+    <w:uiPriority w:val="39"/>
+    <w:qFormat/>
+    <w:rsid w:val="0044528B"/>
+    <w:pPr>
+      <w:tabs>
+        <w:tab w:val="left" w:pos="880"/>
+        <w:tab w:val="right" w:leader="dot" w:pos="8630"/>
+      </w:tabs>
+    </w:pPr>
+    <w:rPr>
+      <w:b/>
+      <w:noProof/>
+      <w:sz w:val="28"/>
+    </w:rPr>
+  </w:style>
+  <w:style w:type="character" w:styleId="Hyperlink">
+    <w:name w:val="Hyperlink"/>
+    <w:basedOn w:val="DefaultParagraphFont"/>
+    <w:uiPriority w:val="99"/>
+    <w:rsid w:val="00322E13"/>
+    <w:rPr>
+      <w:color w:val="0000FF"/>
+      <w:u w:val="single"/>
+    </w:rPr>
+  </w:style>
+  <w:style w:type="paragraph" w:styleId="Footer">
+    <w:name w:val="footer"/>
+    <w:basedOn w:val="Normal"/>
+    <w:link w:val="FooterChar"/>
+    <w:uiPriority w:val="99"/>
+    <w:rsid w:val="00322E13"/>
+    <w:pPr>
+      <w:tabs>
+        <w:tab w:val="center" w:pos="4320"/>
+        <w:tab w:val="right" w:pos="8640"/>
+      </w:tabs>
+    </w:pPr>
+  </w:style>
+  <w:style w:type="character" w:customStyle="1" w:styleId="FooterChar">
+    <w:name w:val="Footer Char"/>
+    <w:basedOn w:val="DefaultParagraphFont"/>
+    <w:link w:val="Footer"/>
+    <w:uiPriority w:val="99"/>
+    <w:rsid w:val="00E35CFD"/>
+    <w:rPr>
+      <w:sz w:val="24"/>
+      <w:szCs w:val="24"/>
+    </w:rPr>
+  </w:style>
+  <w:style w:type="character" w:styleId="PageNumber">
+    <w:name w:val="page number"/>
+    <w:basedOn w:val="DefaultParagraphFont"/>
+    <w:rsid w:val="00322E13"/>
+  </w:style>
+  <w:style w:type="paragraph" w:styleId="BalloonText">
+    <w:name w:val="Balloon Text"/>
+    <w:basedOn w:val="Normal"/>
+    <w:semiHidden/>
+    <w:rsid w:val="00322E13"/>
+    <w:rPr>
+      <w:rFonts w:ascii="Tahoma" w:hAnsi="Tahoma" w:cs="Tahoma"/>
+      <w:sz w:val="16"/>
+      <w:szCs w:val="16"/>
+    </w:rPr>
+  </w:style>
+  <w:style w:type="character" w:styleId="CommentReference">
+    <w:name w:val="annotation reference"/>
+    <w:basedOn w:val="DefaultParagraphFont"/>
+    <w:uiPriority w:val="99"/>
+    <w:semiHidden/>
+    <w:rsid w:val="00322E13"/>
+    <w:rPr>
+      <w:sz w:val="16"/>
+      <w:szCs w:val="16"/>
+    </w:rPr>
+  </w:style>
+  <w:style w:type="paragraph" w:styleId="CommentText">
+    <w:name w:val="annotation text"/>
+    <w:basedOn w:val="Normal"/>
+    <w:link w:val="CommentTextChar"/>
+    <w:semiHidden/>
+    <w:rsid w:val="00322E13"/>
+    <w:rPr>
+      <w:sz w:val="20"/>
+      <w:szCs w:val="20"/>
+    </w:rPr>
+  </w:style>
+  <w:style w:type="paragraph" w:styleId="CommentSubject">
+    <w:name w:val="annotation subject"/>
+    <w:basedOn w:val="CommentText"/>
+    <w:next w:val="CommentText"/>
+    <w:semiHidden/>
+    <w:rsid w:val="00322E13"/>
+    <w:rPr>
+      <w:b/>
+      <w:bCs/>
+    </w:rPr>
+  </w:style>
+  <w:style w:type="paragraph" w:styleId="TOC2">
+    <w:name w:val="toc 2"/>
+    <w:basedOn w:val="Normal"/>
+    <w:next w:val="Normal"/>
+    <w:autoRedefine/>
+    <w:uiPriority w:val="39"/>
+    <w:qFormat/>
+    <w:rsid w:val="00322E13"/>
+    <w:pPr>
+      <w:ind w:left="240"/>
+    </w:pPr>
+  </w:style>
+  <w:style w:type="paragraph" w:styleId="Header">
+    <w:name w:val="header"/>
+    <w:basedOn w:val="Normal"/>
+    <w:link w:val="HeaderChar"/>
+    <w:uiPriority w:val="99"/>
+    <w:rsid w:val="00322E13"/>
+    <w:pPr>
+      <w:tabs>
+        <w:tab w:val="center" w:pos="4320"/>
+        <w:tab w:val="right" w:pos="8640"/>
+      </w:tabs>
+    </w:pPr>
+    <w:rPr>
+      <w:szCs w:val="20"/>
+    </w:rPr>
+  </w:style>
+  <w:style w:type="character" w:customStyle="1" w:styleId="HeaderChar">
+    <w:name w:val="Header Char"/>
+    <w:basedOn w:val="DefaultParagraphFont"/>
+    <w:link w:val="Header"/>
+    <w:uiPriority w:val="99"/>
+    <w:rsid w:val="00CA17C0"/>
+    <w:rPr>
+      <w:sz w:val="24"/>
+    </w:rPr>
+  </w:style>
+  <w:style w:type="paragraph" w:styleId="FootnoteText">
+    <w:name w:val="footnote text"/>
+    <w:basedOn w:val="Normal"/>
+    <w:link w:val="FootnoteTextChar"/>
+    <w:uiPriority w:val="99"/>
+    <w:rsid w:val="00322E13"/>
+    <w:rPr>
+      <w:szCs w:val="20"/>
+    </w:rPr>
+  </w:style>
+  <w:style w:type="character" w:customStyle="1" w:styleId="FootnoteTextChar">
+    <w:name w:val="Footnote Text Char"/>
+    <w:basedOn w:val="DefaultParagraphFont"/>
+    <w:link w:val="FootnoteText"/>
+    <w:uiPriority w:val="99"/>
+    <w:rsid w:val="002E1A09"/>
+    <w:rPr>
+      <w:sz w:val="24"/>
+    </w:rPr>
+  </w:style>
+  <w:style w:type="paragraph" w:customStyle="1" w:styleId="SummaryTableEntry">
+    <w:name w:val="Summary Table Entry"/>
+    <w:basedOn w:val="Normal"/>
+    <w:rsid w:val="00322E13"/>
+    <w:pPr>
+      <w:spacing w:before="120"/>
+      <w:ind w:left="720"/>
+    </w:pPr>
+    <w:rPr>
+      <w:szCs w:val="20"/>
+    </w:rPr>
+  </w:style>
+  <w:style w:type="table" w:styleId="TableGrid">
+    <w:name w:val="Table Grid"/>
+    <w:basedOn w:val="TableNormal"/>
+    <w:rsid w:val="00322E13"/>
+    <w:tblPr>
+      <w:tblInd w:w="0" w:type="dxa"/>
+      <w:tblBorders>
+        <w:top w:val="single" w:sz="4" w:space="0" w:color="auto"/>
+        <w:left w:val="single" w:sz="4" w:space="0" w:color="auto"/>
+        <w:bottom w:val="single" w:sz="4" w:space="0" w:color="auto"/>
+        <w:right w:val="single" w:sz="4" w:space="0" w:color="auto"/>
+        <w:insideH w:val="single" w:sz="4" w:space="0" w:color="auto"/>
+        <w:insideV w:val="single" w:sz="4" w:space="0" w:color="auto"/>
+      </w:tblBorders>
+      <w:tblCellMar>
+        <w:top w:w="0" w:type="dxa"/>
+        <w:left w:w="108" w:type="dxa"/>
+        <w:bottom w:w="0" w:type="dxa"/>
+        <w:right w:w="108" w:type="dxa"/>
+      </w:tblCellMar>
+    </w:tblPr>
+  </w:style>
+  <w:style w:type="character" w:styleId="FootnoteReference">
+    <w:name w:val="footnote reference"/>
+    <w:basedOn w:val="DefaultParagraphFont"/>
+    <w:uiPriority w:val="99"/>
+    <w:semiHidden/>
+    <w:rsid w:val="00322E13"/>
+    <w:rPr>
+      <w:vertAlign w:val="superscript"/>
+    </w:rPr>
+  </w:style>
+  <w:style w:type="paragraph" w:styleId="DocumentMap">
+    <w:name w:val="Document Map"/>
+    <w:basedOn w:val="Normal"/>
+    <w:semiHidden/>
+    <w:rsid w:val="00322E13"/>
+    <w:pPr>
+      <w:shd w:val="clear" w:color="auto" w:fill="000080"/>
+    </w:pPr>
+    <w:rPr>
+      <w:rFonts w:ascii="Tahoma" w:hAnsi="Tahoma" w:cs="Tahoma"/>
+      <w:sz w:val="20"/>
+      <w:szCs w:val="20"/>
+    </w:rPr>
+  </w:style>
+  <w:style w:type="paragraph" w:styleId="NormalWeb">
+    <w:name w:val="Normal (Web)"/>
+    <w:basedOn w:val="Normal"/>
+    <w:uiPriority w:val="99"/>
+    <w:rsid w:val="00322E13"/>
+    <w:pPr>
+      <w:spacing w:before="100" w:beforeAutospacing="1" w:after="100" w:afterAutospacing="1"/>
+    </w:pPr>
+  </w:style>
+  <w:style w:type="character" w:customStyle="1" w:styleId="headline1">
+    <w:name w:val="headline1"/>
+    <w:basedOn w:val="DefaultParagraphFont"/>
+    <w:rsid w:val="00322E13"/>
+  </w:style>
+  <w:style w:type="character" w:customStyle="1" w:styleId="headline2">
+    <w:name w:val="headline2"/>
+    <w:basedOn w:val="DefaultParagraphFont"/>
+    <w:rsid w:val="00322E13"/>
+  </w:style>
+  <w:style w:type="character" w:customStyle="1" w:styleId="redbold">
+    <w:name w:val="redbold"/>
+    <w:basedOn w:val="DefaultParagraphFont"/>
+    <w:rsid w:val="00322E13"/>
+  </w:style>
+  <w:style w:type="paragraph" w:styleId="TOC3">
+    <w:name w:val="toc 3"/>
+    <w:basedOn w:val="Normal"/>
+    <w:next w:val="Normal"/>
+    <w:autoRedefine/>
+    <w:uiPriority w:val="39"/>
+    <w:qFormat/>
+    <w:rsid w:val="00322E13"/>
+    <w:pPr>
+      <w:ind w:left="480"/>
+    </w:pPr>
+  </w:style>
+  <w:style w:type="paragraph" w:styleId="HTMLPreformatted">
+    <w:name w:val="HTML Preformatted"/>
+    <w:basedOn w:val="Normal"/>
+    <w:link w:val="HTMLPreformattedChar"/>
+    <w:uiPriority w:val="99"/>
+    <w:rsid w:val="00322E13"/>
+    <w:pPr>
+      <w:tabs>
+        <w:tab w:val="left" w:pos="916"/>
+        <w:tab w:val="left" w:pos="1832"/>
+        <w:tab w:val="left" w:pos="2748"/>
+        <w:tab w:val="left" w:pos="3664"/>
+        <w:tab w:val="left" w:pos="4580"/>
+        <w:tab w:val="left" w:pos="5496"/>
+        <w:tab w:val="left" w:pos="6412"/>
+        <w:tab w:val="left" w:pos="7328"/>
+        <w:tab w:val="left" w:pos="8244"/>
+        <w:tab w:val="left" w:pos="9160"/>
+        <w:tab w:val="left" w:pos="10076"/>
+        <w:tab w:val="left" w:pos="10992"/>
+        <w:tab w:val="left" w:pos="11908"/>
+        <w:tab w:val="left" w:pos="12824"/>
+        <w:tab w:val="left" w:pos="13740"/>
+        <w:tab w:val="left" w:pos="14656"/>
+      </w:tabs>
+    </w:pPr>
+    <w:rPr>
+      <w:rFonts w:ascii="Courier New" w:hAnsi="Courier New" w:cs="Courier New"/>
+      <w:sz w:val="20"/>
+      <w:szCs w:val="20"/>
+    </w:rPr>
+  </w:style>
+  <w:style w:type="character" w:customStyle="1" w:styleId="HTMLPreformattedChar">
+    <w:name w:val="HTML Preformatted Char"/>
+    <w:basedOn w:val="DefaultParagraphFont"/>
+    <w:link w:val="HTMLPreformatted"/>
+    <w:uiPriority w:val="99"/>
+    <w:rsid w:val="0096421F"/>
+    <w:rPr>
+      <w:rFonts w:ascii="Courier New" w:hAnsi="Courier New" w:cs="Courier New"/>
+    </w:rPr>
+  </w:style>
+  <w:style w:type="character" w:styleId="Strong">
+    <w:name w:val="Strong"/>
+    <w:basedOn w:val="DefaultParagraphFont"/>
+    <w:qFormat/>
+    <w:rsid w:val="00322E13"/>
+    <w:rPr>
+      <w:b/>
+      <w:bCs/>
+    </w:rPr>
+  </w:style>
+  <w:style w:type="paragraph" w:customStyle="1" w:styleId="TableHeader">
+    <w:name w:val="Table Header"/>
+    <w:basedOn w:val="Normal"/>
+    <w:autoRedefine/>
+    <w:rsid w:val="00322E13"/>
+    <w:pPr>
+      <w:keepNext/>
+      <w:keepLines/>
+      <w:spacing w:before="120" w:after="120"/>
+      <w:jc w:val="center"/>
+    </w:pPr>
+    <w:rPr>
+      <w:b/>
+    </w:rPr>
+  </w:style>
+  <w:style w:type="character" w:styleId="Emphasis">
+    <w:name w:val="Emphasis"/>
+    <w:basedOn w:val="DefaultParagraphFont"/>
+    <w:uiPriority w:val="20"/>
+    <w:qFormat/>
+    <w:rsid w:val="00322E13"/>
+    <w:rPr>
+      <w:i/>
+      <w:iCs/>
+    </w:rPr>
+  </w:style>
+  <w:style w:type="paragraph" w:styleId="ListNumber2">
+    <w:name w:val="List Number 2"/>
+    <w:basedOn w:val="Normal"/>
+    <w:rsid w:val="00322E13"/>
+    <w:pPr>
+      <w:numPr>
+        <w:numId w:val="2"/>
+      </w:numPr>
+    </w:pPr>
+  </w:style>
+  <w:style w:type="paragraph" w:customStyle="1" w:styleId="Style14ptAfter6pt">
+    <w:name w:val="Style 14 pt After:  6 pt"/>
+    <w:basedOn w:val="Normal"/>
+    <w:rsid w:val="00322E13"/>
+    <w:pPr>
+      <w:numPr>
+        <w:numId w:val="3"/>
+      </w:numPr>
+    </w:pPr>
+  </w:style>
+  <w:style w:type="paragraph" w:styleId="Caption">
+    <w:name w:val="caption"/>
+    <w:basedOn w:val="Normal"/>
+    <w:next w:val="Normal"/>
+    <w:unhideWhenUsed/>
+    <w:qFormat/>
+    <w:rsid w:val="005A2B91"/>
+    <w:pPr>
+      <w:spacing w:after="200"/>
+    </w:pPr>
+    <w:rPr>
+      <w:b/>
+      <w:bCs/>
+      <w:color w:val="4F81BD" w:themeColor="accent1"/>
+      <w:sz w:val="18"/>
+      <w:szCs w:val="18"/>
+    </w:rPr>
+  </w:style>
+  <w:style w:type="paragraph" w:styleId="TOCHeading">
+    <w:name w:val="TOC Heading"/>
+    <w:basedOn w:val="Heading1"/>
+    <w:next w:val="Normal"/>
+    <w:uiPriority w:val="39"/>
+    <w:unhideWhenUsed/>
+    <w:qFormat/>
+    <w:rsid w:val="00771B9C"/>
+    <w:pPr>
+      <w:keepLines/>
+      <w:numPr>
+        <w:numId w:val="0"/>
+      </w:numPr>
+      <w:spacing w:before="480" w:after="0" w:line="276" w:lineRule="auto"/>
+      <w:outlineLvl w:val="9"/>
+    </w:pPr>
+    <w:rPr>
+      <w:rFonts w:asciiTheme="majorHAnsi" w:eastAsiaTheme="majorEastAsia" w:hAnsiTheme="majorHAnsi" w:cstheme="majorBidi"/>
+      <w:color w:val="365F91" w:themeColor="accent1" w:themeShade="BF"/>
+      <w:kern w:val="0"/>
+      <w:sz w:val="28"/>
+      <w:szCs w:val="28"/>
+    </w:rPr>
+  </w:style>
+  <w:style w:type="paragraph" w:styleId="ListParagraph">
+    <w:name w:val="List Paragraph"/>
+    <w:basedOn w:val="Normal"/>
+    <w:uiPriority w:val="34"/>
+    <w:qFormat/>
+    <w:rsid w:val="00E31871"/>
+    <w:pPr>
+      <w:ind w:left="720"/>
+      <w:contextualSpacing/>
+    </w:pPr>
+  </w:style>
+  <w:style w:type="paragraph" w:styleId="Revision">
+    <w:name w:val="Revision"/>
+    <w:hidden/>
+    <w:uiPriority w:val="99"/>
+    <w:semiHidden/>
+    <w:rsid w:val="00853937"/>
+    <w:rPr>
+      <w:sz w:val="24"/>
+      <w:szCs w:val="24"/>
+    </w:rPr>
+  </w:style>
+  <w:style w:type="table" w:styleId="TableList6">
+    <w:name w:val="Table List 6"/>
+    <w:basedOn w:val="TableNormal"/>
+    <w:rsid w:val="00002835"/>
+    <w:tblPr>
+      <w:tblStyleRowBandSize w:val="1"/>
+      <w:tblInd w:w="0" w:type="dxa"/>
+      <w:tblBorders>
+        <w:top w:val="single" w:sz="6" w:space="0" w:color="000000"/>
+        <w:left w:val="single" w:sz="6" w:space="0" w:color="000000"/>
+        <w:bottom w:val="single" w:sz="6" w:space="0" w:color="000000"/>
+        <w:right w:val="single" w:sz="6" w:space="0" w:color="000000"/>
+      </w:tblBorders>
+      <w:tblCellMar>
+        <w:top w:w="0" w:type="dxa"/>
+        <w:left w:w="108" w:type="dxa"/>
+        <w:bottom w:w="0" w:type="dxa"/>
+        <w:right w:w="108" w:type="dxa"/>
+      </w:tblCellMar>
+    </w:tblPr>
+    <w:tcPr>
+      <w:shd w:val="pct50" w:color="000000" w:fill="FFFFFF"/>
+    </w:tcPr>
+    <w:tblStylePr w:type="firstRow">
+      <w:rPr>
+        <w:b/>
+        <w:bCs/>
+      </w:rPr>
+      <w:tblPr/>
+      <w:tcPr>
+        <w:tcBorders>
+          <w:bottom w:val="single" w:sz="12" w:space="0" w:color="000000"/>
+          <w:tl2br w:val="none" w:sz="0" w:space="0" w:color="auto"/>
+          <w:tr2bl w:val="none" w:sz="0" w:space="0" w:color="auto"/>
+        </w:tcBorders>
+      </w:tcPr>
+    </w:tblStylePr>
+    <w:tblStylePr w:type="firstCol">
+      <w:rPr>
+        <w:b/>
+        <w:bCs/>
+      </w:rPr>
+      <w:tblPr/>
+      <w:tcPr>
+        <w:tcBorders>
+          <w:right w:val="single" w:sz="12" w:space="0" w:color="000000"/>
+          <w:tl2br w:val="none" w:sz="0" w:space="0" w:color="auto"/>
+          <w:tr2bl w:val="none" w:sz="0" w:space="0" w:color="auto"/>
+        </w:tcBorders>
+      </w:tcPr>
+    </w:tblStylePr>
+    <w:tblStylePr w:type="band1Horz">
+      <w:tblPr/>
+      <w:tcPr>
+        <w:tcBorders>
+          <w:tl2br w:val="none" w:sz="0" w:space="0" w:color="auto"/>
+          <w:tr2bl w:val="none" w:sz="0" w:space="0" w:color="auto"/>
+        </w:tcBorders>
+        <w:shd w:val="pct25" w:color="000000" w:fill="FFFFFF"/>
+      </w:tcPr>
+    </w:tblStylePr>
+  </w:style>
+  <w:style w:type="paragraph" w:styleId="PlainText">
+    <w:name w:val="Plain Text"/>
+    <w:basedOn w:val="Normal"/>
+    <w:link w:val="PlainTextChar"/>
+    <w:uiPriority w:val="99"/>
+    <w:unhideWhenUsed/>
+    <w:rsid w:val="004F61E1"/>
+    <w:rPr>
+      <w:rFonts w:ascii="Consolas" w:eastAsiaTheme="minorHAnsi" w:hAnsi="Consolas" w:cstheme="minorBidi"/>
+      <w:sz w:val="21"/>
+      <w:szCs w:val="21"/>
+    </w:rPr>
+  </w:style>
+  <w:style w:type="character" w:customStyle="1" w:styleId="PlainTextChar">
+    <w:name w:val="Plain Text Char"/>
+    <w:basedOn w:val="DefaultParagraphFont"/>
+    <w:link w:val="PlainText"/>
+    <w:uiPriority w:val="99"/>
+    <w:rsid w:val="004F61E1"/>
+    <w:rPr>
+      <w:rFonts w:ascii="Consolas" w:eastAsiaTheme="minorHAnsi" w:hAnsi="Consolas" w:cstheme="minorBidi"/>
+      <w:sz w:val="21"/>
+      <w:szCs w:val="21"/>
+    </w:rPr>
+  </w:style>
+  <w:style w:type="character" w:styleId="PlaceholderText">
+    <w:name w:val="Placeholder Text"/>
+    <w:basedOn w:val="DefaultParagraphFont"/>
+    <w:uiPriority w:val="99"/>
+    <w:semiHidden/>
+    <w:rsid w:val="000067E1"/>
+    <w:rPr>
+      <w:color w:val="808080"/>
+    </w:rPr>
+  </w:style>
+  <w:style w:type="paragraph" w:customStyle="1" w:styleId="Default">
+    <w:name w:val="Default"/>
+    <w:rsid w:val="003C03D8"/>
+    <w:pPr>
+      <w:autoSpaceDE w:val="0"/>
+      <w:autoSpaceDN w:val="0"/>
+      <w:adjustRightInd w:val="0"/>
+    </w:pPr>
+    <w:rPr>
+      <w:rFonts w:ascii="Calibri" w:hAnsi="Calibri" w:cs="Calibri"/>
+      <w:color w:val="000000"/>
+      <w:sz w:val="24"/>
+      <w:szCs w:val="24"/>
+    </w:rPr>
+  </w:style>
+  <w:style w:type="character" w:styleId="BookTitle">
+    <w:name w:val="Book Title"/>
+    <w:basedOn w:val="DefaultParagraphFont"/>
+    <w:uiPriority w:val="33"/>
+    <w:qFormat/>
+    <w:rsid w:val="00CB09D5"/>
+    <w:rPr>
+      <w:b/>
+      <w:bCs/>
+      <w:smallCaps/>
+      <w:spacing w:val="5"/>
+    </w:rPr>
+  </w:style>
+  <w:style w:type="paragraph" w:styleId="Title">
+    <w:name w:val="Title"/>
+    <w:basedOn w:val="Normal"/>
+    <w:next w:val="Normal"/>
+    <w:link w:val="TitleChar"/>
+    <w:qFormat/>
+    <w:rsid w:val="00AC20CD"/>
+    <w:pPr>
+      <w:pBdr>
+        <w:bottom w:val="single" w:sz="8" w:space="4" w:color="4F81BD" w:themeColor="accent1"/>
+      </w:pBdr>
+      <w:spacing w:after="300"/>
+      <w:contextualSpacing/>
+    </w:pPr>
+    <w:rPr>
+      <w:rFonts w:asciiTheme="majorHAnsi" w:eastAsiaTheme="majorEastAsia" w:hAnsiTheme="majorHAnsi" w:cstheme="majorBidi"/>
+      <w:color w:val="17365D" w:themeColor="text2" w:themeShade="BF"/>
+      <w:spacing w:val="5"/>
+      <w:kern w:val="28"/>
+      <w:sz w:val="52"/>
+      <w:szCs w:val="52"/>
+    </w:rPr>
+  </w:style>
+  <w:style w:type="character" w:customStyle="1" w:styleId="TitleChar">
+    <w:name w:val="Title Char"/>
+    <w:basedOn w:val="DefaultParagraphFont"/>
+    <w:link w:val="Title"/>
+    <w:rsid w:val="00AC20CD"/>
+    <w:rPr>
+      <w:rFonts w:asciiTheme="majorHAnsi" w:eastAsiaTheme="majorEastAsia" w:hAnsiTheme="majorHAnsi" w:cstheme="majorBidi"/>
+      <w:color w:val="17365D" w:themeColor="text2" w:themeShade="BF"/>
+      <w:spacing w:val="5"/>
+      <w:kern w:val="28"/>
+      <w:sz w:val="52"/>
+      <w:szCs w:val="52"/>
+    </w:rPr>
+  </w:style>
+  <w:style w:type="character" w:customStyle="1" w:styleId="m1">
+    <w:name w:val="m1"/>
+    <w:basedOn w:val="DefaultParagraphFont"/>
+    <w:rsid w:val="006E1A1C"/>
+    <w:rPr>
+      <w:color w:val="0000FF"/>
+    </w:rPr>
+  </w:style>
+  <w:style w:type="character" w:customStyle="1" w:styleId="t1">
+    <w:name w:val="t1"/>
+    <w:basedOn w:val="DefaultParagraphFont"/>
+    <w:rsid w:val="006E1A1C"/>
+    <w:rPr>
+      <w:color w:val="990000"/>
+    </w:rPr>
+  </w:style>
+  <w:style w:type="character" w:customStyle="1" w:styleId="ns1">
+    <w:name w:val="ns1"/>
+    <w:basedOn w:val="DefaultParagraphFont"/>
+    <w:rsid w:val="006E1A1C"/>
+    <w:rPr>
+      <w:color w:val="FF0000"/>
+    </w:rPr>
+  </w:style>
+  <w:style w:type="character" w:customStyle="1" w:styleId="b1">
+    <w:name w:val="b1"/>
+    <w:basedOn w:val="DefaultParagraphFont"/>
+    <w:rsid w:val="006E1A1C"/>
+    <w:rPr>
+      <w:rFonts w:ascii="Courier New" w:hAnsi="Courier New" w:cs="Courier New" w:hint="default"/>
+      <w:b/>
+      <w:bCs/>
+      <w:strike w:val="0"/>
+      <w:dstrike w:val="0"/>
+      <w:color w:val="FF0000"/>
+      <w:u w:val="none"/>
+      <w:effect w:val="none"/>
+    </w:rPr>
+  </w:style>
+  <w:style w:type="character" w:customStyle="1" w:styleId="tx1">
+    <w:name w:val="tx1"/>
+    <w:basedOn w:val="DefaultParagraphFont"/>
+    <w:rsid w:val="006E1A1C"/>
+    <w:rPr>
+      <w:b/>
+      <w:bCs/>
+    </w:rPr>
+  </w:style>
+  <w:style w:type="table" w:styleId="TableGrid8">
+    <w:name w:val="Table Grid 8"/>
+    <w:basedOn w:val="TableNormal"/>
+    <w:rsid w:val="00160B85"/>
+    <w:tblPr>
+      <w:tblInd w:w="0" w:type="dxa"/>
+      <w:tblBorders>
+        <w:top w:val="single" w:sz="6" w:space="0" w:color="000080"/>
+        <w:left w:val="single" w:sz="6" w:space="0" w:color="000080"/>
+        <w:bottom w:val="single" w:sz="6" w:space="0" w:color="000080"/>
+        <w:right w:val="single" w:sz="6" w:space="0" w:color="000080"/>
+        <w:insideH w:val="single" w:sz="6" w:space="0" w:color="000080"/>
+        <w:insideV w:val="single" w:sz="6" w:space="0" w:color="000080"/>
+      </w:tblBorders>
+      <w:tblCellMar>
+        <w:top w:w="0" w:type="dxa"/>
+        <w:left w:w="108" w:type="dxa"/>
+        <w:bottom w:w="0" w:type="dxa"/>
+        <w:right w:w="108" w:type="dxa"/>
+      </w:tblCellMar>
+    </w:tblPr>
+    <w:tcPr>
+      <w:shd w:val="clear" w:color="auto" w:fill="auto"/>
+    </w:tcPr>
+    <w:tblStylePr w:type="firstRow">
+      <w:rPr>
+        <w:b/>
+        <w:bCs/>
+        <w:color w:val="FFFFFF"/>
+      </w:rPr>
+      <w:tblPr/>
+      <w:tcPr>
+        <w:tcBorders>
+          <w:tl2br w:val="none" w:sz="0" w:space="0" w:color="auto"/>
+          <w:tr2bl w:val="none" w:sz="0" w:space="0" w:color="auto"/>
+        </w:tcBorders>
+        <w:shd w:val="solid" w:color="000080" w:fill="FFFFFF"/>
+      </w:tcPr>
+    </w:tblStylePr>
+    <w:tblStylePr w:type="lastRow">
+      <w:rPr>
+        <w:b/>
+        <w:bCs/>
+        <w:color w:val="auto"/>
+      </w:rPr>
+      <w:tblPr/>
+      <w:tcPr>
+        <w:tcBorders>
+          <w:tl2br w:val="none" w:sz="0" w:space="0" w:color="auto"/>
+          <w:tr2bl w:val="none" w:sz="0" w:space="0" w:color="auto"/>
+        </w:tcBorders>
+      </w:tcPr>
+    </w:tblStylePr>
+    <w:tblStylePr w:type="lastCol">
+      <w:rPr>
+        <w:b/>
+        <w:bCs/>
+        <w:color w:val="auto"/>
+      </w:rPr>
+      <w:tblPr/>
+      <w:tcPr>
+        <w:tcBorders>
+          <w:tl2br w:val="none" w:sz="0" w:space="0" w:color="auto"/>
+          <w:tr2bl w:val="none" w:sz="0" w:space="0" w:color="auto"/>
+        </w:tcBorders>
+      </w:tcPr>
+    </w:tblStylePr>
+  </w:style>
+  <w:style w:type="table" w:styleId="LightList-Accent1">
+    <w:name w:val="Light List Accent 1"/>
+    <w:basedOn w:val="TableNormal"/>
+    <w:uiPriority w:val="61"/>
+    <w:rsid w:val="0096421F"/>
+    <w:tblPr>
+      <w:tblStyleRowBandSize w:val="1"/>
+      <w:tblStyleColBandSize w:val="1"/>
+      <w:tblInd w:w="0" w:type="dxa"/>
+      <w:tblBorders>
+        <w:top w:val="single" w:sz="8" w:space="0" w:color="4F81BD" w:themeColor="accent1"/>
+        <w:left w:val="single" w:sz="8" w:space="0" w:color="4F81BD" w:themeColor="accent1"/>
+        <w:bottom w:val="single" w:sz="8" w:space="0" w:color="4F81BD" w:themeColor="accent1"/>
+        <w:right w:val="single" w:sz="8" w:space="0" w:color="4F81BD" w:themeColor="accent1"/>
+      </w:tblBorders>
+      <w:tblCellMar>
+        <w:top w:w="0" w:type="dxa"/>
+        <w:left w:w="108" w:type="dxa"/>
+        <w:bottom w:w="0" w:type="dxa"/>
+        <w:right w:w="108" w:type="dxa"/>
+      </w:tblCellMar>
     </w:tblPr>
     <w:tblStylePr w:type="firstRow">
       <w:pPr>
@@ -22226,7 +23404,7 @@
 </file>
 
 <file path=customXml/itemProps1.xml><?xml version="1.0" encoding="utf-8"?>
-<ds:datastoreItem xmlns:ds="http://schemas.openxmlformats.org/officeDocument/2006/customXml" ds:itemID="{B947BC43-6733-4C90-BC24-95575DBF589D}">
+<ds:datastoreItem xmlns:ds="http://schemas.openxmlformats.org/officeDocument/2006/customXml" ds:itemID="{588D2A6F-6F5F-EC4C-A9ED-57F9DE34C9E7}">
   <ds:schemaRefs>
     <ds:schemaRef ds:uri="http://schemas.openxmlformats.org/officeDocument/2006/bibliography"/>
   </ds:schemaRefs>

</xml_diff>

<commit_message>
Reviewed and added edits/comments
</commit_message>
<xml_diff>
--- a/documents/STIX_Report_Draft.docx
+++ b/documents/STIX_Report_Draft.docx
@@ -284,6 +284,17 @@
         </w:rPr>
         <w:t xml:space="preserve">, which gives context to a grouping of </w:t>
       </w:r>
+      <w:ins w:id="0" w:author="Author">
+        <w:r>
+          <w:rPr>
+            <w:i/>
+            <w:iCs/>
+            <w:sz w:val="23"/>
+            <w:szCs w:val="23"/>
+          </w:rPr>
+          <w:t xml:space="preserve">content specified using any of </w:t>
+        </w:r>
+      </w:ins>
       <w:r>
         <w:rPr>
           <w:i/>
@@ -599,7 +610,7 @@
         <w:footnoteReference w:id="3"/>
       </w:r>
     </w:p>
-    <w:bookmarkStart w:id="0" w:name="_Toc254248870" w:displacedByCustomXml="next"/>
+    <w:bookmarkStart w:id="1" w:name="_Toc254248870" w:displacedByCustomXml="next"/>
     <w:sdt>
       <w:sdtPr>
         <w:rPr>
@@ -616,7 +627,6 @@
           <w:docPartUnique/>
         </w:docPartObj>
       </w:sdtPr>
-      <w:sdtEndPr/>
       <w:sdtContent>
         <w:p>
           <w:pPr>
@@ -3596,10 +3606,10 @@
           <w:docGrid w:linePitch="360"/>
         </w:sectPr>
       </w:pPr>
-      <w:bookmarkStart w:id="1" w:name="_Ref389987355"/>
+      <w:bookmarkStart w:id="2" w:name="_Ref389987355"/>
     </w:p>
+    <w:bookmarkEnd w:id="2"/>
     <w:bookmarkEnd w:id="1"/>
-    <w:bookmarkEnd w:id="0"/>
     <w:p>
       <w:pPr>
         <w:pStyle w:val="Heading1"/>
@@ -3613,11 +3623,11 @@
       <w:pPr>
         <w:pStyle w:val="Heading1"/>
       </w:pPr>
-      <w:bookmarkStart w:id="2" w:name="_Toc421131695"/>
+      <w:bookmarkStart w:id="3" w:name="_Toc421131695"/>
       <w:r>
         <w:t>Introduction</w:t>
       </w:r>
-      <w:bookmarkEnd w:id="2"/>
+      <w:bookmarkEnd w:id="3"/>
     </w:p>
     <w:p>
       <w:pPr>
@@ -3681,7 +3691,20 @@
         <w:spacing w:after="240"/>
       </w:pPr>
       <w:r>
-        <w:t xml:space="preserve">As defined within the STIX language, a Report construct </w:t>
+        <w:t xml:space="preserve">As defined within the STIX language, </w:t>
+      </w:r>
+      <w:ins w:id="4" w:author="Author">
+        <w:r>
+          <w:t>the</w:t>
+        </w:r>
+      </w:ins>
+      <w:del w:id="5" w:author="Author">
+        <w:r>
+          <w:delText>a</w:delText>
+        </w:r>
+      </w:del>
+      <w:r>
+        <w:t xml:space="preserve"> Report construct </w:t>
       </w:r>
       <w:r>
         <w:t>defines a contextual wrapper for a grouping of STIX content</w:t>
@@ -3689,20 +3712,51 @@
       <w:r>
         <w:t xml:space="preserve">, which </w:t>
       </w:r>
-      <w:r>
-        <w:t>include</w:t>
-      </w:r>
-      <w:r>
-        <w:t>s</w:t>
-      </w:r>
-      <w:r>
-        <w:t xml:space="preserve"> sets of the other eight top-level constructs</w:t>
+      <w:ins w:id="6" w:author="Author">
+        <w:r>
+          <w:t>could include content specified using any</w:t>
+        </w:r>
+      </w:ins>
+      <w:del w:id="7" w:author="Author">
+        <w:r>
+          <w:delText>include</w:delText>
+        </w:r>
+        <w:r>
+          <w:delText>s</w:delText>
+        </w:r>
+        <w:r>
+          <w:delText xml:space="preserve"> sets</w:delText>
+        </w:r>
+      </w:del>
+      <w:r>
+        <w:t xml:space="preserve"> of the other eight top-level constructs</w:t>
       </w:r>
       <w:r>
         <w:t>,</w:t>
       </w:r>
       <w:r>
-        <w:t xml:space="preserve"> as well as other </w:t>
+        <w:t xml:space="preserve"> </w:t>
+      </w:r>
+      <w:del w:id="8" w:author="Author">
+        <w:r>
+          <w:delText>as well as</w:delText>
+        </w:r>
+      </w:del>
+      <w:ins w:id="9" w:author="Author">
+        <w:r>
+          <w:t>or</w:t>
+        </w:r>
+      </w:ins>
+      <w:r>
+        <w:t xml:space="preserve"> </w:t>
+      </w:r>
+      <w:ins w:id="10" w:author="Author">
+        <w:r>
+          <w:t xml:space="preserve">even </w:t>
+        </w:r>
+      </w:ins>
+      <w:r>
+        <w:t xml:space="preserve">other </w:t>
       </w:r>
       <w:r>
         <w:t xml:space="preserve">related </w:t>
@@ -3822,17 +3876,17 @@
       <w:pPr>
         <w:pStyle w:val="Heading2"/>
       </w:pPr>
-      <w:bookmarkStart w:id="3" w:name="_Ref421016762"/>
-      <w:bookmarkStart w:id="4" w:name="_Toc421131696"/>
-      <w:bookmarkStart w:id="5" w:name="_Ref394437867"/>
-      <w:bookmarkStart w:id="6" w:name="_Ref388860303"/>
-      <w:bookmarkStart w:id="7" w:name="_Toc389570601"/>
-      <w:bookmarkStart w:id="8" w:name="_Toc389581071"/>
+      <w:bookmarkStart w:id="11" w:name="_Ref421016762"/>
+      <w:bookmarkStart w:id="12" w:name="_Toc421131696"/>
+      <w:bookmarkStart w:id="13" w:name="_Ref394437867"/>
+      <w:bookmarkStart w:id="14" w:name="_Ref388860303"/>
+      <w:bookmarkStart w:id="15" w:name="_Toc389570601"/>
+      <w:bookmarkStart w:id="16" w:name="_Toc389581071"/>
       <w:r>
         <w:t>STIX Specification Documents</w:t>
       </w:r>
-      <w:bookmarkEnd w:id="3"/>
-      <w:bookmarkEnd w:id="4"/>
+      <w:bookmarkEnd w:id="11"/>
+      <w:bookmarkEnd w:id="12"/>
     </w:p>
     <w:p>
       <w:pPr>
@@ -4089,8 +4143,8 @@
           <w:sz w:val="24"/>
         </w:rPr>
       </w:pPr>
-      <w:bookmarkStart w:id="9" w:name="_Ref418508170"/>
-      <w:bookmarkStart w:id="10" w:name="_Ref390077491"/>
+      <w:bookmarkStart w:id="17" w:name="_Ref418508170"/>
+      <w:bookmarkStart w:id="18" w:name="_Ref390077491"/>
       <w:r>
         <w:rPr>
           <w:bCs w:val="0"/>
@@ -4201,7 +4255,7 @@
         </w:rPr>
         <w:fldChar w:fldCharType="end"/>
       </w:r>
-      <w:bookmarkEnd w:id="9"/>
+      <w:bookmarkEnd w:id="17"/>
       <w:r>
         <w:rPr>
           <w:b w:val="0"/>
@@ -4236,7 +4290,7 @@
         </w:rPr>
         <w:t xml:space="preserve"> specification documents</w:t>
       </w:r>
-      <w:bookmarkEnd w:id="10"/>
+      <w:bookmarkEnd w:id="18"/>
     </w:p>
     <w:p>
       <w:r>
@@ -4274,14 +4328,14 @@
       <w:pPr>
         <w:pStyle w:val="Heading2"/>
       </w:pPr>
-      <w:bookmarkStart w:id="11" w:name="_Ref418841646"/>
-      <w:bookmarkStart w:id="12" w:name="_Toc421131697"/>
+      <w:bookmarkStart w:id="19" w:name="_Ref418841646"/>
+      <w:bookmarkStart w:id="20" w:name="_Toc421131697"/>
       <w:r>
         <w:t>Document Conventions</w:t>
       </w:r>
-      <w:bookmarkEnd w:id="5"/>
-      <w:bookmarkEnd w:id="11"/>
-      <w:bookmarkEnd w:id="12"/>
+      <w:bookmarkEnd w:id="13"/>
+      <w:bookmarkEnd w:id="19"/>
+      <w:bookmarkEnd w:id="20"/>
     </w:p>
     <w:p>
       <w:r>
@@ -4292,9 +4346,9 @@
       <w:pPr>
         <w:pStyle w:val="Heading3"/>
       </w:pPr>
-      <w:bookmarkStart w:id="13" w:name="_Toc389570602"/>
-      <w:bookmarkStart w:id="14" w:name="_Toc389581072"/>
-      <w:bookmarkStart w:id="15" w:name="_Toc421131698"/>
+      <w:bookmarkStart w:id="21" w:name="_Toc389570602"/>
+      <w:bookmarkStart w:id="22" w:name="_Toc389581072"/>
+      <w:bookmarkStart w:id="23" w:name="_Toc421131698"/>
       <w:r>
         <w:t>Key</w:t>
       </w:r>
@@ -4304,9 +4358,9 @@
       <w:r>
         <w:t>ords</w:t>
       </w:r>
-      <w:bookmarkEnd w:id="13"/>
-      <w:bookmarkEnd w:id="14"/>
-      <w:bookmarkEnd w:id="15"/>
+      <w:bookmarkEnd w:id="21"/>
+      <w:bookmarkEnd w:id="22"/>
+      <w:bookmarkEnd w:id="23"/>
     </w:p>
     <w:p>
       <w:pPr>
@@ -4341,15 +4395,15 @@
       <w:pPr>
         <w:pStyle w:val="Heading3"/>
       </w:pPr>
-      <w:bookmarkStart w:id="16" w:name="_Toc389570603"/>
-      <w:bookmarkStart w:id="17" w:name="_Toc389581073"/>
-      <w:bookmarkStart w:id="18" w:name="_Toc421131699"/>
+      <w:bookmarkStart w:id="24" w:name="_Toc389570603"/>
+      <w:bookmarkStart w:id="25" w:name="_Toc389581073"/>
+      <w:bookmarkStart w:id="26" w:name="_Toc421131699"/>
       <w:r>
         <w:t>Fonts</w:t>
       </w:r>
-      <w:bookmarkEnd w:id="16"/>
-      <w:bookmarkEnd w:id="17"/>
-      <w:bookmarkEnd w:id="18"/>
+      <w:bookmarkEnd w:id="24"/>
+      <w:bookmarkEnd w:id="25"/>
+      <w:bookmarkEnd w:id="26"/>
     </w:p>
     <w:p>
       <w:pPr>
@@ -4628,8 +4682,8 @@
       <w:pPr>
         <w:pStyle w:val="Heading3"/>
       </w:pPr>
-      <w:bookmarkStart w:id="19" w:name="_Ref394486021"/>
-      <w:bookmarkStart w:id="20" w:name="_Toc421131700"/>
+      <w:bookmarkStart w:id="27" w:name="_Ref394486021"/>
+      <w:bookmarkStart w:id="28" w:name="_Toc421131700"/>
       <w:r>
         <w:lastRenderedPageBreak/>
         <w:t>UML Package</w:t>
@@ -4639,177 +4693,6 @@
       </w:r>
       <w:r>
         <w:t>s</w:t>
-      </w:r>
-      <w:bookmarkEnd w:id="19"/>
-      <w:bookmarkEnd w:id="20"/>
-    </w:p>
-    <w:p>
-      <w:pPr>
-        <w:spacing w:after="240"/>
-      </w:pPr>
-      <w:r>
-        <w:t xml:space="preserve">Each STIX data model is captured in a different UML package (e.g., Core package, Campaign package, etc.) where the packages together compose the full STIX UML model.  To refer to a particular class of a specific package, we use the format </w:t>
-      </w:r>
-      <w:r>
-        <w:rPr>
-          <w:rFonts w:ascii="Courier New" w:hAnsi="Courier New" w:cs="Courier New"/>
-          <w:sz w:val="22"/>
-        </w:rPr>
-        <w:t>package_prefix:class</w:t>
-      </w:r>
-      <w:r>
-        <w:t xml:space="preserve">, where </w:t>
-      </w:r>
-      <w:r>
-        <w:rPr>
-          <w:rFonts w:ascii="Courier New" w:hAnsi="Courier New" w:cs="Courier New"/>
-          <w:sz w:val="22"/>
-        </w:rPr>
-        <w:t>package_prefix</w:t>
-      </w:r>
-      <w:r>
-        <w:rPr>
-          <w:sz w:val="22"/>
-        </w:rPr>
-        <w:t xml:space="preserve"> </w:t>
-      </w:r>
-      <w:r>
-        <w:t xml:space="preserve">corresponds to the appropriate UML package. </w:t>
-      </w:r>
-      <w:r>
-        <w:t xml:space="preserve">The </w:t>
-      </w:r>
-      <w:r>
-        <w:t xml:space="preserve">STIX </w:t>
-      </w:r>
-      <w:r>
-        <w:t>1.2</w:t>
-      </w:r>
-      <w:r>
-        <w:t xml:space="preserve"> Specification</w:t>
-      </w:r>
-      <w:r>
-        <w:t xml:space="preserve"> Overview document [STIX</w:t>
-      </w:r>
-      <w:r>
-        <w:rPr>
-          <w:vertAlign w:val="subscript"/>
-        </w:rPr>
-        <w:t>O</w:t>
-      </w:r>
-      <w:r>
-        <w:t xml:space="preserve">] contains a list of the packages used by the </w:t>
-      </w:r>
-      <w:r>
-        <w:t>Report</w:t>
-      </w:r>
-      <w:r>
-        <w:t xml:space="preserve"> </w:t>
-      </w:r>
-      <w:r>
-        <w:t>data model, along with the associated prefix notation</w:t>
-      </w:r>
-      <w:r>
-        <w:t>s</w:t>
-      </w:r>
-      <w:r>
-        <w:t>, description</w:t>
-      </w:r>
-      <w:r>
-        <w:t>s</w:t>
-      </w:r>
-      <w:r>
-        <w:t>, example</w:t>
-      </w:r>
-      <w:r>
-        <w:t>s</w:t>
-      </w:r>
-      <w:r>
-        <w:t xml:space="preserve">. </w:t>
-      </w:r>
-    </w:p>
-    <w:p>
-      <w:r>
-        <w:t xml:space="preserve">Note that in this specification document, we do not explicitly specify the package prefix for any classes that originate from the </w:t>
-      </w:r>
-      <w:r>
-        <w:t>Report</w:t>
-      </w:r>
-      <w:r>
-        <w:t xml:space="preserve"> </w:t>
-      </w:r>
-      <w:r>
-        <w:t xml:space="preserve">data model.  </w:t>
-      </w:r>
-      <w:r>
-        <w:t xml:space="preserve">  </w:t>
-      </w:r>
-    </w:p>
-    <w:p>
-      <w:pPr>
-        <w:pStyle w:val="Heading3"/>
-      </w:pPr>
-      <w:bookmarkStart w:id="21" w:name="_Toc389570605"/>
-      <w:bookmarkStart w:id="22" w:name="_Toc389581075"/>
-      <w:bookmarkStart w:id="23" w:name="_Toc421131701"/>
-      <w:r>
-        <w:t>UML Diagrams</w:t>
-      </w:r>
-      <w:bookmarkEnd w:id="21"/>
-      <w:bookmarkEnd w:id="22"/>
-      <w:bookmarkEnd w:id="23"/>
-    </w:p>
-    <w:p>
-      <w:pPr>
-        <w:spacing w:after="240"/>
-      </w:pPr>
-      <w:bookmarkStart w:id="24" w:name="_Toc389570606"/>
-      <w:bookmarkStart w:id="25" w:name="_Toc389581076"/>
-      <w:bookmarkStart w:id="26" w:name="_Ref394436861"/>
-      <w:r>
-        <w:t xml:space="preserve">This specification makes use of UML diagrams to visually depict relationships between STIX Language constructs. Note that the diagrams have been extracted directly from the full UML model for STIX; they have not been constructed purely for inclusion in the specification documents.  Typically, diagrams are included for the primary class of a data model, and for any other class where the visualization of its relationships between other classes would be useful.  </w:t>
-      </w:r>
-      <w:r>
-        <w:t>This implies that there will be very few diagrams for classes whose only properties are either a data type or a class from the STIX Common data model</w:t>
-      </w:r>
-      <w:r>
-        <w:t xml:space="preserve">.  Other diagrams that are included </w:t>
-      </w:r>
-      <w:r>
-        <w:t>correspond to</w:t>
-      </w:r>
-      <w:r>
-        <w:t xml:space="preserve"> classes that specialize a superclass</w:t>
-      </w:r>
-      <w:r>
-        <w:t xml:space="preserve"> and </w:t>
-      </w:r>
-      <w:r>
-        <w:t>abstract or generalized classes that are extended by one or more subclasses.</w:t>
-      </w:r>
-    </w:p>
-    <w:p>
-      <w:pPr>
-        <w:spacing w:after="240"/>
-      </w:pPr>
-      <w:r>
-        <w:t xml:space="preserve">In UML diagrams, classes are often presented with their attributes elided, to avoid clutter.  The fully described class can usually be found in a related diagram.  A class presented with an empty section at the bottom </w:t>
-      </w:r>
-      <w:r>
-        <w:t>of the icon indicates that there are no attributes other than those that are visualized using associations</w:t>
-      </w:r>
-      <w:r>
-        <w:t>.</w:t>
-      </w:r>
-    </w:p>
-    <w:p>
-      <w:pPr>
-        <w:pStyle w:val="Heading4"/>
-      </w:pPr>
-      <w:bookmarkStart w:id="27" w:name="_Toc398242026"/>
-      <w:bookmarkStart w:id="28" w:name="_Toc421131702"/>
-      <w:r>
-        <w:t>Class Properties</w:t>
       </w:r>
       <w:bookmarkEnd w:id="27"/>
       <w:bookmarkEnd w:id="28"/>
@@ -4819,23 +4702,194 @@
         <w:spacing w:after="240"/>
       </w:pPr>
       <w:r>
-        <w:t>Generally, a class property can be shown in a UML diagram as either an attribute or an association (i.e., the distinction between attributes and associations is somewhat subjective).  In order to make the size of UML diagrams in the specifications manageable, we have chosen to capture most properties as attributes and to capture only higher level properties as associations, especially in the main top-level component diagrams. In particular, we will always capture properties of UML data types as attributes.  For example, properties of a class that are identifiers, titles, and timestamps will be represented as attributes.</w:t>
-      </w:r>
-      <w:r>
-        <w:t xml:space="preserve">  </w:t>
+        <w:t xml:space="preserve">Each STIX data model is captured in a different UML package (e.g., Core package, Campaign package, etc.) where the packages together compose the full STIX UML model.  To refer to a particular class of a specific package, we use the format </w:t>
+      </w:r>
+      <w:r>
+        <w:rPr>
+          <w:rFonts w:ascii="Courier New" w:hAnsi="Courier New" w:cs="Courier New"/>
+          <w:sz w:val="22"/>
+        </w:rPr>
+        <w:t>package_prefix:class</w:t>
+      </w:r>
+      <w:r>
+        <w:t xml:space="preserve">, where </w:t>
+      </w:r>
+      <w:r>
+        <w:rPr>
+          <w:rFonts w:ascii="Courier New" w:hAnsi="Courier New" w:cs="Courier New"/>
+          <w:sz w:val="22"/>
+        </w:rPr>
+        <w:t>package_prefix</w:t>
+      </w:r>
+      <w:r>
+        <w:rPr>
+          <w:sz w:val="22"/>
+        </w:rPr>
+        <w:t xml:space="preserve"> </w:t>
+      </w:r>
+      <w:r>
+        <w:t xml:space="preserve">corresponds to the appropriate UML package. </w:t>
+      </w:r>
+      <w:r>
+        <w:t xml:space="preserve">The </w:t>
+      </w:r>
+      <w:r>
+        <w:t xml:space="preserve">STIX </w:t>
+      </w:r>
+      <w:r>
+        <w:t>1.2</w:t>
+      </w:r>
+      <w:r>
+        <w:t xml:space="preserve"> Specification</w:t>
+      </w:r>
+      <w:r>
+        <w:t xml:space="preserve"> Overview document [STIX</w:t>
+      </w:r>
+      <w:r>
+        <w:rPr>
+          <w:vertAlign w:val="subscript"/>
+        </w:rPr>
+        <w:t>O</w:t>
+      </w:r>
+      <w:r>
+        <w:t xml:space="preserve">] contains a list of the packages used by the </w:t>
+      </w:r>
+      <w:r>
+        <w:t>Report</w:t>
+      </w:r>
+      <w:r>
+        <w:t xml:space="preserve"> </w:t>
+      </w:r>
+      <w:r>
+        <w:t>data model, along with the associated prefix notation</w:t>
+      </w:r>
+      <w:r>
+        <w:t>s</w:t>
+      </w:r>
+      <w:r>
+        <w:t>, description</w:t>
+      </w:r>
+      <w:r>
+        <w:t>s</w:t>
+      </w:r>
+      <w:r>
+        <w:t>, example</w:t>
+      </w:r>
+      <w:r>
+        <w:t>s</w:t>
+      </w:r>
+      <w:r>
+        <w:t xml:space="preserve">. </w:t>
       </w:r>
     </w:p>
     <w:p>
-      <w:pPr>
-        <w:pStyle w:val="Heading4"/>
-      </w:pPr>
-      <w:bookmarkStart w:id="29" w:name="_Toc398242027"/>
-      <w:bookmarkStart w:id="30" w:name="_Toc421131703"/>
-      <w:r>
-        <w:t>Diagram Icons and Arrow Types</w:t>
+      <w:r>
+        <w:t xml:space="preserve">Note that in this specification document, we do not explicitly specify the package prefix for any classes that originate from the </w:t>
+      </w:r>
+      <w:r>
+        <w:t>Report</w:t>
+      </w:r>
+      <w:r>
+        <w:t xml:space="preserve"> </w:t>
+      </w:r>
+      <w:r>
+        <w:t xml:space="preserve">data model.  </w:t>
+      </w:r>
+      <w:r>
+        <w:t xml:space="preserve">  </w:t>
+      </w:r>
+    </w:p>
+    <w:p>
+      <w:pPr>
+        <w:pStyle w:val="Heading3"/>
+      </w:pPr>
+      <w:bookmarkStart w:id="29" w:name="_Toc389570605"/>
+      <w:bookmarkStart w:id="30" w:name="_Toc389581075"/>
+      <w:bookmarkStart w:id="31" w:name="_Toc421131701"/>
+      <w:r>
+        <w:t>UML Diagrams</w:t>
       </w:r>
       <w:bookmarkEnd w:id="29"/>
       <w:bookmarkEnd w:id="30"/>
+      <w:bookmarkEnd w:id="31"/>
+    </w:p>
+    <w:p>
+      <w:pPr>
+        <w:spacing w:after="240"/>
+      </w:pPr>
+      <w:bookmarkStart w:id="32" w:name="_Toc389570606"/>
+      <w:bookmarkStart w:id="33" w:name="_Toc389581076"/>
+      <w:bookmarkStart w:id="34" w:name="_Ref394436861"/>
+      <w:r>
+        <w:t xml:space="preserve">This specification makes use of UML diagrams to visually depict relationships between STIX Language constructs. Note that the diagrams have been extracted directly from the full UML model for STIX; they have not been constructed purely for inclusion in the specification documents.  Typically, diagrams are included for the primary class of a data model, and for any other class where the visualization of its relationships between other classes would be useful.  </w:t>
+      </w:r>
+      <w:r>
+        <w:t>This implies that there will be very few diagrams for classes whose only properties are either a data type or a class from the STIX Common data model</w:t>
+      </w:r>
+      <w:r>
+        <w:t xml:space="preserve">.  Other diagrams that are included </w:t>
+      </w:r>
+      <w:r>
+        <w:t>correspond to</w:t>
+      </w:r>
+      <w:r>
+        <w:t xml:space="preserve"> classes that specialize a superclass</w:t>
+      </w:r>
+      <w:r>
+        <w:t xml:space="preserve"> and </w:t>
+      </w:r>
+      <w:r>
+        <w:t>abstract or generalized classes that are extended by one or more subclasses.</w:t>
+      </w:r>
+    </w:p>
+    <w:p>
+      <w:pPr>
+        <w:spacing w:after="240"/>
+      </w:pPr>
+      <w:r>
+        <w:t xml:space="preserve">In UML diagrams, classes are often presented with their attributes elided, to avoid clutter.  The fully described class can usually be found in a related diagram.  A class presented with an empty section at the bottom </w:t>
+      </w:r>
+      <w:r>
+        <w:t>of the icon indicates that there are no attributes other than those that are visualized using associations</w:t>
+      </w:r>
+      <w:r>
+        <w:t>.</w:t>
+      </w:r>
+    </w:p>
+    <w:p>
+      <w:pPr>
+        <w:pStyle w:val="Heading4"/>
+      </w:pPr>
+      <w:bookmarkStart w:id="35" w:name="_Toc398242026"/>
+      <w:bookmarkStart w:id="36" w:name="_Toc421131702"/>
+      <w:r>
+        <w:t>Class Properties</w:t>
+      </w:r>
+      <w:bookmarkEnd w:id="35"/>
+      <w:bookmarkEnd w:id="36"/>
+    </w:p>
+    <w:p>
+      <w:pPr>
+        <w:spacing w:after="240"/>
+      </w:pPr>
+      <w:r>
+        <w:t>Generally, a class property can be shown in a UML diagram as either an attribute or an association (i.e., the distinction between attributes and associations is somewhat subjective).  In order to make the size of UML diagrams in the specifications manageable, we have chosen to capture most properties as attributes and to capture only higher level properties as associations, especially in the main top-level component diagrams. In particular, we will always capture properties of UML data types as attributes.  For example, properties of a class that are identifiers, titles, and timestamps will be represented as attributes.</w:t>
+      </w:r>
+      <w:r>
+        <w:t xml:space="preserve">  </w:t>
+      </w:r>
+    </w:p>
+    <w:p>
+      <w:pPr>
+        <w:pStyle w:val="Heading4"/>
+      </w:pPr>
+      <w:bookmarkStart w:id="37" w:name="_Toc398242027"/>
+      <w:bookmarkStart w:id="38" w:name="_Toc421131703"/>
+      <w:r>
+        <w:t>Diagram Icons and Arrow Types</w:t>
+      </w:r>
+      <w:bookmarkEnd w:id="37"/>
+      <w:bookmarkEnd w:id="38"/>
     </w:p>
     <w:p>
       <w:pPr>
@@ -4914,9 +4968,9 @@
           <w:sz w:val="24"/>
         </w:rPr>
       </w:pPr>
-      <w:bookmarkStart w:id="31" w:name="_Ref397637630"/>
-      <w:bookmarkStart w:id="32" w:name="_Ref418508342"/>
-      <w:bookmarkEnd w:id="31"/>
+      <w:bookmarkStart w:id="39" w:name="_Ref397637630"/>
+      <w:bookmarkStart w:id="40" w:name="_Ref418508342"/>
+      <w:bookmarkEnd w:id="39"/>
       <w:r>
         <w:rPr>
           <w:color w:val="auto"/>
@@ -5003,7 +5057,7 @@
         </w:rPr>
         <w:fldChar w:fldCharType="end"/>
       </w:r>
-      <w:bookmarkEnd w:id="32"/>
+      <w:bookmarkEnd w:id="40"/>
       <w:r>
         <w:rPr>
           <w:color w:val="auto"/>
@@ -5263,7 +5317,7 @@
                   <v:path o:extrusionok="f" gradientshapeok="t" o:connecttype="rect"/>
                   <o:lock v:ext="edit" aspectratio="t"/>
                 </v:shapetype>
-                <v:shape id="_x0000_i1025" type="#_x0000_t75" style="width:22pt;height:22pt">
+                <v:shape id="_x0000_i1025" type="#_x0000_t75" style="width:22.4pt;height:22.4pt">
                   <v:imagedata r:id="rId21" o:title=""/>
                 </v:shape>
               </w:pict>
@@ -5431,7 +5485,7 @@
             </w:pPr>
             <w:r>
               <w:pict w14:anchorId="3E0F41B4">
-                <v:shape id="_x0000_i1026" type="#_x0000_t75" style="width:14pt;height:14pt">
+                <v:shape id="_x0000_i1026" type="#_x0000_t75" style="width:14.4pt;height:14.4pt">
                   <v:imagedata r:id="rId23" o:title=""/>
                 </v:shape>
               </w:pict>
@@ -5488,7 +5542,7 @@
             </w:pPr>
             <w:r>
               <w:pict w14:anchorId="36EC863D">
-                <v:shape id="_x0000_i1027" type="#_x0000_t75" style="width:14pt;height:14pt">
+                <v:shape id="_x0000_i1027" type="#_x0000_t75" style="width:14.4pt;height:14.4pt">
                   <v:imagedata r:id="rId24" o:title=""/>
                 </v:shape>
               </w:pict>
@@ -5680,7 +5734,7 @@
                 <w:color w:val="000000" w:themeColor="text1"/>
               </w:rPr>
               <w:pict w14:anchorId="5B2A2FFA">
-                <v:shape id="_x0000_i1028" type="#_x0000_t75" style="width:58pt;height:36pt">
+                <v:shape id="_x0000_i1028" type="#_x0000_t75" style="width:58.4pt;height:36pt">
                   <v:imagedata r:id="rId25" o:title=""/>
                 </v:shape>
               </w:pict>
@@ -5720,15 +5774,15 @@
       <w:pPr>
         <w:pStyle w:val="Heading4"/>
       </w:pPr>
-      <w:bookmarkStart w:id="33" w:name="_Ref397935245"/>
-      <w:bookmarkStart w:id="34" w:name="_Toc398242028"/>
-      <w:bookmarkStart w:id="35" w:name="_Toc421131704"/>
+      <w:bookmarkStart w:id="41" w:name="_Ref397935245"/>
+      <w:bookmarkStart w:id="42" w:name="_Toc398242028"/>
+      <w:bookmarkStart w:id="43" w:name="_Toc421131704"/>
       <w:r>
         <w:t>Color Coding</w:t>
       </w:r>
-      <w:bookmarkEnd w:id="33"/>
-      <w:bookmarkEnd w:id="34"/>
-      <w:bookmarkEnd w:id="35"/>
+      <w:bookmarkEnd w:id="41"/>
+      <w:bookmarkEnd w:id="42"/>
+      <w:bookmarkEnd w:id="43"/>
     </w:p>
     <w:p>
       <w:pPr>
@@ -5847,7 +5901,8 @@
           <w:sz w:val="24"/>
         </w:rPr>
       </w:pPr>
-      <w:bookmarkStart w:id="36" w:name="_Ref418508211"/>
+      <w:bookmarkStart w:id="44" w:name="_Ref418508211"/>
+      <w:commentRangeStart w:id="45"/>
       <w:r>
         <w:rPr>
           <w:bCs w:val="0"/>
@@ -5958,7 +6013,7 @@
         </w:rPr>
         <w:fldChar w:fldCharType="end"/>
       </w:r>
-      <w:bookmarkEnd w:id="36"/>
+      <w:bookmarkEnd w:id="44"/>
       <w:r>
         <w:rPr>
           <w:b w:val="0"/>
@@ -5977,25 +6032,35 @@
         </w:rPr>
         <w:t>model color coding</w:t>
       </w:r>
+      <w:commentRangeEnd w:id="45"/>
+      <w:r>
+        <w:rPr>
+          <w:rStyle w:val="CommentReference"/>
+          <w:b w:val="0"/>
+          <w:bCs w:val="0"/>
+          <w:color w:val="auto"/>
+        </w:rPr>
+        <w:commentReference w:id="45"/>
+      </w:r>
     </w:p>
     <w:p>
       <w:pPr>
         <w:pStyle w:val="Heading3"/>
       </w:pPr>
-      <w:bookmarkStart w:id="37" w:name="_Toc421131705"/>
+      <w:bookmarkStart w:id="46" w:name="_Toc421131705"/>
       <w:r>
         <w:t>Property Table Notation</w:t>
       </w:r>
-      <w:bookmarkEnd w:id="24"/>
-      <w:bookmarkEnd w:id="25"/>
-      <w:bookmarkEnd w:id="26"/>
-      <w:bookmarkEnd w:id="37"/>
+      <w:bookmarkEnd w:id="32"/>
+      <w:bookmarkEnd w:id="33"/>
+      <w:bookmarkEnd w:id="34"/>
+      <w:bookmarkEnd w:id="46"/>
     </w:p>
     <w:p>
       <w:pPr>
         <w:spacing w:after="240"/>
       </w:pPr>
-      <w:bookmarkStart w:id="38" w:name="_Ref394327838"/>
+      <w:bookmarkStart w:id="47" w:name="_Ref394327838"/>
       <w:r>
         <w:t xml:space="preserve">Throughout Section </w:t>
       </w:r>
@@ -6137,15 +6202,15 @@
       <w:pPr>
         <w:pStyle w:val="Heading3"/>
       </w:pPr>
-      <w:bookmarkStart w:id="39" w:name="_Toc412634016"/>
-      <w:bookmarkStart w:id="40" w:name="_Toc413938730"/>
-      <w:bookmarkStart w:id="41" w:name="_Toc421131706"/>
+      <w:bookmarkStart w:id="48" w:name="_Toc412634016"/>
+      <w:bookmarkStart w:id="49" w:name="_Toc413938730"/>
+      <w:bookmarkStart w:id="50" w:name="_Toc421131706"/>
       <w:r>
         <w:t>Property and Class Descriptions</w:t>
       </w:r>
-      <w:bookmarkEnd w:id="39"/>
-      <w:bookmarkEnd w:id="40"/>
-      <w:bookmarkEnd w:id="41"/>
+      <w:bookmarkEnd w:id="48"/>
+      <w:bookmarkEnd w:id="49"/>
+      <w:bookmarkEnd w:id="50"/>
     </w:p>
     <w:p>
       <w:pPr>
@@ -6604,9 +6669,9 @@
           <w:szCs w:val="22"/>
         </w:rPr>
       </w:pPr>
-      <w:bookmarkStart w:id="42" w:name="_Ref415173680"/>
-      <w:bookmarkEnd w:id="38"/>
-      <w:bookmarkEnd w:id="42"/>
+      <w:bookmarkStart w:id="51" w:name="_Ref415173680"/>
+      <w:bookmarkEnd w:id="47"/>
+      <w:bookmarkEnd w:id="51"/>
     </w:p>
     <w:p>
       <w:pPr>
@@ -6619,11 +6684,11 @@
           <w:szCs w:val="32"/>
         </w:rPr>
       </w:pPr>
-      <w:bookmarkStart w:id="43" w:name="_Ref389860108"/>
-      <w:bookmarkStart w:id="44" w:name="_Ref391367621"/>
-      <w:bookmarkEnd w:id="6"/>
-      <w:bookmarkEnd w:id="7"/>
-      <w:bookmarkEnd w:id="8"/>
+      <w:bookmarkStart w:id="52" w:name="_Ref389860108"/>
+      <w:bookmarkStart w:id="53" w:name="_Ref391367621"/>
+      <w:bookmarkEnd w:id="14"/>
+      <w:bookmarkEnd w:id="15"/>
+      <w:bookmarkEnd w:id="16"/>
       <w:r>
         <w:br w:type="page"/>
       </w:r>
@@ -6632,15 +6697,15 @@
       <w:pPr>
         <w:pStyle w:val="Heading1"/>
       </w:pPr>
-      <w:bookmarkStart w:id="45" w:name="_Ref415173696"/>
-      <w:bookmarkStart w:id="46" w:name="_Toc421131707"/>
-      <w:bookmarkStart w:id="47" w:name="_Ref395082039"/>
+      <w:bookmarkStart w:id="54" w:name="_Ref415173696"/>
+      <w:bookmarkStart w:id="55" w:name="_Toc421131707"/>
+      <w:bookmarkStart w:id="56" w:name="_Ref395082039"/>
       <w:r>
         <w:lastRenderedPageBreak/>
         <w:t>Background Information</w:t>
       </w:r>
-      <w:bookmarkEnd w:id="45"/>
-      <w:bookmarkEnd w:id="46"/>
+      <w:bookmarkEnd w:id="54"/>
+      <w:bookmarkEnd w:id="55"/>
     </w:p>
     <w:p>
       <w:pPr>
@@ -6688,12 +6753,12 @@
       <w:r>
         <w:t>.</w:t>
       </w:r>
-      <w:bookmarkStart w:id="48" w:name="_Ref396987956"/>
-      <w:bookmarkStart w:id="49" w:name="_Ref390076669"/>
-      <w:bookmarkStart w:id="50" w:name="_Ref391372260"/>
-      <w:bookmarkEnd w:id="43"/>
-      <w:bookmarkEnd w:id="44"/>
-      <w:bookmarkEnd w:id="47"/>
+      <w:bookmarkStart w:id="57" w:name="_Ref396987956"/>
+      <w:bookmarkStart w:id="58" w:name="_Ref390076669"/>
+      <w:bookmarkStart w:id="59" w:name="_Ref391372260"/>
+      <w:bookmarkEnd w:id="52"/>
+      <w:bookmarkEnd w:id="53"/>
+      <w:bookmarkEnd w:id="56"/>
     </w:p>
     <w:p>
       <w:pPr>
@@ -6824,7 +6889,7 @@
                     <pic:cNvPicPr/>
                   </pic:nvPicPr>
                   <pic:blipFill rotWithShape="1">
-                    <a:blip r:embed="rId27">
+                    <a:blip r:embed="rId28">
                       <a:extLst>
                         <a:ext uri="{28A0092B-C50C-407E-A947-70E740481C1C}">
                           <a14:useLocalDpi xmlns:a14="http://schemas.microsoft.com/office/drawing/2010/main" val="0"/>
@@ -6869,7 +6934,8 @@
           <w:szCs w:val="24"/>
         </w:rPr>
       </w:pPr>
-      <w:bookmarkStart w:id="51" w:name="_Ref417294800"/>
+      <w:bookmarkStart w:id="60" w:name="_Ref417294800"/>
+      <w:commentRangeStart w:id="61"/>
       <w:r>
         <w:rPr>
           <w:color w:val="auto"/>
@@ -6968,7 +7034,7 @@
         </w:rPr>
         <w:fldChar w:fldCharType="end"/>
       </w:r>
-      <w:bookmarkEnd w:id="51"/>
+      <w:bookmarkEnd w:id="60"/>
       <w:r>
         <w:rPr>
           <w:color w:val="auto"/>
@@ -6985,13 +7051,24 @@
           <w:szCs w:val="24"/>
         </w:rPr>
         <w:t>A Report</w:t>
+      </w:r>
+      <w:commentRangeEnd w:id="61"/>
+      <w:r>
+        <w:rPr>
+          <w:rStyle w:val="CommentReference"/>
+          <w:b w:val="0"/>
+          <w:bCs w:val="0"/>
+          <w:color w:val="auto"/>
+        </w:rPr>
+        <w:commentReference w:id="61"/>
       </w:r>
     </w:p>
     <w:p>
       <w:pPr>
         <w:spacing w:after="240"/>
       </w:pPr>
-      <w:commentRangeStart w:id="52"/>
+      <w:commentRangeStart w:id="62"/>
+      <w:commentRangeStart w:id="63"/>
       <w:r>
         <w:t xml:space="preserve">Because a Report is not simply a container, there is an </w:t>
       </w:r>
@@ -7061,29 +7138,36 @@
       <w:r>
         <w:t xml:space="preserve">. </w:t>
       </w:r>
-      <w:commentRangeEnd w:id="52"/>
+      <w:commentRangeEnd w:id="62"/>
       <w:r>
         <w:rPr>
           <w:rStyle w:val="CommentReference"/>
         </w:rPr>
-        <w:commentReference w:id="52"/>
+        <w:commentReference w:id="62"/>
+      </w:r>
+      <w:commentRangeEnd w:id="63"/>
+      <w:r>
+        <w:rPr>
+          <w:rStyle w:val="CommentReference"/>
+        </w:rPr>
+        <w:commentReference w:id="63"/>
       </w:r>
     </w:p>
     <w:p>
       <w:pPr>
         <w:pStyle w:val="Heading2"/>
       </w:pPr>
-      <w:bookmarkStart w:id="53" w:name="_Ref397948143"/>
-      <w:bookmarkStart w:id="54" w:name="_Toc416005584"/>
-      <w:bookmarkStart w:id="55" w:name="_Toc420660199"/>
-      <w:bookmarkStart w:id="56" w:name="_Toc421131708"/>
+      <w:bookmarkStart w:id="64" w:name="_Ref397948143"/>
+      <w:bookmarkStart w:id="65" w:name="_Toc416005584"/>
+      <w:bookmarkStart w:id="66" w:name="_Toc420660199"/>
+      <w:bookmarkStart w:id="67" w:name="_Toc421131708"/>
       <w:r>
         <w:t>Component Data Models</w:t>
       </w:r>
-      <w:bookmarkEnd w:id="53"/>
-      <w:bookmarkEnd w:id="54"/>
-      <w:bookmarkEnd w:id="55"/>
-      <w:bookmarkEnd w:id="56"/>
+      <w:bookmarkEnd w:id="64"/>
+      <w:bookmarkEnd w:id="65"/>
+      <w:bookmarkEnd w:id="66"/>
+      <w:bookmarkEnd w:id="67"/>
     </w:p>
     <w:p>
       <w:pPr>
@@ -7110,16 +7194,16 @@
       <w:pPr>
         <w:pStyle w:val="Heading3"/>
       </w:pPr>
-      <w:bookmarkStart w:id="57" w:name="_Toc416005585"/>
-      <w:bookmarkStart w:id="58" w:name="_Toc420660200"/>
-      <w:bookmarkStart w:id="59" w:name="_Toc421131709"/>
+      <w:bookmarkStart w:id="68" w:name="_Toc416005585"/>
+      <w:bookmarkStart w:id="69" w:name="_Toc420660200"/>
+      <w:bookmarkStart w:id="70" w:name="_Toc421131709"/>
       <w:r>
         <w:lastRenderedPageBreak/>
         <w:t>Observable</w:t>
       </w:r>
-      <w:bookmarkEnd w:id="57"/>
-      <w:bookmarkEnd w:id="58"/>
-      <w:bookmarkEnd w:id="59"/>
+      <w:bookmarkEnd w:id="68"/>
+      <w:bookmarkEnd w:id="69"/>
+      <w:bookmarkEnd w:id="70"/>
     </w:p>
     <w:p>
       <w:pPr>
@@ -7178,15 +7262,15 @@
       <w:pPr>
         <w:pStyle w:val="Heading3"/>
       </w:pPr>
-      <w:bookmarkStart w:id="60" w:name="_Toc416005586"/>
-      <w:bookmarkStart w:id="61" w:name="_Toc420660201"/>
-      <w:bookmarkStart w:id="62" w:name="_Toc421131710"/>
+      <w:bookmarkStart w:id="71" w:name="_Toc416005586"/>
+      <w:bookmarkStart w:id="72" w:name="_Toc420660201"/>
+      <w:bookmarkStart w:id="73" w:name="_Toc421131710"/>
       <w:r>
         <w:t>Indicator</w:t>
       </w:r>
-      <w:bookmarkEnd w:id="60"/>
-      <w:bookmarkEnd w:id="61"/>
-      <w:bookmarkEnd w:id="62"/>
+      <w:bookmarkEnd w:id="71"/>
+      <w:bookmarkEnd w:id="72"/>
+      <w:bookmarkEnd w:id="73"/>
     </w:p>
     <w:p>
       <w:pPr>
@@ -7224,15 +7308,15 @@
       <w:pPr>
         <w:pStyle w:val="Heading3"/>
       </w:pPr>
-      <w:bookmarkStart w:id="63" w:name="_Toc416005587"/>
-      <w:bookmarkStart w:id="64" w:name="_Toc420660202"/>
-      <w:bookmarkStart w:id="65" w:name="_Toc421131711"/>
+      <w:bookmarkStart w:id="74" w:name="_Toc416005587"/>
+      <w:bookmarkStart w:id="75" w:name="_Toc420660202"/>
+      <w:bookmarkStart w:id="76" w:name="_Toc421131711"/>
       <w:r>
         <w:t>Incident</w:t>
       </w:r>
-      <w:bookmarkEnd w:id="63"/>
-      <w:bookmarkEnd w:id="64"/>
-      <w:bookmarkEnd w:id="65"/>
+      <w:bookmarkEnd w:id="74"/>
+      <w:bookmarkEnd w:id="75"/>
+      <w:bookmarkEnd w:id="76"/>
     </w:p>
     <w:p>
       <w:pPr>
@@ -7255,15 +7339,15 @@
       <w:pPr>
         <w:pStyle w:val="Heading3"/>
       </w:pPr>
-      <w:bookmarkStart w:id="66" w:name="_Toc416005588"/>
-      <w:bookmarkStart w:id="67" w:name="_Toc420660203"/>
-      <w:bookmarkStart w:id="68" w:name="_Toc421131712"/>
+      <w:bookmarkStart w:id="77" w:name="_Toc416005588"/>
+      <w:bookmarkStart w:id="78" w:name="_Toc420660203"/>
+      <w:bookmarkStart w:id="79" w:name="_Toc421131712"/>
       <w:r>
         <w:t>Tactics, Techniques and Procedures (TTP)</w:t>
       </w:r>
-      <w:bookmarkEnd w:id="66"/>
-      <w:bookmarkEnd w:id="67"/>
-      <w:bookmarkEnd w:id="68"/>
+      <w:bookmarkEnd w:id="77"/>
+      <w:bookmarkEnd w:id="78"/>
+      <w:bookmarkEnd w:id="79"/>
     </w:p>
     <w:p>
       <w:pPr>
@@ -7286,15 +7370,15 @@
       <w:pPr>
         <w:pStyle w:val="Heading3"/>
       </w:pPr>
-      <w:bookmarkStart w:id="69" w:name="_Toc416005589"/>
-      <w:bookmarkStart w:id="70" w:name="_Toc420660204"/>
-      <w:bookmarkStart w:id="71" w:name="_Toc421131713"/>
+      <w:bookmarkStart w:id="80" w:name="_Toc416005589"/>
+      <w:bookmarkStart w:id="81" w:name="_Toc420660204"/>
+      <w:bookmarkStart w:id="82" w:name="_Toc421131713"/>
       <w:r>
         <w:t>Campaign</w:t>
       </w:r>
-      <w:bookmarkEnd w:id="69"/>
-      <w:bookmarkEnd w:id="70"/>
-      <w:bookmarkEnd w:id="71"/>
+      <w:bookmarkEnd w:id="80"/>
+      <w:bookmarkEnd w:id="81"/>
+      <w:bookmarkEnd w:id="82"/>
     </w:p>
     <w:p>
       <w:pPr>
@@ -7325,15 +7409,15 @@
       <w:pPr>
         <w:pStyle w:val="Heading3"/>
       </w:pPr>
-      <w:bookmarkStart w:id="72" w:name="_Toc416005590"/>
-      <w:bookmarkStart w:id="73" w:name="_Toc420660205"/>
-      <w:bookmarkStart w:id="74" w:name="_Toc421131714"/>
+      <w:bookmarkStart w:id="83" w:name="_Toc416005590"/>
+      <w:bookmarkStart w:id="84" w:name="_Toc420660205"/>
+      <w:bookmarkStart w:id="85" w:name="_Toc421131714"/>
       <w:r>
         <w:t>Threat Actor</w:t>
       </w:r>
-      <w:bookmarkEnd w:id="72"/>
-      <w:bookmarkEnd w:id="73"/>
-      <w:bookmarkEnd w:id="74"/>
+      <w:bookmarkEnd w:id="83"/>
+      <w:bookmarkEnd w:id="84"/>
+      <w:bookmarkEnd w:id="85"/>
     </w:p>
     <w:p>
       <w:pPr>
@@ -7356,16 +7440,16 @@
       <w:pPr>
         <w:pStyle w:val="Heading3"/>
       </w:pPr>
-      <w:bookmarkStart w:id="75" w:name="_Toc416005591"/>
-      <w:bookmarkStart w:id="76" w:name="_Toc420660206"/>
-      <w:bookmarkStart w:id="77" w:name="_Toc421131715"/>
+      <w:bookmarkStart w:id="86" w:name="_Toc416005591"/>
+      <w:bookmarkStart w:id="87" w:name="_Toc420660206"/>
+      <w:bookmarkStart w:id="88" w:name="_Toc421131715"/>
       <w:r>
         <w:lastRenderedPageBreak/>
         <w:t>Exploit Target</w:t>
       </w:r>
-      <w:bookmarkEnd w:id="75"/>
-      <w:bookmarkEnd w:id="76"/>
-      <w:bookmarkEnd w:id="77"/>
+      <w:bookmarkEnd w:id="86"/>
+      <w:bookmarkEnd w:id="87"/>
+      <w:bookmarkEnd w:id="88"/>
     </w:p>
     <w:p>
       <w:pPr>
@@ -7388,15 +7472,15 @@
       <w:pPr>
         <w:pStyle w:val="Heading3"/>
       </w:pPr>
-      <w:bookmarkStart w:id="78" w:name="_Toc416005592"/>
-      <w:bookmarkStart w:id="79" w:name="_Toc420660207"/>
-      <w:bookmarkStart w:id="80" w:name="_Toc421131716"/>
+      <w:bookmarkStart w:id="89" w:name="_Toc416005592"/>
+      <w:bookmarkStart w:id="90" w:name="_Toc420660207"/>
+      <w:bookmarkStart w:id="91" w:name="_Toc421131716"/>
       <w:r>
         <w:t>Course of Action (COA)</w:t>
       </w:r>
-      <w:bookmarkEnd w:id="78"/>
-      <w:bookmarkEnd w:id="79"/>
-      <w:bookmarkEnd w:id="80"/>
+      <w:bookmarkEnd w:id="89"/>
+      <w:bookmarkEnd w:id="90"/>
+      <w:bookmarkEnd w:id="91"/>
     </w:p>
     <w:p>
       <w:pPr>
@@ -7422,7 +7506,7 @@
       <w:r>
         <w:t>] for details.</w:t>
       </w:r>
-      <w:bookmarkEnd w:id="48"/>
+      <w:bookmarkEnd w:id="57"/>
     </w:p>
     <w:p/>
     <w:p/>
@@ -7445,15 +7529,15 @@
           <w:docGrid w:linePitch="360"/>
         </w:sectPr>
       </w:pPr>
-      <w:bookmarkStart w:id="81" w:name="_Ref398290980"/>
+      <w:bookmarkStart w:id="92" w:name="_Ref398290980"/>
     </w:p>
     <w:p>
       <w:pPr>
         <w:pStyle w:val="Heading1"/>
       </w:pPr>
-      <w:bookmarkStart w:id="82" w:name="_Ref400102126"/>
-      <w:bookmarkStart w:id="83" w:name="_Ref400102202"/>
-      <w:bookmarkStart w:id="84" w:name="_Toc421131717"/>
+      <w:bookmarkStart w:id="93" w:name="_Ref400102126"/>
+      <w:bookmarkStart w:id="94" w:name="_Ref400102202"/>
+      <w:bookmarkStart w:id="95" w:name="_Toc421131717"/>
       <w:r>
         <w:lastRenderedPageBreak/>
         <w:t xml:space="preserve">STIX </w:t>
@@ -7470,12 +7554,12 @@
       <w:r>
         <w:t>Model</w:t>
       </w:r>
-      <w:bookmarkEnd w:id="49"/>
-      <w:bookmarkEnd w:id="50"/>
-      <w:bookmarkEnd w:id="81"/>
-      <w:bookmarkEnd w:id="82"/>
-      <w:bookmarkEnd w:id="83"/>
-      <w:bookmarkEnd w:id="84"/>
+      <w:bookmarkEnd w:id="58"/>
+      <w:bookmarkEnd w:id="59"/>
+      <w:bookmarkEnd w:id="92"/>
+      <w:bookmarkEnd w:id="93"/>
+      <w:bookmarkEnd w:id="94"/>
+      <w:bookmarkEnd w:id="95"/>
     </w:p>
     <w:p>
       <w:pPr>
@@ -7870,8 +7954,8 @@
           <w:szCs w:val="24"/>
         </w:rPr>
       </w:pPr>
-      <w:bookmarkStart w:id="85" w:name="_Ref394447695"/>
-      <w:bookmarkStart w:id="86" w:name="_Ref421095430"/>
+      <w:bookmarkStart w:id="96" w:name="_Ref394447695"/>
+      <w:bookmarkStart w:id="97" w:name="_Ref421095430"/>
       <w:r>
         <w:rPr>
           <w:color w:val="auto"/>
@@ -7940,7 +8024,7 @@
       <w:r>
         <w:fldChar w:fldCharType="end"/>
       </w:r>
-      <w:bookmarkEnd w:id="85"/>
+      <w:bookmarkEnd w:id="96"/>
       <w:r>
         <w:rPr>
           <w:color w:val="auto"/>
@@ -7949,6 +8033,7 @@
         </w:rPr>
         <w:t xml:space="preserve">. </w:t>
       </w:r>
+      <w:commentRangeStart w:id="98"/>
       <w:r>
         <w:rPr>
           <w:b w:val="0"/>
@@ -7977,7 +8062,17 @@
         </w:rPr>
         <w:t xml:space="preserve"> class</w:t>
       </w:r>
-      <w:bookmarkEnd w:id="86"/>
+      <w:bookmarkEnd w:id="97"/>
+      <w:commentRangeEnd w:id="98"/>
+      <w:r>
+        <w:rPr>
+          <w:rStyle w:val="CommentReference"/>
+          <w:b w:val="0"/>
+          <w:bCs w:val="0"/>
+          <w:color w:val="auto"/>
+        </w:rPr>
+        <w:commentReference w:id="98"/>
+      </w:r>
     </w:p>
     <w:p>
       <w:pPr>
@@ -7993,8 +8088,8 @@
           <w:szCs w:val="24"/>
         </w:rPr>
       </w:pPr>
-      <w:bookmarkStart w:id="87" w:name="_Ref420947756"/>
-      <w:bookmarkStart w:id="88" w:name="_Ref421095476"/>
+      <w:bookmarkStart w:id="99" w:name="_Ref420947756"/>
+      <w:bookmarkStart w:id="100" w:name="_Ref421095476"/>
       <w:r>
         <w:rPr>
           <w:color w:val="auto"/>
@@ -8082,7 +8177,7 @@
         </w:rPr>
         <w:fldChar w:fldCharType="end"/>
       </w:r>
-      <w:bookmarkEnd w:id="87"/>
+      <w:bookmarkEnd w:id="99"/>
       <w:r>
         <w:rPr>
           <w:color w:val="auto"/>
@@ -8119,7 +8214,7 @@
         </w:rPr>
         <w:t xml:space="preserve"> class</w:t>
       </w:r>
-      <w:bookmarkEnd w:id="88"/>
+      <w:bookmarkEnd w:id="100"/>
     </w:p>
     <w:tbl>
       <w:tblPr>
@@ -8514,7 +8609,8 @@
                 <w:szCs w:val="22"/>
               </w:rPr>
             </w:pPr>
-            <w:commentRangeStart w:id="89"/>
+            <w:commentRangeStart w:id="101"/>
+            <w:commentRangeStart w:id="102"/>
             <w:r>
               <w:rPr>
                 <w:sz w:val="22"/>
@@ -8546,12 +8642,19 @@
               </w:rPr>
               <w:t>cyber observables.</w:t>
             </w:r>
-            <w:commentRangeEnd w:id="89"/>
+            <w:commentRangeEnd w:id="101"/>
             <w:r>
               <w:rPr>
                 <w:rStyle w:val="CommentReference"/>
               </w:rPr>
-              <w:commentReference w:id="89"/>
+              <w:commentReference w:id="101"/>
+            </w:r>
+            <w:commentRangeEnd w:id="102"/>
+            <w:r>
+              <w:rPr>
+                <w:rStyle w:val="CommentReference"/>
+              </w:rPr>
+              <w:commentReference w:id="102"/>
             </w:r>
           </w:p>
         </w:tc>
@@ -9469,16 +9572,16 @@
       <w:pPr>
         <w:pStyle w:val="Heading2"/>
       </w:pPr>
-      <w:bookmarkStart w:id="90" w:name="_Ref421012926"/>
-      <w:bookmarkStart w:id="91" w:name="_Toc421131718"/>
-      <w:bookmarkStart w:id="92" w:name="_Ref399154163"/>
-      <w:bookmarkStart w:id="93" w:name="_Ref399407503"/>
+      <w:bookmarkStart w:id="103" w:name="_Ref421012926"/>
+      <w:bookmarkStart w:id="104" w:name="_Toc421131718"/>
+      <w:bookmarkStart w:id="105" w:name="_Ref399154163"/>
+      <w:bookmarkStart w:id="106" w:name="_Ref399407503"/>
       <w:r>
         <w:lastRenderedPageBreak/>
         <w:t>ReportVersionEnum Enumeration</w:t>
       </w:r>
-      <w:bookmarkEnd w:id="90"/>
-      <w:bookmarkEnd w:id="91"/>
+      <w:bookmarkEnd w:id="103"/>
+      <w:bookmarkEnd w:id="104"/>
     </w:p>
     <w:p>
       <w:pPr>
@@ -9493,22 +9596,33 @@
         </w:rPr>
         <w:t>ReportVersion</w:t>
       </w:r>
-      <w:commentRangeStart w:id="94"/>
+      <w:commentRangeStart w:id="107"/>
+      <w:commentRangeStart w:id="108"/>
       <w:r>
         <w:rPr>
           <w:rFonts w:ascii="Courier New" w:hAnsi="Courier New" w:cs="Courier New"/>
         </w:rPr>
         <w:t>Enum</w:t>
       </w:r>
-      <w:commentRangeEnd w:id="94"/>
+      <w:commentRangeEnd w:id="107"/>
       <w:r>
         <w:rPr>
           <w:rStyle w:val="CommentReference"/>
         </w:rPr>
-        <w:commentReference w:id="94"/>
-      </w:r>
-      <w:r>
-        <w:t xml:space="preserve"> enumeration is an inventory of all versions of the Report data model, all of which are valid in STIX Version 1.2.</w:t>
+        <w:commentReference w:id="107"/>
+      </w:r>
+      <w:r>
+        <w:t xml:space="preserve"> </w:t>
+      </w:r>
+      <w:commentRangeEnd w:id="108"/>
+      <w:r>
+        <w:rPr>
+          <w:rStyle w:val="CommentReference"/>
+        </w:rPr>
+        <w:commentReference w:id="108"/>
+      </w:r>
+      <w:r>
+        <w:t>enumeration is an inventory of all versions of the Report data model, all of which are valid in STIX Version 1.2.</w:t>
       </w:r>
     </w:p>
     <w:p>
@@ -9566,7 +9680,7 @@
         <w:spacing w:after="120"/>
         <w:jc w:val="center"/>
       </w:pPr>
-      <w:bookmarkStart w:id="95" w:name="_Ref420658526"/>
+      <w:bookmarkStart w:id="109" w:name="_Ref420658526"/>
       <w:r>
         <w:rPr>
           <w:color w:val="auto"/>
@@ -9635,7 +9749,7 @@
       <w:r>
         <w:fldChar w:fldCharType="end"/>
       </w:r>
-      <w:bookmarkEnd w:id="95"/>
+      <w:bookmarkEnd w:id="109"/>
       <w:r>
         <w:rPr>
           <w:color w:val="auto"/>
@@ -9818,8 +9932,8 @@
       <w:pPr>
         <w:pStyle w:val="Heading2"/>
       </w:pPr>
-      <w:bookmarkStart w:id="96" w:name="_Ref421016955"/>
-      <w:bookmarkStart w:id="97" w:name="_Toc421131719"/>
+      <w:bookmarkStart w:id="110" w:name="_Ref421016955"/>
+      <w:bookmarkStart w:id="111" w:name="_Toc421131719"/>
       <w:r>
         <w:t>Header</w:t>
       </w:r>
@@ -9829,15 +9943,16 @@
       <w:r>
         <w:t xml:space="preserve"> Class</w:t>
       </w:r>
-      <w:bookmarkEnd w:id="92"/>
-      <w:bookmarkEnd w:id="93"/>
-      <w:bookmarkEnd w:id="96"/>
-      <w:bookmarkEnd w:id="97"/>
+      <w:bookmarkEnd w:id="105"/>
+      <w:bookmarkEnd w:id="106"/>
+      <w:bookmarkEnd w:id="110"/>
+      <w:bookmarkEnd w:id="111"/>
     </w:p>
     <w:p>
       <w:pPr>
         <w:spacing w:after="240"/>
       </w:pPr>
+      <w:commentRangeStart w:id="112"/>
       <w:r>
         <w:t xml:space="preserve">The </w:t>
       </w:r>
@@ -9858,6 +9973,13 @@
       </w:r>
       <w:r>
         <w:t>.</w:t>
+      </w:r>
+      <w:commentRangeEnd w:id="112"/>
+      <w:r>
+        <w:rPr>
+          <w:rStyle w:val="CommentReference"/>
+        </w:rPr>
+        <w:commentReference w:id="112"/>
       </w:r>
     </w:p>
     <w:p>
@@ -9934,7 +10056,7 @@
           <w:szCs w:val="24"/>
         </w:rPr>
       </w:pPr>
-      <w:bookmarkStart w:id="98" w:name="_Ref420947234"/>
+      <w:bookmarkStart w:id="113" w:name="_Ref420947234"/>
       <w:r>
         <w:rPr>
           <w:color w:val="auto"/>
@@ -10021,7 +10143,7 @@
         </w:rPr>
         <w:fldChar w:fldCharType="end"/>
       </w:r>
-      <w:bookmarkEnd w:id="98"/>
+      <w:bookmarkEnd w:id="113"/>
       <w:r>
         <w:rPr>
           <w:color w:val="auto"/>
@@ -11069,7 +11191,8 @@
               </w:rPr>
               <w:t xml:space="preserve"> property characterizes the source of the Report and </w:t>
             </w:r>
-            <w:commentRangeStart w:id="99"/>
+            <w:commentRangeStart w:id="114"/>
+            <w:commentRangeStart w:id="115"/>
             <w:r>
               <w:rPr>
                 <w:rFonts w:ascii="Calibri" w:hAnsi="Calibri"/>
@@ -11079,12 +11202,19 @@
               </w:rPr>
               <w:t>all of its contained information</w:t>
             </w:r>
-            <w:commentRangeEnd w:id="99"/>
+            <w:commentRangeEnd w:id="114"/>
             <w:r>
               <w:rPr>
                 <w:rStyle w:val="CommentReference"/>
               </w:rPr>
-              <w:commentReference w:id="99"/>
+              <w:commentReference w:id="114"/>
+            </w:r>
+            <w:commentRangeEnd w:id="115"/>
+            <w:r>
+              <w:rPr>
+                <w:rStyle w:val="CommentReference"/>
+              </w:rPr>
+              <w:commentReference w:id="115"/>
             </w:r>
             <w:r>
               <w:rPr>
@@ -11109,18 +11239,27 @@
       <w:pPr>
         <w:pStyle w:val="Heading2"/>
       </w:pPr>
-      <w:bookmarkStart w:id="101" w:name="_Toc420660211"/>
-      <w:bookmarkStart w:id="102" w:name="_Toc421131720"/>
-      <w:bookmarkStart w:id="103" w:name="_Ref399154173"/>
+      <w:bookmarkStart w:id="116" w:name="_Toc420660211"/>
+      <w:bookmarkStart w:id="117" w:name="_Toc421131720"/>
+      <w:bookmarkStart w:id="118" w:name="_Ref399154173"/>
       <w:r>
         <w:t>Content Aggregation Types</w:t>
       </w:r>
-      <w:bookmarkEnd w:id="101"/>
-      <w:bookmarkEnd w:id="102"/>
+      <w:bookmarkEnd w:id="116"/>
+      <w:bookmarkEnd w:id="117"/>
     </w:p>
     <w:p>
-      <w:r>
-        <w:t xml:space="preserve">Each component type has an associated aggregation class that has one main property – a set of instances of that component type.  The aggregation class for Observables, </w:t>
+      <w:commentRangeStart w:id="119"/>
+      <w:r>
+        <w:t>Each component type has an associated aggregation class that has one main property – a set of instances of that component type</w:t>
+      </w:r>
+      <w:ins w:id="120" w:author="Author">
+        <w:r>
+          <w:t xml:space="preserve"> whether directly specified or included via reference</w:t>
+        </w:r>
+      </w:ins>
+      <w:r>
+        <w:t xml:space="preserve">.  The aggregation class for Observables, </w:t>
       </w:r>
       <w:r>
         <w:rPr>
@@ -11145,13 +11284,20 @@
       </w:r>
       <w:r>
         <w:t>].</w:t>
+      </w:r>
+      <w:commentRangeEnd w:id="119"/>
+      <w:r>
+        <w:rPr>
+          <w:rStyle w:val="CommentReference"/>
+        </w:rPr>
+        <w:commentReference w:id="119"/>
       </w:r>
     </w:p>
     <w:p>
       <w:pPr>
         <w:pStyle w:val="Heading3"/>
       </w:pPr>
-      <w:bookmarkStart w:id="104" w:name="_Toc421131721"/>
+      <w:bookmarkStart w:id="121" w:name="_Toc421131721"/>
       <w:r>
         <w:lastRenderedPageBreak/>
         <w:t>IndicatorsType</w:t>
@@ -11159,11 +11305,11 @@
       <w:r>
         <w:t xml:space="preserve"> Class</w:t>
       </w:r>
-      <w:bookmarkStart w:id="105" w:name="_Toc389570600"/>
-      <w:bookmarkStart w:id="106" w:name="_Toc389581070"/>
-      <w:bookmarkStart w:id="107" w:name="_Toc391386568"/>
-      <w:bookmarkEnd w:id="103"/>
-      <w:bookmarkEnd w:id="104"/>
+      <w:bookmarkStart w:id="122" w:name="_Toc389570600"/>
+      <w:bookmarkStart w:id="123" w:name="_Toc389581070"/>
+      <w:bookmarkStart w:id="124" w:name="_Toc391386568"/>
+      <w:bookmarkEnd w:id="118"/>
+      <w:bookmarkEnd w:id="121"/>
     </w:p>
     <w:p>
       <w:pPr>
@@ -11271,7 +11417,7 @@
           <w:szCs w:val="24"/>
         </w:rPr>
       </w:pPr>
-      <w:bookmarkStart w:id="108" w:name="_Ref420947977"/>
+      <w:bookmarkStart w:id="125" w:name="_Ref420947977"/>
       <w:r>
         <w:rPr>
           <w:color w:val="auto"/>
@@ -11358,7 +11504,7 @@
         </w:rPr>
         <w:fldChar w:fldCharType="end"/>
       </w:r>
-      <w:bookmarkEnd w:id="108"/>
+      <w:bookmarkEnd w:id="125"/>
       <w:r>
         <w:rPr>
           <w:color w:val="auto"/>
@@ -11709,11 +11855,11 @@
       <w:pPr>
         <w:pStyle w:val="Heading3"/>
       </w:pPr>
-      <w:bookmarkStart w:id="109" w:name="_Toc421131722"/>
+      <w:bookmarkStart w:id="126" w:name="_Toc421131722"/>
       <w:r>
         <w:t>TTPsType Class</w:t>
       </w:r>
-      <w:bookmarkEnd w:id="109"/>
+      <w:bookmarkEnd w:id="126"/>
     </w:p>
     <w:p>
       <w:pPr>
@@ -11729,7 +11875,21 @@
         <w:t>TTPsType</w:t>
       </w:r>
       <w:r>
-        <w:t xml:space="preserve"> class specifies a set of zero or more cyber threat TTPs.</w:t>
+        <w:t xml:space="preserve"> class specifies a set of </w:t>
+      </w:r>
+      <w:commentRangeStart w:id="127"/>
+      <w:r>
+        <w:t>zero</w:t>
+      </w:r>
+      <w:commentRangeEnd w:id="127"/>
+      <w:r>
+        <w:rPr>
+          <w:rStyle w:val="CommentReference"/>
+        </w:rPr>
+        <w:commentReference w:id="127"/>
+      </w:r>
+      <w:r>
+        <w:t xml:space="preserve"> or more cyber threat TTPs.</w:t>
       </w:r>
     </w:p>
     <w:p>
@@ -11808,7 +11968,7 @@
           <w:szCs w:val="24"/>
         </w:rPr>
       </w:pPr>
-      <w:bookmarkStart w:id="110" w:name="_Ref420947965"/>
+      <w:bookmarkStart w:id="129" w:name="_Ref420947965"/>
       <w:r>
         <w:rPr>
           <w:color w:val="auto"/>
@@ -11895,7 +12055,7 @@
         </w:rPr>
         <w:fldChar w:fldCharType="end"/>
       </w:r>
-      <w:bookmarkEnd w:id="110"/>
+      <w:bookmarkEnd w:id="129"/>
       <w:r>
         <w:rPr>
           <w:color w:val="auto"/>
@@ -12235,12 +12395,12 @@
       <w:pPr>
         <w:pStyle w:val="Heading3"/>
       </w:pPr>
-      <w:bookmarkStart w:id="111" w:name="_Toc421131723"/>
+      <w:bookmarkStart w:id="130" w:name="_Toc421131723"/>
       <w:r>
         <w:lastRenderedPageBreak/>
         <w:t>IncidentsType Class</w:t>
       </w:r>
-      <w:bookmarkEnd w:id="111"/>
+      <w:bookmarkEnd w:id="130"/>
     </w:p>
     <w:p>
       <w:pPr>
@@ -12344,7 +12504,7 @@
           <w:szCs w:val="24"/>
         </w:rPr>
       </w:pPr>
-      <w:bookmarkStart w:id="112" w:name="_Ref420947945"/>
+      <w:bookmarkStart w:id="131" w:name="_Ref420947945"/>
       <w:r>
         <w:rPr>
           <w:color w:val="auto"/>
@@ -12431,7 +12591,7 @@
         </w:rPr>
         <w:fldChar w:fldCharType="end"/>
       </w:r>
-      <w:bookmarkEnd w:id="112"/>
+      <w:bookmarkEnd w:id="131"/>
       <w:r>
         <w:rPr>
           <w:color w:val="auto"/>
@@ -12781,11 +12941,11 @@
       <w:pPr>
         <w:pStyle w:val="Heading3"/>
       </w:pPr>
-      <w:bookmarkStart w:id="113" w:name="_Toc421131724"/>
+      <w:bookmarkStart w:id="132" w:name="_Toc421131724"/>
       <w:r>
         <w:t>CoursesOfActionType Class</w:t>
       </w:r>
-      <w:bookmarkEnd w:id="113"/>
+      <w:bookmarkEnd w:id="132"/>
     </w:p>
     <w:p>
       <w:pPr>
@@ -12898,7 +13058,7 @@
           <w:szCs w:val="24"/>
         </w:rPr>
       </w:pPr>
-      <w:bookmarkStart w:id="114" w:name="_Ref420947935"/>
+      <w:bookmarkStart w:id="133" w:name="_Ref420947935"/>
       <w:r>
         <w:rPr>
           <w:color w:val="auto"/>
@@ -12986,7 +13146,7 @@
         </w:rPr>
         <w:fldChar w:fldCharType="end"/>
       </w:r>
-      <w:bookmarkEnd w:id="114"/>
+      <w:bookmarkEnd w:id="133"/>
       <w:r>
         <w:rPr>
           <w:color w:val="auto"/>
@@ -13363,11 +13523,11 @@
       <w:pPr>
         <w:pStyle w:val="Heading3"/>
       </w:pPr>
-      <w:bookmarkStart w:id="115" w:name="_Toc421131725"/>
+      <w:bookmarkStart w:id="134" w:name="_Toc421131725"/>
       <w:r>
         <w:t>CampaignsType Class</w:t>
       </w:r>
-      <w:bookmarkEnd w:id="115"/>
+      <w:bookmarkEnd w:id="134"/>
     </w:p>
     <w:p>
       <w:pPr>
@@ -13480,7 +13640,7 @@
           <w:szCs w:val="24"/>
         </w:rPr>
       </w:pPr>
-      <w:bookmarkStart w:id="116" w:name="_Ref420947927"/>
+      <w:bookmarkStart w:id="135" w:name="_Ref420947927"/>
       <w:r>
         <w:rPr>
           <w:color w:val="auto"/>
@@ -13567,7 +13727,7 @@
         </w:rPr>
         <w:fldChar w:fldCharType="end"/>
       </w:r>
-      <w:bookmarkEnd w:id="116"/>
+      <w:bookmarkEnd w:id="135"/>
       <w:r>
         <w:rPr>
           <w:color w:val="auto"/>
@@ -13936,12 +14096,12 @@
       <w:pPr>
         <w:pStyle w:val="Heading3"/>
       </w:pPr>
-      <w:bookmarkStart w:id="117" w:name="_Toc421131726"/>
+      <w:bookmarkStart w:id="136" w:name="_Toc421131726"/>
       <w:r>
         <w:lastRenderedPageBreak/>
         <w:t>ThreatActorsType Class</w:t>
       </w:r>
-      <w:bookmarkEnd w:id="117"/>
+      <w:bookmarkEnd w:id="136"/>
     </w:p>
     <w:p>
       <w:pPr>
@@ -14039,7 +14199,7 @@
           <w:szCs w:val="24"/>
         </w:rPr>
       </w:pPr>
-      <w:bookmarkStart w:id="118" w:name="_Ref420947918"/>
+      <w:bookmarkStart w:id="137" w:name="_Ref420947918"/>
       <w:r>
         <w:rPr>
           <w:color w:val="auto"/>
@@ -14126,7 +14286,7 @@
         </w:rPr>
         <w:fldChar w:fldCharType="end"/>
       </w:r>
-      <w:bookmarkEnd w:id="118"/>
+      <w:bookmarkEnd w:id="137"/>
       <w:r>
         <w:rPr>
           <w:color w:val="auto"/>
@@ -14465,13 +14625,13 @@
       <w:pPr>
         <w:pStyle w:val="Heading3"/>
       </w:pPr>
-      <w:bookmarkStart w:id="119" w:name="_Ref421012933"/>
-      <w:bookmarkStart w:id="120" w:name="_Toc421131727"/>
+      <w:bookmarkStart w:id="138" w:name="_Ref421012933"/>
+      <w:bookmarkStart w:id="139" w:name="_Toc421131727"/>
       <w:r>
         <w:t>RelatedReportsType Class</w:t>
       </w:r>
-      <w:bookmarkEnd w:id="119"/>
-      <w:bookmarkEnd w:id="120"/>
+      <w:bookmarkEnd w:id="138"/>
+      <w:bookmarkEnd w:id="139"/>
     </w:p>
     <w:p>
       <w:pPr>
@@ -14668,7 +14828,7 @@
           <w:szCs w:val="24"/>
         </w:rPr>
       </w:pPr>
-      <w:bookmarkStart w:id="121" w:name="_Ref420947898"/>
+      <w:bookmarkStart w:id="140" w:name="_Ref420947898"/>
       <w:r>
         <w:rPr>
           <w:bCs w:val="0"/>
@@ -14779,7 +14939,7 @@
         </w:rPr>
         <w:fldChar w:fldCharType="end"/>
       </w:r>
-      <w:bookmarkEnd w:id="121"/>
+      <w:bookmarkEnd w:id="140"/>
       <w:r>
         <w:rPr>
           <w:color w:val="auto"/>
@@ -14949,7 +15109,7 @@
           <w:szCs w:val="24"/>
         </w:rPr>
       </w:pPr>
-      <w:bookmarkStart w:id="122" w:name="_Ref420947910"/>
+      <w:bookmarkStart w:id="141" w:name="_Ref420947910"/>
       <w:r>
         <w:rPr>
           <w:color w:val="auto"/>
@@ -15036,7 +15196,7 @@
         </w:rPr>
         <w:fldChar w:fldCharType="end"/>
       </w:r>
-      <w:bookmarkEnd w:id="122"/>
+      <w:bookmarkEnd w:id="141"/>
       <w:r>
         <w:rPr>
           <w:color w:val="auto"/>
@@ -15330,15 +15490,15 @@
         </w:numPr>
         <w:ind w:left="360" w:hanging="360"/>
       </w:pPr>
-      <w:bookmarkStart w:id="123" w:name="_Toc421131728"/>
-      <w:bookmarkEnd w:id="105"/>
-      <w:bookmarkEnd w:id="106"/>
-      <w:bookmarkEnd w:id="107"/>
+      <w:bookmarkStart w:id="142" w:name="_Toc421131728"/>
+      <w:bookmarkEnd w:id="122"/>
+      <w:bookmarkEnd w:id="123"/>
+      <w:bookmarkEnd w:id="124"/>
       <w:r>
         <w:lastRenderedPageBreak/>
         <w:t>References</w:t>
       </w:r>
-      <w:bookmarkEnd w:id="123"/>
+      <w:bookmarkEnd w:id="142"/>
     </w:p>
     <w:p>
       <w:r>
@@ -16465,7 +16625,7 @@
 
 <file path=word/comments.xml><?xml version="1.0" encoding="utf-8"?>
 <w:comments xmlns:wpc="http://schemas.microsoft.com/office/word/2010/wordprocessingCanvas" xmlns:mo="http://schemas.microsoft.com/office/mac/office/2008/main" xmlns:mc="http://schemas.openxmlformats.org/markup-compatibility/2006" xmlns:mv="urn:schemas-microsoft-com:mac:vml" xmlns:o="urn:schemas-microsoft-com:office:office" xmlns:r="http://schemas.openxmlformats.org/officeDocument/2006/relationships" xmlns:m="http://schemas.openxmlformats.org/officeDocument/2006/math" xmlns:v="urn:schemas-microsoft-com:vml" xmlns:wp14="http://schemas.microsoft.com/office/word/2010/wordprocessingDrawing" xmlns:wp="http://schemas.openxmlformats.org/drawingml/2006/wordprocessingDrawing" xmlns:w10="urn:schemas-microsoft-com:office:word" xmlns:w="http://schemas.openxmlformats.org/wordprocessingml/2006/main" xmlns:w14="http://schemas.microsoft.com/office/word/2010/wordml" xmlns:wpg="http://schemas.microsoft.com/office/word/2010/wordprocessingGroup" xmlns:wpi="http://schemas.microsoft.com/office/word/2010/wordprocessingInk" xmlns:wne="http://schemas.microsoft.com/office/word/2006/wordml" xmlns:wps="http://schemas.microsoft.com/office/word/2010/wordprocessingShape" mc:Ignorable="w14 wp14">
-  <w:comment w:id="52" w:author="Author" w:initials="A">
+  <w:comment w:id="45" w:author="Author" w:initials="A">
     <w:p>
       <w:pPr>
         <w:pStyle w:val="CommentText"/>
@@ -16477,11 +16637,11 @@
         <w:annotationRef/>
       </w:r>
       <w:r>
-        <w:t>I wouldn’t say “there is an assumption that the instances it contains are contextually related”….by using Report you’re directly stating that the instances it contains ARE contextually related.</w:t>
+        <w:t>Why these types?</w:t>
       </w:r>
     </w:p>
   </w:comment>
-  <w:comment w:id="89" w:author="Author" w:initials="A">
+  <w:comment w:id="61" w:author="Author" w:initials="A">
     <w:p>
       <w:pPr>
         <w:pStyle w:val="CommentText"/>
@@ -16493,11 +16653,11 @@
         <w:annotationRef/>
       </w:r>
       <w:r>
-        <w:t>I wonder how/whether we could emphasize that reports are not really intended to convey content, just reference it.</w:t>
+        <w:t>I would suggest lighter shading on the report bubble and placing the other icons directly on it rather than in the white rectangle</w:t>
       </w:r>
     </w:p>
   </w:comment>
-  <w:comment w:id="94" w:author="Author" w:initials="A">
+  <w:comment w:id="62" w:author="Author" w:initials="A">
     <w:p>
       <w:pPr>
         <w:pStyle w:val="CommentText"/>
@@ -16509,11 +16669,11 @@
         <w:annotationRef/>
       </w:r>
       <w:r>
-        <w:t>Sean, John – “Enum” instead of “Type” – in later versions should they be consistent?</w:t>
+        <w:t>I wouldn’t say “there is an assumption that the instances it contains are contextually related”….by using Report you’re directly stating that the instances it contains ARE contextually related.</w:t>
       </w:r>
     </w:p>
   </w:comment>
-  <w:comment w:id="99" w:author="Author" w:initials="A">
+  <w:comment w:id="63" w:author="Author" w:initials="A">
     <w:p>
       <w:pPr>
         <w:pStyle w:val="CommentText"/>
@@ -16525,10 +16685,184 @@
         <w:annotationRef/>
       </w:r>
       <w:r>
+        <w:t>Agree with the comment above. I think this sentence can just be removed. Maybe replace it with something like: “An aggregation of content using a Report instance is an assertion that the content is somehow contextually related. The nature of the shared context can be characterized using the Title, Intent, Description, and Short_Description properties within HeaderType.”</w:t>
+      </w:r>
+    </w:p>
+  </w:comment>
+  <w:comment w:id="98" w:author="Author" w:initials="A">
+    <w:p>
+      <w:pPr>
+        <w:pStyle w:val="CommentText"/>
+      </w:pPr>
+      <w:r>
+        <w:rPr>
+          <w:rStyle w:val="CommentReference"/>
+        </w:rPr>
+        <w:annotationRef/>
+      </w:r>
+      <w:r>
+        <w:t>Why not also break out RelatedReportsType to parallel the other constructs?</w:t>
+      </w:r>
+    </w:p>
+  </w:comment>
+  <w:comment w:id="101" w:author="Author" w:initials="A">
+    <w:p>
+      <w:pPr>
+        <w:pStyle w:val="CommentText"/>
+      </w:pPr>
+      <w:r>
+        <w:rPr>
+          <w:rStyle w:val="CommentReference"/>
+        </w:rPr>
+        <w:annotationRef/>
+      </w:r>
+      <w:r>
+        <w:t>I wonder how/whether we could emphasize that reports are not really intended to convey content, just reference it.</w:t>
+      </w:r>
+    </w:p>
+  </w:comment>
+  <w:comment w:id="102" w:author="Author" w:initials="A">
+    <w:p>
+      <w:pPr>
+        <w:pStyle w:val="CommentText"/>
+      </w:pPr>
+      <w:r>
+        <w:rPr>
+          <w:rStyle w:val="CommentReference"/>
+        </w:rPr>
+        <w:annotationRef/>
+      </w:r>
+      <w:r>
+        <w:t>I would not agree with the above comment. Reports are for relating content by context whether inline or by reference. This is the reason it was decided to allow inline content. As such, conveying content (not just referencing it) is a completely valid use case.</w:t>
+      </w:r>
+    </w:p>
+  </w:comment>
+  <w:comment w:id="107" w:author="Author" w:initials="A">
+    <w:p>
+      <w:pPr>
+        <w:pStyle w:val="CommentText"/>
+      </w:pPr>
+      <w:r>
+        <w:rPr>
+          <w:rStyle w:val="CommentReference"/>
+        </w:rPr>
+        <w:annotationRef/>
+      </w:r>
+      <w:r>
+        <w:t>Sean, John – “Enum” instead of “Type” – in later versions should they be consistent?</w:t>
+      </w:r>
+    </w:p>
+  </w:comment>
+  <w:comment w:id="108" w:author="Author" w:initials="A">
+    <w:p>
+      <w:pPr>
+        <w:pStyle w:val="CommentText"/>
+      </w:pPr>
+      <w:r>
+        <w:rPr>
+          <w:rStyle w:val="CommentReference"/>
+        </w:rPr>
+        <w:annotationRef/>
+      </w:r>
+      <w:r>
+        <w:t>Interesting. Yes, I believe they should all be consistent. This should likely be entered as an issue.</w:t>
+      </w:r>
+    </w:p>
+  </w:comment>
+  <w:comment w:id="112" w:author="Author" w:initials="A">
+    <w:p>
+      <w:pPr>
+        <w:pStyle w:val="CommentText"/>
+      </w:pPr>
+      <w:r>
+        <w:rPr>
+          <w:rStyle w:val="CommentReference"/>
+        </w:rPr>
+        <w:annotationRef/>
+      </w:r>
+      <w:r>
+        <w:t xml:space="preserve">Good. Accurate and simple. </w:t>
+      </w:r>
+      <w:r>
+        <w:sym w:font="Wingdings" w:char="F04A"/>
+      </w:r>
+    </w:p>
+  </w:comment>
+  <w:comment w:id="114" w:author="Author" w:initials="A">
+    <w:p>
+      <w:pPr>
+        <w:pStyle w:val="CommentText"/>
+      </w:pPr>
+      <w:r>
+        <w:rPr>
+          <w:rStyle w:val="CommentReference"/>
+        </w:rPr>
+        <w:annotationRef/>
+      </w:r>
+      <w:r>
         <w:t>This is interesting…would we say this is true for Info Src in other constructs?</w:t>
       </w:r>
-      <w:bookmarkStart w:id="100" w:name="_GoBack"/>
-      <w:bookmarkEnd w:id="100"/>
+    </w:p>
+  </w:comment>
+  <w:comment w:id="115" w:author="Author" w:initials="A">
+    <w:p>
+      <w:pPr>
+        <w:pStyle w:val="CommentText"/>
+      </w:pPr>
+      <w:r>
+        <w:rPr>
+          <w:rStyle w:val="CommentReference"/>
+        </w:rPr>
+        <w:annotationRef/>
+      </w:r>
+      <w:r>
+        <w:t>This is true of all constructs but should include some sort of extra clause about unless a different source is identified as part of the contained content.</w:t>
+      </w:r>
+    </w:p>
+  </w:comment>
+  <w:comment w:id="119" w:author="Author" w:initials="A">
+    <w:p>
+      <w:pPr>
+        <w:pStyle w:val="CommentText"/>
+      </w:pPr>
+      <w:r>
+        <w:rPr>
+          <w:rStyle w:val="CommentReference"/>
+        </w:rPr>
+        <w:annotationRef/>
+      </w:r>
+      <w:r>
+        <w:t>I wonder if it would be useful to include a short explicit mention here or in each aggregation type description that the content being aggregated could either be specified explicitly or via reference. I now that this is already implicit in the overall data model but may not be obvious to some and may bear special emphasis due to the nature of Report.</w:t>
+      </w:r>
+    </w:p>
+  </w:comment>
+  <w:comment w:id="127" w:author="Author" w:initials="A">
+    <w:p>
+      <w:pPr>
+        <w:pStyle w:val="CommentText"/>
+      </w:pPr>
+      <w:r>
+        <w:rPr>
+          <w:rStyle w:val="CommentReference"/>
+        </w:rPr>
+        <w:annotationRef/>
+      </w:r>
+      <w:r>
+        <w:t>Why is TTPsType 0..many rather than 1..many</w:t>
+      </w:r>
+      <w:r>
+        <w:t>?</w:t>
+      </w:r>
+    </w:p>
+    <w:p>
+      <w:pPr>
+        <w:pStyle w:val="CommentText"/>
+      </w:pPr>
+      <w:r>
+        <w:t>This may expose another bigger issue. Why are the aggregation types redefined inside of the Report Data Model. They currently already exist inside Core as they are used there by Package. If anything, they should have been included in Common and then marked as deprecated within Core. Now it looks like they exist in two places. Am I missing something?</w:t>
+      </w:r>
+      <w:bookmarkStart w:id="128" w:name="_GoBack"/>
+      <w:bookmarkEnd w:id="128"/>
     </w:p>
   </w:comment>
 </w:comments>
@@ -16776,7 +17110,6 @@
         <w:docPartUnique/>
       </w:docPartObj>
     </w:sdtPr>
-    <w:sdtEndPr/>
     <w:sdtContent>
       <w:p>
         <w:pPr>
@@ -16801,7 +17134,7 @@
           <w:rPr>
             <w:noProof/>
           </w:rPr>
-          <w:t>15</w:t>
+          <w:t>16</w:t>
         </w:r>
         <w:r>
           <w:rPr>
@@ -23404,7 +23737,7 @@
 </file>
 
 <file path=customXml/itemProps1.xml><?xml version="1.0" encoding="utf-8"?>
-<ds:datastoreItem xmlns:ds="http://schemas.openxmlformats.org/officeDocument/2006/customXml" ds:itemID="{588D2A6F-6F5F-EC4C-A9ED-57F9DE34C9E7}">
+<ds:datastoreItem xmlns:ds="http://schemas.openxmlformats.org/officeDocument/2006/customXml" ds:itemID="{D6CF895E-8A03-D04C-B09E-5C04059CC731}">
   <ds:schemaRefs>
     <ds:schemaRef ds:uri="http://schemas.openxmlformats.org/officeDocument/2006/bibliography"/>
   </ds:schemaRefs>

</xml_diff>